<commit_message>
[W1-007]Removed some unnecesarry code and pictures
</commit_message>
<xml_diff>
--- a/Documentation/Logboek Project TheNewLink.docx
+++ b/Documentation/Logboek Project TheNewLink.docx
@@ -2226,6 +2226,606 @@
           <w:szCs w:val="24"/>
         </w:rPr>
       </w:pPr>
+    </w:p>
+    <w:p>
+      <w:pPr>
+        <w:rPr>
+          <w:sz w:val="24"/>
+          <w:szCs w:val="24"/>
+        </w:rPr>
+      </w:pPr>
+    </w:p>
+    <w:p>
+      <w:pPr>
+        <w:rPr>
+          <w:sz w:val="24"/>
+          <w:szCs w:val="24"/>
+        </w:rPr>
+      </w:pPr>
+    </w:p>
+    <w:p>
+      <w:pPr>
+        <w:rPr>
+          <w:b/>
+          <w:sz w:val="20"/>
+          <w:szCs w:val="20"/>
+        </w:rPr>
+      </w:pPr>
+      <w:r>
+        <w:rPr>
+          <w:b/>
+          <w:sz w:val="20"/>
+          <w:szCs w:val="20"/>
+        </w:rPr>
+        <w:lastRenderedPageBreak/>
+        <w:t>Datum:</w:t>
+      </w:r>
+      <w:r>
+        <w:rPr>
+          <w:b/>
+          <w:sz w:val="20"/>
+          <w:szCs w:val="20"/>
+        </w:rPr>
+        <w:tab/>
+      </w:r>
+      <w:r>
+        <w:rPr>
+          <w:sz w:val="20"/>
+          <w:szCs w:val="20"/>
+        </w:rPr>
+        <w:t>19</w:t>
+      </w:r>
+      <w:r>
+        <w:rPr>
+          <w:sz w:val="20"/>
+          <w:szCs w:val="20"/>
+        </w:rPr>
+        <w:t>-04-18</w:t>
+      </w:r>
+      <w:r>
+        <w:rPr>
+          <w:sz w:val="20"/>
+          <w:szCs w:val="20"/>
+        </w:rPr>
+        <w:br/>
+      </w:r>
+      <w:proofErr w:type="spellStart"/>
+      <w:r>
+        <w:rPr>
+          <w:b/>
+          <w:sz w:val="20"/>
+          <w:szCs w:val="20"/>
+        </w:rPr>
+        <w:t>Activiteiten</w:t>
+      </w:r>
+      <w:proofErr w:type="spellEnd"/>
+      <w:r>
+        <w:rPr>
+          <w:b/>
+          <w:sz w:val="20"/>
+          <w:szCs w:val="20"/>
+        </w:rPr>
+        <w:t>:</w:t>
+      </w:r>
+    </w:p>
+    <w:p>
+      <w:pPr>
+        <w:pStyle w:val="ListParagraph"/>
+        <w:numPr>
+          <w:ilvl w:val="0"/>
+          <w:numId w:val="1"/>
+        </w:numPr>
+        <w:rPr>
+          <w:sz w:val="20"/>
+          <w:szCs w:val="20"/>
+        </w:rPr>
+      </w:pPr>
+      <w:proofErr w:type="spellStart"/>
+      <w:r>
+        <w:rPr>
+          <w:sz w:val="20"/>
+          <w:szCs w:val="20"/>
+        </w:rPr>
+        <w:t>Weinig</w:t>
+      </w:r>
+      <w:proofErr w:type="spellEnd"/>
+      <w:r>
+        <w:rPr>
+          <w:sz w:val="20"/>
+          <w:szCs w:val="20"/>
+        </w:rPr>
+        <w:t xml:space="preserve"> </w:t>
+      </w:r>
+      <w:proofErr w:type="spellStart"/>
+      <w:r>
+        <w:rPr>
+          <w:sz w:val="20"/>
+          <w:szCs w:val="20"/>
+        </w:rPr>
+        <w:t>achter</w:t>
+      </w:r>
+      <w:proofErr w:type="spellEnd"/>
+      <w:r>
+        <w:rPr>
+          <w:sz w:val="20"/>
+          <w:szCs w:val="20"/>
+        </w:rPr>
+        <w:t xml:space="preserve"> de computer </w:t>
+      </w:r>
+      <w:proofErr w:type="spellStart"/>
+      <w:r>
+        <w:rPr>
+          <w:sz w:val="20"/>
+          <w:szCs w:val="20"/>
+        </w:rPr>
+        <w:t>gezeten</w:t>
+      </w:r>
+      <w:proofErr w:type="spellEnd"/>
+      <w:r>
+        <w:rPr>
+          <w:sz w:val="20"/>
+          <w:szCs w:val="20"/>
+        </w:rPr>
+        <w:t xml:space="preserve"> </w:t>
+      </w:r>
+      <w:proofErr w:type="spellStart"/>
+      <w:r>
+        <w:rPr>
+          <w:sz w:val="20"/>
+          <w:szCs w:val="20"/>
+        </w:rPr>
+        <w:t>vanwege</w:t>
+      </w:r>
+      <w:proofErr w:type="spellEnd"/>
+      <w:r>
+        <w:rPr>
+          <w:sz w:val="20"/>
+          <w:szCs w:val="20"/>
+        </w:rPr>
+        <w:t xml:space="preserve"> de extreme </w:t>
+      </w:r>
+      <w:proofErr w:type="spellStart"/>
+      <w:r>
+        <w:rPr>
+          <w:sz w:val="20"/>
+          <w:szCs w:val="20"/>
+        </w:rPr>
+        <w:t>warmte</w:t>
+      </w:r>
+      <w:proofErr w:type="spellEnd"/>
+      <w:r>
+        <w:rPr>
+          <w:sz w:val="20"/>
+          <w:szCs w:val="20"/>
+        </w:rPr>
+        <w:t>.</w:t>
+      </w:r>
+    </w:p>
+    <w:p>
+      <w:pPr>
+        <w:pStyle w:val="ListParagraph"/>
+        <w:numPr>
+          <w:ilvl w:val="0"/>
+          <w:numId w:val="1"/>
+        </w:numPr>
+        <w:rPr>
+          <w:sz w:val="20"/>
+          <w:szCs w:val="20"/>
+        </w:rPr>
+      </w:pPr>
+      <w:proofErr w:type="spellStart"/>
+      <w:r>
+        <w:rPr>
+          <w:sz w:val="20"/>
+          <w:szCs w:val="20"/>
+        </w:rPr>
+        <w:t>Onnodige</w:t>
+      </w:r>
+      <w:proofErr w:type="spellEnd"/>
+      <w:r>
+        <w:rPr>
+          <w:sz w:val="20"/>
+          <w:szCs w:val="20"/>
+        </w:rPr>
+        <w:t xml:space="preserve"> code en </w:t>
+      </w:r>
+      <w:proofErr w:type="spellStart"/>
+      <w:r>
+        <w:rPr>
+          <w:sz w:val="20"/>
+          <w:szCs w:val="20"/>
+        </w:rPr>
+        <w:t>plaatjes</w:t>
+      </w:r>
+      <w:proofErr w:type="spellEnd"/>
+      <w:r>
+        <w:rPr>
+          <w:sz w:val="20"/>
+          <w:szCs w:val="20"/>
+        </w:rPr>
+        <w:t xml:space="preserve"> </w:t>
+      </w:r>
+      <w:proofErr w:type="spellStart"/>
+      <w:r>
+        <w:rPr>
+          <w:sz w:val="20"/>
+          <w:szCs w:val="20"/>
+        </w:rPr>
+        <w:t>verwijdert</w:t>
+      </w:r>
+      <w:proofErr w:type="spellEnd"/>
+      <w:r>
+        <w:rPr>
+          <w:sz w:val="20"/>
+          <w:szCs w:val="20"/>
+        </w:rPr>
+        <w:t>.</w:t>
+      </w:r>
+    </w:p>
+    <w:p>
+      <w:pPr>
+        <w:rPr>
+          <w:b/>
+          <w:sz w:val="20"/>
+          <w:szCs w:val="20"/>
+        </w:rPr>
+      </w:pPr>
+      <w:proofErr w:type="spellStart"/>
+      <w:r>
+        <w:rPr>
+          <w:b/>
+          <w:sz w:val="20"/>
+          <w:szCs w:val="20"/>
+        </w:rPr>
+        <w:t>Opmerkingen</w:t>
+      </w:r>
+      <w:proofErr w:type="spellEnd"/>
+      <w:r>
+        <w:rPr>
+          <w:b/>
+          <w:sz w:val="20"/>
+          <w:szCs w:val="20"/>
+        </w:rPr>
+        <w:t>:</w:t>
+      </w:r>
+    </w:p>
+    <w:p>
+      <w:pPr>
+        <w:rPr>
+          <w:sz w:val="20"/>
+          <w:szCs w:val="20"/>
+        </w:rPr>
+      </w:pPr>
+      <w:r>
+        <w:rPr>
+          <w:sz w:val="20"/>
+          <w:szCs w:val="20"/>
+        </w:rPr>
+        <w:t xml:space="preserve">Door </w:t>
+      </w:r>
+      <w:proofErr w:type="spellStart"/>
+      <w:r>
+        <w:rPr>
+          <w:sz w:val="20"/>
+          <w:szCs w:val="20"/>
+        </w:rPr>
+        <w:t>deze</w:t>
+      </w:r>
+      <w:proofErr w:type="spellEnd"/>
+      <w:r>
+        <w:rPr>
+          <w:sz w:val="20"/>
+          <w:szCs w:val="20"/>
+        </w:rPr>
+        <w:t xml:space="preserve"> </w:t>
+      </w:r>
+      <w:proofErr w:type="spellStart"/>
+      <w:r>
+        <w:rPr>
+          <w:sz w:val="20"/>
+          <w:szCs w:val="20"/>
+        </w:rPr>
+        <w:t>hitte</w:t>
+      </w:r>
+      <w:proofErr w:type="spellEnd"/>
+      <w:r>
+        <w:rPr>
+          <w:sz w:val="20"/>
+          <w:szCs w:val="20"/>
+        </w:rPr>
+        <w:t xml:space="preserve"> was het </w:t>
+      </w:r>
+      <w:proofErr w:type="spellStart"/>
+      <w:r>
+        <w:rPr>
+          <w:sz w:val="20"/>
+          <w:szCs w:val="20"/>
+        </w:rPr>
+        <w:t>onmogelijk</w:t>
+      </w:r>
+      <w:proofErr w:type="spellEnd"/>
+      <w:r>
+        <w:rPr>
+          <w:sz w:val="20"/>
+          <w:szCs w:val="20"/>
+        </w:rPr>
+        <w:t xml:space="preserve"> </w:t>
+      </w:r>
+      <w:proofErr w:type="spellStart"/>
+      <w:proofErr w:type="gramStart"/>
+      <w:r>
+        <w:rPr>
+          <w:sz w:val="20"/>
+          <w:szCs w:val="20"/>
+        </w:rPr>
+        <w:t>om</w:t>
+      </w:r>
+      <w:proofErr w:type="spellEnd"/>
+      <w:proofErr w:type="gramEnd"/>
+      <w:r>
+        <w:rPr>
+          <w:sz w:val="20"/>
+          <w:szCs w:val="20"/>
+        </w:rPr>
+        <w:t xml:space="preserve"> op </w:t>
+      </w:r>
+      <w:proofErr w:type="spellStart"/>
+      <w:r>
+        <w:rPr>
+          <w:sz w:val="20"/>
+          <w:szCs w:val="20"/>
+        </w:rPr>
+        <w:t>mijn</w:t>
+      </w:r>
+      <w:proofErr w:type="spellEnd"/>
+      <w:r>
+        <w:rPr>
+          <w:sz w:val="20"/>
+          <w:szCs w:val="20"/>
+        </w:rPr>
+        <w:t xml:space="preserve"> </w:t>
+      </w:r>
+      <w:proofErr w:type="spellStart"/>
+      <w:r>
+        <w:rPr>
+          <w:sz w:val="20"/>
+          <w:szCs w:val="20"/>
+        </w:rPr>
+        <w:t>kleine</w:t>
+      </w:r>
+      <w:proofErr w:type="spellEnd"/>
+      <w:r>
+        <w:rPr>
+          <w:sz w:val="20"/>
+          <w:szCs w:val="20"/>
+        </w:rPr>
+        <w:t xml:space="preserve"> </w:t>
+      </w:r>
+      <w:proofErr w:type="spellStart"/>
+      <w:r>
+        <w:rPr>
+          <w:sz w:val="20"/>
+          <w:szCs w:val="20"/>
+        </w:rPr>
+        <w:t>kamertje</w:t>
+      </w:r>
+      <w:proofErr w:type="spellEnd"/>
+      <w:r>
+        <w:rPr>
+          <w:sz w:val="20"/>
+          <w:szCs w:val="20"/>
+        </w:rPr>
+        <w:t xml:space="preserve"> </w:t>
+      </w:r>
+      <w:proofErr w:type="spellStart"/>
+      <w:r>
+        <w:rPr>
+          <w:sz w:val="20"/>
+          <w:szCs w:val="20"/>
+        </w:rPr>
+        <w:t>aan</w:t>
+      </w:r>
+      <w:proofErr w:type="spellEnd"/>
+      <w:r>
+        <w:rPr>
+          <w:sz w:val="20"/>
+          <w:szCs w:val="20"/>
+        </w:rPr>
+        <w:t xml:space="preserve"> de slag </w:t>
+      </w:r>
+      <w:proofErr w:type="spellStart"/>
+      <w:r>
+        <w:rPr>
+          <w:sz w:val="20"/>
+          <w:szCs w:val="20"/>
+        </w:rPr>
+        <w:t>te</w:t>
+      </w:r>
+      <w:proofErr w:type="spellEnd"/>
+      <w:r>
+        <w:rPr>
+          <w:sz w:val="20"/>
+          <w:szCs w:val="20"/>
+        </w:rPr>
+        <w:t xml:space="preserve"> </w:t>
+      </w:r>
+      <w:proofErr w:type="spellStart"/>
+      <w:r>
+        <w:rPr>
+          <w:sz w:val="20"/>
+          <w:szCs w:val="20"/>
+        </w:rPr>
+        <w:t>gaan</w:t>
+      </w:r>
+      <w:proofErr w:type="spellEnd"/>
+      <w:r>
+        <w:rPr>
+          <w:sz w:val="20"/>
+          <w:szCs w:val="20"/>
+        </w:rPr>
+        <w:t xml:space="preserve">. </w:t>
+      </w:r>
+      <w:proofErr w:type="spellStart"/>
+      <w:r>
+        <w:rPr>
+          <w:sz w:val="20"/>
+          <w:szCs w:val="20"/>
+        </w:rPr>
+        <w:t>Dit</w:t>
+      </w:r>
+      <w:proofErr w:type="spellEnd"/>
+      <w:r>
+        <w:rPr>
+          <w:sz w:val="20"/>
+          <w:szCs w:val="20"/>
+        </w:rPr>
+        <w:t xml:space="preserve"> </w:t>
+      </w:r>
+      <w:proofErr w:type="spellStart"/>
+      <w:r>
+        <w:rPr>
+          <w:sz w:val="20"/>
+          <w:szCs w:val="20"/>
+        </w:rPr>
+        <w:t>zal</w:t>
+      </w:r>
+      <w:proofErr w:type="spellEnd"/>
+      <w:r>
+        <w:rPr>
+          <w:sz w:val="20"/>
+          <w:szCs w:val="20"/>
+        </w:rPr>
+        <w:t xml:space="preserve"> </w:t>
+      </w:r>
+      <w:proofErr w:type="spellStart"/>
+      <w:r>
+        <w:rPr>
+          <w:sz w:val="20"/>
+          <w:szCs w:val="20"/>
+        </w:rPr>
+        <w:t>ik</w:t>
+      </w:r>
+      <w:proofErr w:type="spellEnd"/>
+      <w:r>
+        <w:rPr>
+          <w:sz w:val="20"/>
+          <w:szCs w:val="20"/>
+        </w:rPr>
+        <w:t xml:space="preserve"> </w:t>
+      </w:r>
+      <w:proofErr w:type="spellStart"/>
+      <w:r>
+        <w:rPr>
+          <w:sz w:val="20"/>
+          <w:szCs w:val="20"/>
+        </w:rPr>
+        <w:t>wel</w:t>
+      </w:r>
+      <w:proofErr w:type="spellEnd"/>
+      <w:r>
+        <w:rPr>
+          <w:sz w:val="20"/>
+          <w:szCs w:val="20"/>
+        </w:rPr>
+        <w:t xml:space="preserve"> in het weekend </w:t>
+      </w:r>
+      <w:proofErr w:type="spellStart"/>
+      <w:r>
+        <w:rPr>
+          <w:sz w:val="20"/>
+          <w:szCs w:val="20"/>
+        </w:rPr>
+        <w:t>weer</w:t>
+      </w:r>
+      <w:proofErr w:type="spellEnd"/>
+      <w:r>
+        <w:rPr>
+          <w:sz w:val="20"/>
+          <w:szCs w:val="20"/>
+        </w:rPr>
+        <w:t xml:space="preserve"> </w:t>
+      </w:r>
+      <w:proofErr w:type="spellStart"/>
+      <w:r>
+        <w:rPr>
+          <w:sz w:val="20"/>
+          <w:szCs w:val="20"/>
+        </w:rPr>
+        <w:t>erbij</w:t>
+      </w:r>
+      <w:proofErr w:type="spellEnd"/>
+      <w:r>
+        <w:rPr>
+          <w:sz w:val="20"/>
+          <w:szCs w:val="20"/>
+        </w:rPr>
+        <w:t xml:space="preserve"> </w:t>
+      </w:r>
+      <w:proofErr w:type="spellStart"/>
+      <w:r>
+        <w:rPr>
+          <w:sz w:val="20"/>
+          <w:szCs w:val="20"/>
+        </w:rPr>
+        <w:t>pakken</w:t>
+      </w:r>
+      <w:proofErr w:type="spellEnd"/>
+      <w:r>
+        <w:rPr>
+          <w:sz w:val="20"/>
+          <w:szCs w:val="20"/>
+        </w:rPr>
+        <w:t xml:space="preserve"> </w:t>
+      </w:r>
+      <w:proofErr w:type="spellStart"/>
+      <w:proofErr w:type="gramStart"/>
+      <w:r>
+        <w:rPr>
+          <w:sz w:val="20"/>
+          <w:szCs w:val="20"/>
+        </w:rPr>
+        <w:t>als</w:t>
+      </w:r>
+      <w:proofErr w:type="spellEnd"/>
+      <w:proofErr w:type="gramEnd"/>
+      <w:r>
+        <w:rPr>
+          <w:sz w:val="20"/>
+          <w:szCs w:val="20"/>
+        </w:rPr>
+        <w:t xml:space="preserve"> </w:t>
+      </w:r>
+      <w:proofErr w:type="spellStart"/>
+      <w:r>
+        <w:rPr>
+          <w:sz w:val="20"/>
+          <w:szCs w:val="20"/>
+        </w:rPr>
+        <w:t>mogelijk</w:t>
+      </w:r>
+      <w:proofErr w:type="spellEnd"/>
+      <w:r>
+        <w:rPr>
+          <w:sz w:val="20"/>
+          <w:szCs w:val="20"/>
+        </w:rPr>
+        <w:t>.</w:t>
+      </w:r>
+    </w:p>
+    <w:p>
+      <w:pPr>
+        <w:rPr>
+          <w:sz w:val="24"/>
+          <w:szCs w:val="24"/>
+        </w:rPr>
+      </w:pPr>
+      <w:r>
+        <w:rPr>
+          <w:sz w:val="24"/>
+          <w:szCs w:val="24"/>
+        </w:rPr>
+        <w:t>______________________________________________________________________________</w:t>
+      </w:r>
     </w:p>
     <w:sectPr>
       <w:pgSz w:w="12240" w:h="15840"/>

</xml_diff>

<commit_message>
[W1-010] Added some comments. [W1-008] Updated readme.
</commit_message>
<xml_diff>
--- a/Documentation/Logboek Project TheNewLink.docx
+++ b/Documentation/Logboek Project TheNewLink.docx
@@ -2826,6 +2826,1268 @@
         </w:rPr>
         <w:t>______________________________________________________________________________</w:t>
       </w:r>
+    </w:p>
+    <w:p>
+      <w:pPr>
+        <w:rPr>
+          <w:b/>
+          <w:sz w:val="20"/>
+          <w:szCs w:val="20"/>
+        </w:rPr>
+      </w:pPr>
+      <w:r>
+        <w:rPr>
+          <w:b/>
+          <w:sz w:val="20"/>
+          <w:szCs w:val="20"/>
+        </w:rPr>
+        <w:t>Datum:</w:t>
+      </w:r>
+      <w:r>
+        <w:rPr>
+          <w:b/>
+          <w:sz w:val="20"/>
+          <w:szCs w:val="20"/>
+        </w:rPr>
+        <w:tab/>
+      </w:r>
+      <w:r>
+        <w:rPr>
+          <w:sz w:val="20"/>
+          <w:szCs w:val="20"/>
+        </w:rPr>
+        <w:t>20</w:t>
+      </w:r>
+      <w:r>
+        <w:rPr>
+          <w:sz w:val="20"/>
+          <w:szCs w:val="20"/>
+        </w:rPr>
+        <w:t>-04-18</w:t>
+      </w:r>
+      <w:r>
+        <w:rPr>
+          <w:sz w:val="20"/>
+          <w:szCs w:val="20"/>
+        </w:rPr>
+        <w:br/>
+      </w:r>
+      <w:proofErr w:type="spellStart"/>
+      <w:r>
+        <w:rPr>
+          <w:b/>
+          <w:sz w:val="20"/>
+          <w:szCs w:val="20"/>
+        </w:rPr>
+        <w:t>Activiteiten</w:t>
+      </w:r>
+      <w:proofErr w:type="spellEnd"/>
+      <w:r>
+        <w:rPr>
+          <w:b/>
+          <w:sz w:val="20"/>
+          <w:szCs w:val="20"/>
+        </w:rPr>
+        <w:t>:</w:t>
+      </w:r>
+    </w:p>
+    <w:p>
+      <w:pPr>
+        <w:pStyle w:val="ListParagraph"/>
+        <w:numPr>
+          <w:ilvl w:val="0"/>
+          <w:numId w:val="1"/>
+        </w:numPr>
+        <w:rPr>
+          <w:sz w:val="20"/>
+          <w:szCs w:val="20"/>
+        </w:rPr>
+      </w:pPr>
+      <w:proofErr w:type="spellStart"/>
+      <w:r>
+        <w:rPr>
+          <w:sz w:val="20"/>
+          <w:szCs w:val="20"/>
+        </w:rPr>
+        <w:t>Trello</w:t>
+      </w:r>
+      <w:proofErr w:type="spellEnd"/>
+      <w:r>
+        <w:rPr>
+          <w:sz w:val="20"/>
+          <w:szCs w:val="20"/>
+        </w:rPr>
+        <w:t xml:space="preserve"> </w:t>
+      </w:r>
+      <w:proofErr w:type="spellStart"/>
+      <w:r>
+        <w:rPr>
+          <w:sz w:val="20"/>
+          <w:szCs w:val="20"/>
+        </w:rPr>
+        <w:t>aangepast</w:t>
+      </w:r>
+      <w:proofErr w:type="spellEnd"/>
+      <w:r>
+        <w:rPr>
+          <w:sz w:val="20"/>
+          <w:szCs w:val="20"/>
+        </w:rPr>
+        <w:t xml:space="preserve"> </w:t>
+      </w:r>
+      <w:proofErr w:type="spellStart"/>
+      <w:r>
+        <w:rPr>
+          <w:sz w:val="20"/>
+          <w:szCs w:val="20"/>
+        </w:rPr>
+        <w:t>zoals</w:t>
+      </w:r>
+      <w:proofErr w:type="spellEnd"/>
+      <w:r>
+        <w:rPr>
+          <w:sz w:val="20"/>
+          <w:szCs w:val="20"/>
+        </w:rPr>
+        <w:t xml:space="preserve"> </w:t>
+      </w:r>
+      <w:proofErr w:type="spellStart"/>
+      <w:r>
+        <w:rPr>
+          <w:sz w:val="20"/>
+          <w:szCs w:val="20"/>
+        </w:rPr>
+        <w:t>gevraagd</w:t>
+      </w:r>
+      <w:proofErr w:type="spellEnd"/>
+      <w:r>
+        <w:rPr>
+          <w:sz w:val="20"/>
+          <w:szCs w:val="20"/>
+        </w:rPr>
+        <w:t xml:space="preserve"> in de mail.</w:t>
+      </w:r>
+    </w:p>
+    <w:p>
+      <w:pPr>
+        <w:pStyle w:val="ListParagraph"/>
+        <w:numPr>
+          <w:ilvl w:val="0"/>
+          <w:numId w:val="1"/>
+        </w:numPr>
+        <w:rPr>
+          <w:sz w:val="20"/>
+          <w:szCs w:val="20"/>
+        </w:rPr>
+      </w:pPr>
+      <w:r>
+        <w:rPr>
+          <w:sz w:val="20"/>
+          <w:szCs w:val="20"/>
+        </w:rPr>
+        <w:t xml:space="preserve">Comments </w:t>
+      </w:r>
+      <w:proofErr w:type="spellStart"/>
+      <w:r>
+        <w:rPr>
+          <w:sz w:val="20"/>
+          <w:szCs w:val="20"/>
+        </w:rPr>
+        <w:t>bij</w:t>
+      </w:r>
+      <w:proofErr w:type="spellEnd"/>
+      <w:r>
+        <w:rPr>
+          <w:sz w:val="20"/>
+          <w:szCs w:val="20"/>
+        </w:rPr>
+        <w:t xml:space="preserve"> code </w:t>
+      </w:r>
+      <w:proofErr w:type="spellStart"/>
+      <w:r>
+        <w:rPr>
+          <w:sz w:val="20"/>
+          <w:szCs w:val="20"/>
+        </w:rPr>
+        <w:t>neergezet</w:t>
+      </w:r>
+      <w:proofErr w:type="spellEnd"/>
+      <w:r>
+        <w:rPr>
+          <w:sz w:val="20"/>
+          <w:szCs w:val="20"/>
+        </w:rPr>
+        <w:t xml:space="preserve"> en </w:t>
+      </w:r>
+      <w:proofErr w:type="spellStart"/>
+      <w:r>
+        <w:rPr>
+          <w:sz w:val="20"/>
+          <w:szCs w:val="20"/>
+        </w:rPr>
+        <w:t>bepaalde</w:t>
+      </w:r>
+      <w:proofErr w:type="spellEnd"/>
+      <w:r>
+        <w:rPr>
+          <w:sz w:val="20"/>
+          <w:szCs w:val="20"/>
+        </w:rPr>
+        <w:t xml:space="preserve"> code </w:t>
+      </w:r>
+      <w:proofErr w:type="spellStart"/>
+      <w:r>
+        <w:rPr>
+          <w:sz w:val="20"/>
+          <w:szCs w:val="20"/>
+        </w:rPr>
+        <w:t>verwijdert</w:t>
+      </w:r>
+      <w:proofErr w:type="spellEnd"/>
+      <w:r>
+        <w:rPr>
+          <w:sz w:val="20"/>
+          <w:szCs w:val="20"/>
+        </w:rPr>
+        <w:t>.</w:t>
+      </w:r>
+    </w:p>
+    <w:p>
+      <w:pPr>
+        <w:pStyle w:val="ListParagraph"/>
+        <w:numPr>
+          <w:ilvl w:val="0"/>
+          <w:numId w:val="1"/>
+        </w:numPr>
+        <w:rPr>
+          <w:sz w:val="20"/>
+          <w:szCs w:val="20"/>
+        </w:rPr>
+      </w:pPr>
+      <w:r>
+        <w:rPr>
+          <w:sz w:val="20"/>
+          <w:szCs w:val="20"/>
+        </w:rPr>
+        <w:t xml:space="preserve">Code </w:t>
+      </w:r>
+      <w:proofErr w:type="spellStart"/>
+      <w:r>
+        <w:rPr>
+          <w:sz w:val="20"/>
+          <w:szCs w:val="20"/>
+        </w:rPr>
+        <w:t>gepushed</w:t>
+      </w:r>
+      <w:proofErr w:type="spellEnd"/>
+      <w:r>
+        <w:rPr>
+          <w:sz w:val="20"/>
+          <w:szCs w:val="20"/>
+        </w:rPr>
+        <w:t xml:space="preserve"> </w:t>
+      </w:r>
+      <w:proofErr w:type="spellStart"/>
+      <w:r>
+        <w:rPr>
+          <w:sz w:val="20"/>
+          <w:szCs w:val="20"/>
+        </w:rPr>
+        <w:t>naar</w:t>
+      </w:r>
+      <w:proofErr w:type="spellEnd"/>
+      <w:r>
+        <w:rPr>
+          <w:sz w:val="20"/>
+          <w:szCs w:val="20"/>
+        </w:rPr>
+        <w:t xml:space="preserve"> </w:t>
+      </w:r>
+      <w:proofErr w:type="spellStart"/>
+      <w:r>
+        <w:rPr>
+          <w:sz w:val="20"/>
+          <w:szCs w:val="20"/>
+        </w:rPr>
+        <w:t>github</w:t>
+      </w:r>
+      <w:proofErr w:type="spellEnd"/>
+      <w:r>
+        <w:rPr>
+          <w:sz w:val="20"/>
+          <w:szCs w:val="20"/>
+        </w:rPr>
+        <w:t>.</w:t>
+      </w:r>
+    </w:p>
+    <w:p>
+      <w:pPr>
+        <w:pStyle w:val="ListParagraph"/>
+        <w:numPr>
+          <w:ilvl w:val="0"/>
+          <w:numId w:val="1"/>
+        </w:numPr>
+        <w:rPr>
+          <w:sz w:val="20"/>
+          <w:szCs w:val="20"/>
+        </w:rPr>
+      </w:pPr>
+      <w:r>
+        <w:rPr>
+          <w:sz w:val="20"/>
+          <w:szCs w:val="20"/>
+        </w:rPr>
+        <w:t xml:space="preserve">The </w:t>
+      </w:r>
+      <w:proofErr w:type="spellStart"/>
+      <w:r>
+        <w:rPr>
+          <w:sz w:val="20"/>
+          <w:szCs w:val="20"/>
+        </w:rPr>
+        <w:t>volgende</w:t>
+      </w:r>
+      <w:proofErr w:type="spellEnd"/>
+      <w:r>
+        <w:rPr>
+          <w:sz w:val="20"/>
+          <w:szCs w:val="20"/>
+        </w:rPr>
+        <w:t xml:space="preserve"> </w:t>
+      </w:r>
+      <w:proofErr w:type="spellStart"/>
+      <w:r>
+        <w:rPr>
+          <w:sz w:val="20"/>
+          <w:szCs w:val="20"/>
+        </w:rPr>
+        <w:t>userstorys</w:t>
+      </w:r>
+      <w:proofErr w:type="spellEnd"/>
+      <w:r>
+        <w:rPr>
+          <w:sz w:val="20"/>
+          <w:szCs w:val="20"/>
+        </w:rPr>
+        <w:t xml:space="preserve"> </w:t>
+      </w:r>
+      <w:proofErr w:type="spellStart"/>
+      <w:r>
+        <w:rPr>
+          <w:sz w:val="20"/>
+          <w:szCs w:val="20"/>
+        </w:rPr>
+        <w:t>klaar</w:t>
+      </w:r>
+      <w:proofErr w:type="spellEnd"/>
+      <w:r>
+        <w:rPr>
+          <w:sz w:val="20"/>
+          <w:szCs w:val="20"/>
+        </w:rPr>
+        <w:t xml:space="preserve"> </w:t>
+      </w:r>
+      <w:proofErr w:type="spellStart"/>
+      <w:r>
+        <w:rPr>
+          <w:sz w:val="20"/>
+          <w:szCs w:val="20"/>
+        </w:rPr>
+        <w:t>gezet</w:t>
+      </w:r>
+      <w:proofErr w:type="spellEnd"/>
+      <w:r>
+        <w:rPr>
+          <w:sz w:val="20"/>
+          <w:szCs w:val="20"/>
+        </w:rPr>
+        <w:t xml:space="preserve"> </w:t>
+      </w:r>
+      <w:proofErr w:type="spellStart"/>
+      <w:r>
+        <w:rPr>
+          <w:sz w:val="20"/>
+          <w:szCs w:val="20"/>
+        </w:rPr>
+        <w:t>voor</w:t>
+      </w:r>
+      <w:proofErr w:type="spellEnd"/>
+      <w:r>
+        <w:rPr>
+          <w:sz w:val="20"/>
+          <w:szCs w:val="20"/>
+        </w:rPr>
+        <w:t xml:space="preserve"> </w:t>
+      </w:r>
+      <w:proofErr w:type="spellStart"/>
+      <w:r>
+        <w:rPr>
+          <w:sz w:val="20"/>
+          <w:szCs w:val="20"/>
+        </w:rPr>
+        <w:t>aankomende</w:t>
+      </w:r>
+      <w:proofErr w:type="spellEnd"/>
+      <w:r>
+        <w:rPr>
+          <w:sz w:val="20"/>
+          <w:szCs w:val="20"/>
+        </w:rPr>
+        <w:t xml:space="preserve"> week.</w:t>
+      </w:r>
+    </w:p>
+    <w:p>
+      <w:pPr>
+        <w:pStyle w:val="ListParagraph"/>
+        <w:numPr>
+          <w:ilvl w:val="0"/>
+          <w:numId w:val="1"/>
+        </w:numPr>
+        <w:rPr>
+          <w:sz w:val="20"/>
+          <w:szCs w:val="20"/>
+        </w:rPr>
+      </w:pPr>
+      <w:r>
+        <w:rPr>
+          <w:sz w:val="20"/>
+          <w:szCs w:val="20"/>
+        </w:rPr>
+        <w:t xml:space="preserve">Readme file </w:t>
+      </w:r>
+      <w:proofErr w:type="spellStart"/>
+      <w:r>
+        <w:rPr>
+          <w:sz w:val="20"/>
+          <w:szCs w:val="20"/>
+        </w:rPr>
+        <w:t>aangepast</w:t>
+      </w:r>
+      <w:proofErr w:type="spellEnd"/>
+      <w:r>
+        <w:rPr>
+          <w:sz w:val="20"/>
+          <w:szCs w:val="20"/>
+        </w:rPr>
+        <w:t xml:space="preserve"> </w:t>
+      </w:r>
+      <w:proofErr w:type="spellStart"/>
+      <w:r>
+        <w:rPr>
+          <w:sz w:val="20"/>
+          <w:szCs w:val="20"/>
+        </w:rPr>
+        <w:t>voor</w:t>
+      </w:r>
+      <w:proofErr w:type="spellEnd"/>
+      <w:r>
+        <w:rPr>
+          <w:sz w:val="20"/>
+          <w:szCs w:val="20"/>
+        </w:rPr>
+        <w:t xml:space="preserve"> </w:t>
+      </w:r>
+      <w:proofErr w:type="spellStart"/>
+      <w:r>
+        <w:rPr>
+          <w:sz w:val="20"/>
+          <w:szCs w:val="20"/>
+        </w:rPr>
+        <w:t>deze</w:t>
+      </w:r>
+      <w:proofErr w:type="spellEnd"/>
+      <w:r>
+        <w:rPr>
+          <w:sz w:val="20"/>
+          <w:szCs w:val="20"/>
+        </w:rPr>
+        <w:t xml:space="preserve"> week en </w:t>
+      </w:r>
+      <w:proofErr w:type="spellStart"/>
+      <w:r>
+        <w:rPr>
+          <w:sz w:val="20"/>
+          <w:szCs w:val="20"/>
+        </w:rPr>
+        <w:t>volgende</w:t>
+      </w:r>
+      <w:proofErr w:type="spellEnd"/>
+      <w:r>
+        <w:rPr>
+          <w:sz w:val="20"/>
+          <w:szCs w:val="20"/>
+        </w:rPr>
+        <w:t xml:space="preserve"> week.</w:t>
+      </w:r>
+    </w:p>
+    <w:p>
+      <w:pPr>
+        <w:pStyle w:val="ListParagraph"/>
+        <w:numPr>
+          <w:ilvl w:val="0"/>
+          <w:numId w:val="1"/>
+        </w:numPr>
+        <w:rPr>
+          <w:sz w:val="20"/>
+          <w:szCs w:val="20"/>
+        </w:rPr>
+      </w:pPr>
+      <w:proofErr w:type="spellStart"/>
+      <w:r>
+        <w:rPr>
+          <w:sz w:val="20"/>
+          <w:szCs w:val="20"/>
+        </w:rPr>
+        <w:t>Gesprek</w:t>
+      </w:r>
+      <w:proofErr w:type="spellEnd"/>
+      <w:r>
+        <w:rPr>
+          <w:sz w:val="20"/>
+          <w:szCs w:val="20"/>
+        </w:rPr>
+        <w:t xml:space="preserve"> met </w:t>
+      </w:r>
+      <w:proofErr w:type="spellStart"/>
+      <w:r>
+        <w:rPr>
+          <w:sz w:val="20"/>
+          <w:szCs w:val="20"/>
+        </w:rPr>
+        <w:t>Jelle</w:t>
+      </w:r>
+      <w:proofErr w:type="spellEnd"/>
+      <w:r>
+        <w:rPr>
+          <w:sz w:val="20"/>
+          <w:szCs w:val="20"/>
+        </w:rPr>
+        <w:t xml:space="preserve"> over de </w:t>
+      </w:r>
+      <w:proofErr w:type="spellStart"/>
+      <w:r>
+        <w:rPr>
+          <w:sz w:val="20"/>
+          <w:szCs w:val="20"/>
+        </w:rPr>
+        <w:t>bootcamp</w:t>
+      </w:r>
+      <w:proofErr w:type="spellEnd"/>
+      <w:r>
+        <w:rPr>
+          <w:sz w:val="20"/>
+          <w:szCs w:val="20"/>
+        </w:rPr>
+        <w:t>.</w:t>
+      </w:r>
+    </w:p>
+    <w:p>
+      <w:pPr>
+        <w:pStyle w:val="ListParagraph"/>
+        <w:numPr>
+          <w:ilvl w:val="0"/>
+          <w:numId w:val="1"/>
+        </w:numPr>
+        <w:rPr>
+          <w:sz w:val="20"/>
+          <w:szCs w:val="20"/>
+        </w:rPr>
+      </w:pPr>
+      <w:r>
+        <w:rPr>
+          <w:sz w:val="20"/>
+          <w:szCs w:val="20"/>
+        </w:rPr>
+        <w:t xml:space="preserve">Code </w:t>
+      </w:r>
+      <w:proofErr w:type="spellStart"/>
+      <w:r>
+        <w:rPr>
+          <w:sz w:val="20"/>
+          <w:szCs w:val="20"/>
+        </w:rPr>
+        <w:t>ook</w:t>
+      </w:r>
+      <w:proofErr w:type="spellEnd"/>
+      <w:r>
+        <w:rPr>
+          <w:sz w:val="20"/>
+          <w:szCs w:val="20"/>
+        </w:rPr>
+        <w:t xml:space="preserve"> </w:t>
+      </w:r>
+      <w:proofErr w:type="spellStart"/>
+      <w:r>
+        <w:rPr>
+          <w:sz w:val="20"/>
+          <w:szCs w:val="20"/>
+        </w:rPr>
+        <w:t>gepushed</w:t>
+      </w:r>
+      <w:proofErr w:type="spellEnd"/>
+      <w:r>
+        <w:rPr>
+          <w:sz w:val="20"/>
+          <w:szCs w:val="20"/>
+        </w:rPr>
+        <w:t xml:space="preserve"> </w:t>
+      </w:r>
+      <w:proofErr w:type="spellStart"/>
+      <w:r>
+        <w:rPr>
+          <w:sz w:val="20"/>
+          <w:szCs w:val="20"/>
+        </w:rPr>
+        <w:t>naar</w:t>
+      </w:r>
+      <w:proofErr w:type="spellEnd"/>
+      <w:r>
+        <w:rPr>
+          <w:sz w:val="20"/>
+          <w:szCs w:val="20"/>
+        </w:rPr>
+        <w:t xml:space="preserve"> </w:t>
+      </w:r>
+      <w:proofErr w:type="spellStart"/>
+      <w:r>
+        <w:rPr>
+          <w:sz w:val="20"/>
+          <w:szCs w:val="20"/>
+        </w:rPr>
+        <w:t>mijn</w:t>
+      </w:r>
+      <w:proofErr w:type="spellEnd"/>
+      <w:r>
+        <w:rPr>
+          <w:sz w:val="20"/>
+          <w:szCs w:val="20"/>
+        </w:rPr>
+        <w:t xml:space="preserve"> </w:t>
+      </w:r>
+      <w:proofErr w:type="spellStart"/>
+      <w:proofErr w:type="gramStart"/>
+      <w:r>
+        <w:rPr>
+          <w:sz w:val="20"/>
+          <w:szCs w:val="20"/>
+        </w:rPr>
+        <w:t>eigen</w:t>
+      </w:r>
+      <w:proofErr w:type="spellEnd"/>
+      <w:proofErr w:type="gramEnd"/>
+      <w:r>
+        <w:rPr>
+          <w:sz w:val="20"/>
+          <w:szCs w:val="20"/>
+        </w:rPr>
+        <w:t xml:space="preserve"> </w:t>
+      </w:r>
+      <w:proofErr w:type="spellStart"/>
+      <w:r>
+        <w:rPr>
+          <w:sz w:val="20"/>
+          <w:szCs w:val="20"/>
+        </w:rPr>
+        <w:t>webserver</w:t>
+      </w:r>
+      <w:proofErr w:type="spellEnd"/>
+      <w:r>
+        <w:rPr>
+          <w:sz w:val="20"/>
+          <w:szCs w:val="20"/>
+        </w:rPr>
+        <w:t xml:space="preserve"> </w:t>
+      </w:r>
+      <w:proofErr w:type="spellStart"/>
+      <w:r>
+        <w:rPr>
+          <w:sz w:val="20"/>
+          <w:szCs w:val="20"/>
+        </w:rPr>
+        <w:t>zodat</w:t>
+      </w:r>
+      <w:proofErr w:type="spellEnd"/>
+      <w:r>
+        <w:rPr>
+          <w:sz w:val="20"/>
+          <w:szCs w:val="20"/>
+        </w:rPr>
+        <w:t xml:space="preserve"> </w:t>
+      </w:r>
+      <w:proofErr w:type="spellStart"/>
+      <w:r>
+        <w:rPr>
+          <w:sz w:val="20"/>
+          <w:szCs w:val="20"/>
+        </w:rPr>
+        <w:t>alles</w:t>
+      </w:r>
+      <w:proofErr w:type="spellEnd"/>
+      <w:r>
+        <w:rPr>
+          <w:sz w:val="20"/>
+          <w:szCs w:val="20"/>
+        </w:rPr>
+        <w:t xml:space="preserve"> </w:t>
+      </w:r>
+      <w:proofErr w:type="spellStart"/>
+      <w:r>
+        <w:rPr>
+          <w:sz w:val="20"/>
+          <w:szCs w:val="20"/>
+        </w:rPr>
+        <w:t>mooi</w:t>
+      </w:r>
+      <w:proofErr w:type="spellEnd"/>
+      <w:r>
+        <w:rPr>
+          <w:sz w:val="20"/>
+          <w:szCs w:val="20"/>
+        </w:rPr>
+        <w:t xml:space="preserve"> </w:t>
+      </w:r>
+      <w:proofErr w:type="spellStart"/>
+      <w:r>
+        <w:rPr>
+          <w:sz w:val="20"/>
+          <w:szCs w:val="20"/>
+        </w:rPr>
+        <w:t>gesynchroniseerd</w:t>
+      </w:r>
+      <w:proofErr w:type="spellEnd"/>
+      <w:r>
+        <w:rPr>
+          <w:sz w:val="20"/>
+          <w:szCs w:val="20"/>
+        </w:rPr>
+        <w:t xml:space="preserve"> is.</w:t>
+      </w:r>
+    </w:p>
+    <w:p>
+      <w:pPr>
+        <w:rPr>
+          <w:b/>
+          <w:sz w:val="20"/>
+          <w:szCs w:val="20"/>
+        </w:rPr>
+      </w:pPr>
+      <w:proofErr w:type="spellStart"/>
+      <w:r>
+        <w:rPr>
+          <w:b/>
+          <w:sz w:val="20"/>
+          <w:szCs w:val="20"/>
+        </w:rPr>
+        <w:t>Opmerkingen</w:t>
+      </w:r>
+      <w:proofErr w:type="spellEnd"/>
+      <w:r>
+        <w:rPr>
+          <w:b/>
+          <w:sz w:val="20"/>
+          <w:szCs w:val="20"/>
+        </w:rPr>
+        <w:t>:</w:t>
+      </w:r>
+    </w:p>
+    <w:p>
+      <w:pPr>
+        <w:rPr>
+          <w:sz w:val="20"/>
+          <w:szCs w:val="20"/>
+        </w:rPr>
+      </w:pPr>
+      <w:proofErr w:type="spellStart"/>
+      <w:r>
+        <w:rPr>
+          <w:sz w:val="20"/>
+          <w:szCs w:val="20"/>
+        </w:rPr>
+        <w:t>Ik</w:t>
+      </w:r>
+      <w:proofErr w:type="spellEnd"/>
+      <w:r>
+        <w:rPr>
+          <w:sz w:val="20"/>
+          <w:szCs w:val="20"/>
+        </w:rPr>
+        <w:t xml:space="preserve"> word </w:t>
+      </w:r>
+      <w:proofErr w:type="gramStart"/>
+      <w:r>
+        <w:rPr>
+          <w:sz w:val="20"/>
+          <w:szCs w:val="20"/>
+        </w:rPr>
+        <w:t>steeds</w:t>
+      </w:r>
+      <w:proofErr w:type="gramEnd"/>
+      <w:r>
+        <w:rPr>
+          <w:sz w:val="20"/>
+          <w:szCs w:val="20"/>
+        </w:rPr>
+        <w:t xml:space="preserve"> </w:t>
+      </w:r>
+      <w:proofErr w:type="spellStart"/>
+      <w:r>
+        <w:rPr>
+          <w:sz w:val="20"/>
+          <w:szCs w:val="20"/>
+        </w:rPr>
+        <w:t>beter</w:t>
+      </w:r>
+      <w:proofErr w:type="spellEnd"/>
+      <w:r>
+        <w:rPr>
+          <w:sz w:val="20"/>
+          <w:szCs w:val="20"/>
+        </w:rPr>
+        <w:t xml:space="preserve"> in het </w:t>
+      </w:r>
+      <w:proofErr w:type="spellStart"/>
+      <w:r>
+        <w:rPr>
+          <w:sz w:val="20"/>
+          <w:szCs w:val="20"/>
+        </w:rPr>
+        <w:t>maken</w:t>
+      </w:r>
+      <w:proofErr w:type="spellEnd"/>
+      <w:r>
+        <w:rPr>
+          <w:sz w:val="20"/>
+          <w:szCs w:val="20"/>
+        </w:rPr>
+        <w:t xml:space="preserve"> van </w:t>
+      </w:r>
+      <w:proofErr w:type="spellStart"/>
+      <w:r>
+        <w:rPr>
+          <w:sz w:val="20"/>
+          <w:szCs w:val="20"/>
+        </w:rPr>
+        <w:t>een</w:t>
+      </w:r>
+      <w:proofErr w:type="spellEnd"/>
+      <w:r>
+        <w:rPr>
+          <w:sz w:val="20"/>
+          <w:szCs w:val="20"/>
+        </w:rPr>
+        <w:t xml:space="preserve"> planning. </w:t>
+      </w:r>
+      <w:proofErr w:type="spellStart"/>
+      <w:r>
+        <w:rPr>
+          <w:sz w:val="20"/>
+          <w:szCs w:val="20"/>
+        </w:rPr>
+        <w:t>Ik</w:t>
+      </w:r>
+      <w:proofErr w:type="spellEnd"/>
+      <w:r>
+        <w:rPr>
+          <w:sz w:val="20"/>
+          <w:szCs w:val="20"/>
+        </w:rPr>
+        <w:t xml:space="preserve"> snap nu </w:t>
+      </w:r>
+      <w:proofErr w:type="spellStart"/>
+      <w:r>
+        <w:rPr>
+          <w:sz w:val="20"/>
+          <w:szCs w:val="20"/>
+        </w:rPr>
+        <w:t>dat</w:t>
+      </w:r>
+      <w:proofErr w:type="spellEnd"/>
+      <w:r>
+        <w:rPr>
+          <w:sz w:val="20"/>
+          <w:szCs w:val="20"/>
+        </w:rPr>
+        <w:t xml:space="preserve"> het </w:t>
+      </w:r>
+      <w:proofErr w:type="spellStart"/>
+      <w:r>
+        <w:rPr>
+          <w:sz w:val="20"/>
+          <w:szCs w:val="20"/>
+        </w:rPr>
+        <w:t>ook</w:t>
+      </w:r>
+      <w:proofErr w:type="spellEnd"/>
+      <w:r>
+        <w:rPr>
+          <w:sz w:val="20"/>
+          <w:szCs w:val="20"/>
+        </w:rPr>
+        <w:t xml:space="preserve"> heel erg </w:t>
+      </w:r>
+      <w:proofErr w:type="spellStart"/>
+      <w:r>
+        <w:rPr>
+          <w:sz w:val="20"/>
+          <w:szCs w:val="20"/>
+        </w:rPr>
+        <w:t>belangrijk</w:t>
+      </w:r>
+      <w:proofErr w:type="spellEnd"/>
+      <w:r>
+        <w:rPr>
+          <w:sz w:val="20"/>
+          <w:szCs w:val="20"/>
+        </w:rPr>
+        <w:t xml:space="preserve"> is </w:t>
+      </w:r>
+      <w:proofErr w:type="spellStart"/>
+      <w:proofErr w:type="gramStart"/>
+      <w:r>
+        <w:rPr>
+          <w:sz w:val="20"/>
+          <w:szCs w:val="20"/>
+        </w:rPr>
+        <w:t>om</w:t>
+      </w:r>
+      <w:proofErr w:type="spellEnd"/>
+      <w:proofErr w:type="gramEnd"/>
+      <w:r>
+        <w:rPr>
+          <w:sz w:val="20"/>
+          <w:szCs w:val="20"/>
+        </w:rPr>
+        <w:t xml:space="preserve"> </w:t>
+      </w:r>
+      <w:proofErr w:type="spellStart"/>
+      <w:r>
+        <w:rPr>
+          <w:sz w:val="20"/>
+          <w:szCs w:val="20"/>
+        </w:rPr>
+        <w:t>een</w:t>
+      </w:r>
+      <w:proofErr w:type="spellEnd"/>
+      <w:r>
+        <w:rPr>
+          <w:sz w:val="20"/>
+          <w:szCs w:val="20"/>
+        </w:rPr>
+        <w:t xml:space="preserve"> </w:t>
+      </w:r>
+      <w:proofErr w:type="spellStart"/>
+      <w:r>
+        <w:rPr>
+          <w:sz w:val="20"/>
+          <w:szCs w:val="20"/>
+        </w:rPr>
+        <w:t>goede</w:t>
+      </w:r>
+      <w:proofErr w:type="spellEnd"/>
+      <w:r>
+        <w:rPr>
+          <w:sz w:val="20"/>
+          <w:szCs w:val="20"/>
+        </w:rPr>
+        <w:t xml:space="preserve"> planning </w:t>
+      </w:r>
+      <w:proofErr w:type="spellStart"/>
+      <w:r>
+        <w:rPr>
+          <w:sz w:val="20"/>
+          <w:szCs w:val="20"/>
+        </w:rPr>
+        <w:t>te</w:t>
+      </w:r>
+      <w:proofErr w:type="spellEnd"/>
+      <w:r>
+        <w:rPr>
+          <w:sz w:val="20"/>
+          <w:szCs w:val="20"/>
+        </w:rPr>
+        <w:t xml:space="preserve"> </w:t>
+      </w:r>
+      <w:proofErr w:type="spellStart"/>
+      <w:r>
+        <w:rPr>
+          <w:sz w:val="20"/>
+          <w:szCs w:val="20"/>
+        </w:rPr>
+        <w:t>hebben</w:t>
+      </w:r>
+      <w:proofErr w:type="spellEnd"/>
+      <w:r>
+        <w:rPr>
+          <w:sz w:val="20"/>
+          <w:szCs w:val="20"/>
+        </w:rPr>
+        <w:t xml:space="preserve"> </w:t>
+      </w:r>
+      <w:proofErr w:type="spellStart"/>
+      <w:r>
+        <w:rPr>
+          <w:sz w:val="20"/>
+          <w:szCs w:val="20"/>
+        </w:rPr>
+        <w:t>voor</w:t>
+      </w:r>
+      <w:proofErr w:type="spellEnd"/>
+      <w:r>
+        <w:rPr>
+          <w:sz w:val="20"/>
+          <w:szCs w:val="20"/>
+        </w:rPr>
+        <w:t xml:space="preserve"> </w:t>
+      </w:r>
+      <w:proofErr w:type="spellStart"/>
+      <w:r>
+        <w:rPr>
+          <w:sz w:val="20"/>
+          <w:szCs w:val="20"/>
+        </w:rPr>
+        <w:t>structuur</w:t>
+      </w:r>
+      <w:proofErr w:type="spellEnd"/>
+      <w:r>
+        <w:rPr>
+          <w:sz w:val="20"/>
+          <w:szCs w:val="20"/>
+        </w:rPr>
+        <w:t xml:space="preserve"> en rust. De </w:t>
+      </w:r>
+      <w:proofErr w:type="spellStart"/>
+      <w:r>
+        <w:rPr>
+          <w:sz w:val="20"/>
+          <w:szCs w:val="20"/>
+        </w:rPr>
+        <w:t>userstory’s</w:t>
+      </w:r>
+      <w:proofErr w:type="spellEnd"/>
+      <w:r>
+        <w:rPr>
+          <w:sz w:val="20"/>
+          <w:szCs w:val="20"/>
+        </w:rPr>
+        <w:t xml:space="preserve"> </w:t>
+      </w:r>
+      <w:proofErr w:type="spellStart"/>
+      <w:r>
+        <w:rPr>
+          <w:sz w:val="20"/>
+          <w:szCs w:val="20"/>
+        </w:rPr>
+        <w:t>voor</w:t>
+      </w:r>
+      <w:proofErr w:type="spellEnd"/>
+      <w:r>
+        <w:rPr>
+          <w:sz w:val="20"/>
+          <w:szCs w:val="20"/>
+        </w:rPr>
+        <w:t xml:space="preserve"> </w:t>
+      </w:r>
+      <w:proofErr w:type="spellStart"/>
+      <w:r>
+        <w:rPr>
+          <w:sz w:val="20"/>
+          <w:szCs w:val="20"/>
+        </w:rPr>
+        <w:t>volgende</w:t>
+      </w:r>
+      <w:proofErr w:type="spellEnd"/>
+      <w:r>
+        <w:rPr>
+          <w:sz w:val="20"/>
+          <w:szCs w:val="20"/>
+        </w:rPr>
+        <w:t xml:space="preserve"> week </w:t>
+      </w:r>
+      <w:proofErr w:type="spellStart"/>
+      <w:r>
+        <w:rPr>
+          <w:sz w:val="20"/>
+          <w:szCs w:val="20"/>
+        </w:rPr>
+        <w:t>zijn</w:t>
+      </w:r>
+      <w:proofErr w:type="spellEnd"/>
+      <w:r>
+        <w:rPr>
+          <w:sz w:val="20"/>
+          <w:szCs w:val="20"/>
+        </w:rPr>
+        <w:t xml:space="preserve"> </w:t>
+      </w:r>
+      <w:proofErr w:type="spellStart"/>
+      <w:r>
+        <w:rPr>
+          <w:sz w:val="20"/>
+          <w:szCs w:val="20"/>
+        </w:rPr>
+        <w:t>klaargezet</w:t>
+      </w:r>
+      <w:proofErr w:type="spellEnd"/>
+      <w:r>
+        <w:rPr>
+          <w:sz w:val="20"/>
+          <w:szCs w:val="20"/>
+        </w:rPr>
+        <w:t xml:space="preserve"> </w:t>
+      </w:r>
+      <w:proofErr w:type="spellStart"/>
+      <w:r>
+        <w:rPr>
+          <w:sz w:val="20"/>
+          <w:szCs w:val="20"/>
+        </w:rPr>
+        <w:t>zodat</w:t>
+      </w:r>
+      <w:proofErr w:type="spellEnd"/>
+      <w:r>
+        <w:rPr>
+          <w:sz w:val="20"/>
+          <w:szCs w:val="20"/>
+        </w:rPr>
+        <w:t xml:space="preserve"> </w:t>
+      </w:r>
+      <w:proofErr w:type="spellStart"/>
+      <w:r>
+        <w:rPr>
+          <w:sz w:val="20"/>
+          <w:szCs w:val="20"/>
+        </w:rPr>
+        <w:t>ik</w:t>
+      </w:r>
+      <w:proofErr w:type="spellEnd"/>
+      <w:r>
+        <w:rPr>
+          <w:sz w:val="20"/>
+          <w:szCs w:val="20"/>
+        </w:rPr>
+        <w:t xml:space="preserve"> </w:t>
+      </w:r>
+      <w:proofErr w:type="spellStart"/>
+      <w:r>
+        <w:rPr>
+          <w:sz w:val="20"/>
+          <w:szCs w:val="20"/>
+        </w:rPr>
+        <w:t>volop</w:t>
+      </w:r>
+      <w:proofErr w:type="spellEnd"/>
+      <w:r>
+        <w:rPr>
+          <w:sz w:val="20"/>
+          <w:szCs w:val="20"/>
+        </w:rPr>
+        <w:t xml:space="preserve"> </w:t>
+      </w:r>
+      <w:proofErr w:type="spellStart"/>
+      <w:r>
+        <w:rPr>
+          <w:sz w:val="20"/>
+          <w:szCs w:val="20"/>
+        </w:rPr>
+        <w:t>bezig</w:t>
+      </w:r>
+      <w:proofErr w:type="spellEnd"/>
+      <w:r>
+        <w:rPr>
+          <w:sz w:val="20"/>
+          <w:szCs w:val="20"/>
+        </w:rPr>
+        <w:t xml:space="preserve"> </w:t>
+      </w:r>
+      <w:proofErr w:type="spellStart"/>
+      <w:proofErr w:type="gramStart"/>
+      <w:r>
+        <w:rPr>
+          <w:sz w:val="20"/>
+          <w:szCs w:val="20"/>
+        </w:rPr>
+        <w:t>kan</w:t>
+      </w:r>
+      <w:proofErr w:type="spellEnd"/>
+      <w:proofErr w:type="gramEnd"/>
+      <w:r>
+        <w:rPr>
+          <w:sz w:val="20"/>
+          <w:szCs w:val="20"/>
+        </w:rPr>
+        <w:t xml:space="preserve"> met het </w:t>
+      </w:r>
+      <w:proofErr w:type="spellStart"/>
+      <w:r>
+        <w:rPr>
+          <w:sz w:val="20"/>
+          <w:szCs w:val="20"/>
+        </w:rPr>
+        <w:t>maken</w:t>
+      </w:r>
+      <w:proofErr w:type="spellEnd"/>
+      <w:r>
+        <w:rPr>
+          <w:sz w:val="20"/>
+          <w:szCs w:val="20"/>
+        </w:rPr>
+        <w:t xml:space="preserve"> van </w:t>
+      </w:r>
+      <w:proofErr w:type="spellStart"/>
+      <w:r>
+        <w:rPr>
+          <w:sz w:val="20"/>
+          <w:szCs w:val="20"/>
+        </w:rPr>
+        <w:t>een</w:t>
+      </w:r>
+      <w:proofErr w:type="spellEnd"/>
+      <w:r>
+        <w:rPr>
+          <w:sz w:val="20"/>
+          <w:szCs w:val="20"/>
+        </w:rPr>
+        <w:t xml:space="preserve"> </w:t>
+      </w:r>
+      <w:proofErr w:type="spellStart"/>
+      <w:r>
+        <w:rPr>
+          <w:sz w:val="20"/>
+          <w:szCs w:val="20"/>
+        </w:rPr>
+        <w:t>mooi</w:t>
+      </w:r>
+      <w:proofErr w:type="spellEnd"/>
+      <w:r>
+        <w:rPr>
+          <w:sz w:val="20"/>
+          <w:szCs w:val="20"/>
+        </w:rPr>
+        <w:t xml:space="preserve"> product!</w:t>
+      </w:r>
+    </w:p>
+    <w:p>
+      <w:pPr>
+        <w:rPr>
+          <w:sz w:val="24"/>
+          <w:szCs w:val="24"/>
+        </w:rPr>
+      </w:pPr>
+      <w:r>
+        <w:rPr>
+          <w:sz w:val="24"/>
+          <w:szCs w:val="24"/>
+        </w:rPr>
+        <w:t>______________________________________________________________________________</w:t>
+      </w:r>
+    </w:p>
+    <w:p>
+      <w:pPr>
+        <w:rPr>
+          <w:sz w:val="24"/>
+          <w:szCs w:val="24"/>
+        </w:rPr>
+      </w:pPr>
     </w:p>
     <w:sectPr>
       <w:pgSz w:w="12240" w:h="15840"/>

</xml_diff>

<commit_message>
[W2-002] Tried to implement pictures but not finished yet. see documentation
</commit_message>
<xml_diff>
--- a/Documentation/Logboek Project TheNewLink.docx
+++ b/Documentation/Logboek Project TheNewLink.docx
@@ -51,6 +51,23 @@
           <w:szCs w:val="32"/>
         </w:rPr>
         <w:t>__________________________________________________________</w:t>
+      </w:r>
+    </w:p>
+    <w:p>
+      <w:pPr>
+        <w:rPr>
+          <w:b/>
+          <w:sz w:val="32"/>
+          <w:szCs w:val="32"/>
+        </w:rPr>
+      </w:pPr>
+      <w:r>
+        <w:rPr>
+          <w:b/>
+          <w:sz w:val="32"/>
+          <w:szCs w:val="32"/>
+        </w:rPr>
+        <w:t>WEEK 1:</w:t>
       </w:r>
     </w:p>
     <w:p>
@@ -2257,7 +2274,6 @@
           <w:sz w:val="20"/>
           <w:szCs w:val="20"/>
         </w:rPr>
-        <w:lastRenderedPageBreak/>
         <w:t>Datum:</w:t>
       </w:r>
       <w:r>
@@ -4084,8 +4100,989 @@
     <w:p>
       <w:pPr>
         <w:rPr>
-          <w:sz w:val="24"/>
-          <w:szCs w:val="24"/>
+          <w:b/>
+          <w:sz w:val="32"/>
+          <w:szCs w:val="32"/>
+        </w:rPr>
+      </w:pPr>
+    </w:p>
+    <w:p>
+      <w:pPr>
+        <w:rPr>
+          <w:b/>
+          <w:sz w:val="32"/>
+          <w:szCs w:val="32"/>
+        </w:rPr>
+      </w:pPr>
+    </w:p>
+    <w:p>
+      <w:pPr>
+        <w:rPr>
+          <w:b/>
+          <w:sz w:val="32"/>
+          <w:szCs w:val="32"/>
+        </w:rPr>
+      </w:pPr>
+    </w:p>
+    <w:p>
+      <w:pPr>
+        <w:rPr>
+          <w:b/>
+          <w:sz w:val="32"/>
+          <w:szCs w:val="32"/>
+        </w:rPr>
+      </w:pPr>
+    </w:p>
+    <w:p>
+      <w:pPr>
+        <w:rPr>
+          <w:b/>
+          <w:sz w:val="32"/>
+          <w:szCs w:val="32"/>
+        </w:rPr>
+      </w:pPr>
+    </w:p>
+    <w:p>
+      <w:pPr>
+        <w:rPr>
+          <w:b/>
+          <w:sz w:val="32"/>
+          <w:szCs w:val="32"/>
+        </w:rPr>
+      </w:pPr>
+    </w:p>
+    <w:p>
+      <w:pPr>
+        <w:rPr>
+          <w:b/>
+          <w:sz w:val="32"/>
+          <w:szCs w:val="32"/>
+        </w:rPr>
+      </w:pPr>
+      <w:r>
+        <w:rPr>
+          <w:b/>
+          <w:sz w:val="32"/>
+          <w:szCs w:val="32"/>
+        </w:rPr>
+        <w:lastRenderedPageBreak/>
+        <w:t>WEEK 2:</w:t>
+      </w:r>
+    </w:p>
+    <w:p>
+      <w:pPr>
+        <w:rPr>
+          <w:b/>
+          <w:sz w:val="20"/>
+          <w:szCs w:val="20"/>
+        </w:rPr>
+      </w:pPr>
+      <w:r>
+        <w:rPr>
+          <w:b/>
+          <w:sz w:val="20"/>
+          <w:szCs w:val="20"/>
+        </w:rPr>
+        <w:t>Datum:</w:t>
+      </w:r>
+      <w:r>
+        <w:rPr>
+          <w:b/>
+          <w:sz w:val="20"/>
+          <w:szCs w:val="20"/>
+        </w:rPr>
+        <w:tab/>
+      </w:r>
+      <w:r>
+        <w:rPr>
+          <w:sz w:val="20"/>
+          <w:szCs w:val="20"/>
+        </w:rPr>
+        <w:t>23</w:t>
+      </w:r>
+      <w:r>
+        <w:rPr>
+          <w:sz w:val="20"/>
+          <w:szCs w:val="20"/>
+        </w:rPr>
+        <w:t>-04-18</w:t>
+      </w:r>
+      <w:r>
+        <w:rPr>
+          <w:sz w:val="20"/>
+          <w:szCs w:val="20"/>
+        </w:rPr>
+        <w:br/>
+      </w:r>
+      <w:proofErr w:type="spellStart"/>
+      <w:r>
+        <w:rPr>
+          <w:b/>
+          <w:sz w:val="20"/>
+          <w:szCs w:val="20"/>
+        </w:rPr>
+        <w:t>Activiteiten</w:t>
+      </w:r>
+      <w:proofErr w:type="spellEnd"/>
+      <w:r>
+        <w:rPr>
+          <w:b/>
+          <w:sz w:val="20"/>
+          <w:szCs w:val="20"/>
+        </w:rPr>
+        <w:t>:</w:t>
+      </w:r>
+    </w:p>
+    <w:p>
+      <w:pPr>
+        <w:pStyle w:val="ListParagraph"/>
+        <w:numPr>
+          <w:ilvl w:val="0"/>
+          <w:numId w:val="1"/>
+        </w:numPr>
+        <w:rPr>
+          <w:sz w:val="20"/>
+          <w:szCs w:val="20"/>
+        </w:rPr>
+      </w:pPr>
+      <w:proofErr w:type="spellStart"/>
+      <w:r>
+        <w:rPr>
+          <w:sz w:val="20"/>
+          <w:szCs w:val="20"/>
+        </w:rPr>
+        <w:t>Youtube</w:t>
+      </w:r>
+      <w:proofErr w:type="spellEnd"/>
+      <w:r>
+        <w:rPr>
+          <w:sz w:val="20"/>
+          <w:szCs w:val="20"/>
+        </w:rPr>
+        <w:t xml:space="preserve"> videos </w:t>
+      </w:r>
+      <w:proofErr w:type="spellStart"/>
+      <w:r>
+        <w:rPr>
+          <w:sz w:val="20"/>
+          <w:szCs w:val="20"/>
+        </w:rPr>
+        <w:t>gekeken</w:t>
+      </w:r>
+      <w:proofErr w:type="spellEnd"/>
+      <w:r>
+        <w:rPr>
+          <w:sz w:val="20"/>
+          <w:szCs w:val="20"/>
+        </w:rPr>
+        <w:t xml:space="preserve"> over </w:t>
+      </w:r>
+      <w:proofErr w:type="spellStart"/>
+      <w:r>
+        <w:rPr>
+          <w:sz w:val="20"/>
+          <w:szCs w:val="20"/>
+        </w:rPr>
+        <w:t>Laravel</w:t>
+      </w:r>
+      <w:proofErr w:type="spellEnd"/>
+      <w:r>
+        <w:rPr>
+          <w:sz w:val="20"/>
+          <w:szCs w:val="20"/>
+        </w:rPr>
+        <w:t xml:space="preserve"> uploading files.</w:t>
+      </w:r>
+    </w:p>
+    <w:p>
+      <w:pPr>
+        <w:pStyle w:val="ListParagraph"/>
+        <w:numPr>
+          <w:ilvl w:val="0"/>
+          <w:numId w:val="1"/>
+        </w:numPr>
+        <w:rPr>
+          <w:sz w:val="20"/>
+          <w:szCs w:val="20"/>
+        </w:rPr>
+      </w:pPr>
+      <w:r>
+        <w:rPr>
+          <w:sz w:val="20"/>
+          <w:szCs w:val="20"/>
+        </w:rPr>
+        <w:t xml:space="preserve">Van </w:t>
+      </w:r>
+      <w:proofErr w:type="spellStart"/>
+      <w:r>
+        <w:rPr>
+          <w:sz w:val="20"/>
+          <w:szCs w:val="20"/>
+        </w:rPr>
+        <w:t>alles</w:t>
+      </w:r>
+      <w:proofErr w:type="spellEnd"/>
+      <w:r>
+        <w:rPr>
+          <w:sz w:val="20"/>
+          <w:szCs w:val="20"/>
+        </w:rPr>
+        <w:t xml:space="preserve"> en </w:t>
+      </w:r>
+      <w:proofErr w:type="spellStart"/>
+      <w:r>
+        <w:rPr>
+          <w:sz w:val="20"/>
+          <w:szCs w:val="20"/>
+        </w:rPr>
+        <w:t>nog</w:t>
+      </w:r>
+      <w:proofErr w:type="spellEnd"/>
+      <w:r>
+        <w:rPr>
+          <w:sz w:val="20"/>
+          <w:szCs w:val="20"/>
+        </w:rPr>
+        <w:t xml:space="preserve"> </w:t>
+      </w:r>
+      <w:proofErr w:type="spellStart"/>
+      <w:r>
+        <w:rPr>
+          <w:sz w:val="20"/>
+          <w:szCs w:val="20"/>
+        </w:rPr>
+        <w:t>wat</w:t>
+      </w:r>
+      <w:proofErr w:type="spellEnd"/>
+      <w:r>
+        <w:rPr>
+          <w:sz w:val="20"/>
+          <w:szCs w:val="20"/>
+        </w:rPr>
+        <w:t xml:space="preserve"> </w:t>
+      </w:r>
+      <w:proofErr w:type="spellStart"/>
+      <w:r>
+        <w:rPr>
+          <w:sz w:val="20"/>
+          <w:szCs w:val="20"/>
+        </w:rPr>
+        <w:t>uitgeprobeerd</w:t>
+      </w:r>
+      <w:proofErr w:type="spellEnd"/>
+      <w:r>
+        <w:rPr>
+          <w:sz w:val="20"/>
+          <w:szCs w:val="20"/>
+        </w:rPr>
+        <w:t xml:space="preserve"> </w:t>
+      </w:r>
+      <w:proofErr w:type="spellStart"/>
+      <w:proofErr w:type="gramStart"/>
+      <w:r>
+        <w:rPr>
+          <w:sz w:val="20"/>
+          <w:szCs w:val="20"/>
+        </w:rPr>
+        <w:t>om</w:t>
+      </w:r>
+      <w:proofErr w:type="spellEnd"/>
+      <w:proofErr w:type="gramEnd"/>
+      <w:r>
+        <w:rPr>
+          <w:sz w:val="20"/>
+          <w:szCs w:val="20"/>
+        </w:rPr>
+        <w:t xml:space="preserve"> files </w:t>
+      </w:r>
+      <w:proofErr w:type="spellStart"/>
+      <w:r>
+        <w:rPr>
+          <w:sz w:val="20"/>
+          <w:szCs w:val="20"/>
+        </w:rPr>
+        <w:t>te</w:t>
+      </w:r>
+      <w:proofErr w:type="spellEnd"/>
+      <w:r>
+        <w:rPr>
+          <w:sz w:val="20"/>
+          <w:szCs w:val="20"/>
+        </w:rPr>
+        <w:t xml:space="preserve"> </w:t>
+      </w:r>
+      <w:proofErr w:type="spellStart"/>
+      <w:r>
+        <w:rPr>
+          <w:sz w:val="20"/>
+          <w:szCs w:val="20"/>
+        </w:rPr>
+        <w:t>uploaden</w:t>
+      </w:r>
+      <w:proofErr w:type="spellEnd"/>
+      <w:r>
+        <w:rPr>
+          <w:sz w:val="20"/>
+          <w:szCs w:val="20"/>
+        </w:rPr>
+        <w:t>.</w:t>
+      </w:r>
+    </w:p>
+    <w:p>
+      <w:pPr>
+        <w:rPr>
+          <w:b/>
+          <w:sz w:val="20"/>
+          <w:szCs w:val="20"/>
+        </w:rPr>
+      </w:pPr>
+      <w:proofErr w:type="spellStart"/>
+      <w:r>
+        <w:rPr>
+          <w:b/>
+          <w:sz w:val="20"/>
+          <w:szCs w:val="20"/>
+        </w:rPr>
+        <w:t>Opmerkingen</w:t>
+      </w:r>
+      <w:proofErr w:type="spellEnd"/>
+      <w:r>
+        <w:rPr>
+          <w:b/>
+          <w:sz w:val="20"/>
+          <w:szCs w:val="20"/>
+        </w:rPr>
+        <w:t>:</w:t>
+      </w:r>
+    </w:p>
+    <w:p>
+      <w:pPr>
+        <w:rPr>
+          <w:sz w:val="20"/>
+          <w:szCs w:val="20"/>
+        </w:rPr>
+      </w:pPr>
+      <w:proofErr w:type="spellStart"/>
+      <w:r>
+        <w:rPr>
+          <w:sz w:val="20"/>
+          <w:szCs w:val="20"/>
+        </w:rPr>
+        <w:t>Vandaag</w:t>
+      </w:r>
+      <w:proofErr w:type="spellEnd"/>
+      <w:r>
+        <w:rPr>
+          <w:sz w:val="20"/>
+          <w:szCs w:val="20"/>
+        </w:rPr>
+        <w:t xml:space="preserve"> de </w:t>
+      </w:r>
+      <w:proofErr w:type="spellStart"/>
+      <w:r>
+        <w:rPr>
+          <w:sz w:val="20"/>
+          <w:szCs w:val="20"/>
+        </w:rPr>
+        <w:t>hele</w:t>
+      </w:r>
+      <w:proofErr w:type="spellEnd"/>
+      <w:r>
+        <w:rPr>
+          <w:sz w:val="20"/>
+          <w:szCs w:val="20"/>
+        </w:rPr>
+        <w:t xml:space="preserve"> dag </w:t>
+      </w:r>
+      <w:proofErr w:type="spellStart"/>
+      <w:r>
+        <w:rPr>
+          <w:sz w:val="20"/>
+          <w:szCs w:val="20"/>
+        </w:rPr>
+        <w:t>bezig</w:t>
+      </w:r>
+      <w:proofErr w:type="spellEnd"/>
+      <w:r>
+        <w:rPr>
+          <w:sz w:val="20"/>
+          <w:szCs w:val="20"/>
+        </w:rPr>
+        <w:t xml:space="preserve"> </w:t>
+      </w:r>
+      <w:proofErr w:type="spellStart"/>
+      <w:r>
+        <w:rPr>
+          <w:sz w:val="20"/>
+          <w:szCs w:val="20"/>
+        </w:rPr>
+        <w:t>geweest</w:t>
+      </w:r>
+      <w:proofErr w:type="spellEnd"/>
+      <w:r>
+        <w:rPr>
+          <w:sz w:val="20"/>
+          <w:szCs w:val="20"/>
+        </w:rPr>
+        <w:t xml:space="preserve"> met het </w:t>
+      </w:r>
+      <w:proofErr w:type="spellStart"/>
+      <w:r>
+        <w:rPr>
+          <w:sz w:val="20"/>
+          <w:szCs w:val="20"/>
+        </w:rPr>
+        <w:t>uitzoeken</w:t>
+      </w:r>
+      <w:proofErr w:type="spellEnd"/>
+      <w:r>
+        <w:rPr>
+          <w:sz w:val="20"/>
+          <w:szCs w:val="20"/>
+        </w:rPr>
+        <w:t xml:space="preserve"> hoe </w:t>
+      </w:r>
+      <w:proofErr w:type="spellStart"/>
+      <w:r>
+        <w:rPr>
+          <w:sz w:val="20"/>
+          <w:szCs w:val="20"/>
+        </w:rPr>
+        <w:t>ik</w:t>
+      </w:r>
+      <w:proofErr w:type="spellEnd"/>
+      <w:r>
+        <w:rPr>
+          <w:sz w:val="20"/>
+          <w:szCs w:val="20"/>
+        </w:rPr>
+        <w:t xml:space="preserve"> files </w:t>
+      </w:r>
+      <w:proofErr w:type="spellStart"/>
+      <w:proofErr w:type="gramStart"/>
+      <w:r>
+        <w:rPr>
+          <w:sz w:val="20"/>
+          <w:szCs w:val="20"/>
+        </w:rPr>
+        <w:t>kan</w:t>
+      </w:r>
+      <w:proofErr w:type="spellEnd"/>
+      <w:proofErr w:type="gramEnd"/>
+      <w:r>
+        <w:rPr>
+          <w:sz w:val="20"/>
+          <w:szCs w:val="20"/>
+        </w:rPr>
+        <w:t xml:space="preserve"> </w:t>
+      </w:r>
+      <w:proofErr w:type="spellStart"/>
+      <w:r>
+        <w:rPr>
+          <w:sz w:val="20"/>
+          <w:szCs w:val="20"/>
+        </w:rPr>
+        <w:t>uploaden</w:t>
+      </w:r>
+      <w:proofErr w:type="spellEnd"/>
+      <w:r>
+        <w:rPr>
+          <w:sz w:val="20"/>
+          <w:szCs w:val="20"/>
+        </w:rPr>
+        <w:t xml:space="preserve"> via </w:t>
+      </w:r>
+      <w:proofErr w:type="spellStart"/>
+      <w:r>
+        <w:rPr>
+          <w:sz w:val="20"/>
+          <w:szCs w:val="20"/>
+        </w:rPr>
+        <w:t>een</w:t>
+      </w:r>
+      <w:proofErr w:type="spellEnd"/>
+      <w:r>
+        <w:rPr>
+          <w:sz w:val="20"/>
+          <w:szCs w:val="20"/>
+        </w:rPr>
+        <w:t xml:space="preserve"> form in </w:t>
+      </w:r>
+      <w:proofErr w:type="spellStart"/>
+      <w:r>
+        <w:rPr>
+          <w:sz w:val="20"/>
+          <w:szCs w:val="20"/>
+        </w:rPr>
+        <w:t>Laravel</w:t>
+      </w:r>
+      <w:proofErr w:type="spellEnd"/>
+      <w:r>
+        <w:rPr>
+          <w:sz w:val="20"/>
+          <w:szCs w:val="20"/>
+        </w:rPr>
+        <w:t xml:space="preserve">. </w:t>
+      </w:r>
+      <w:proofErr w:type="spellStart"/>
+      <w:r>
+        <w:rPr>
+          <w:sz w:val="20"/>
+          <w:szCs w:val="20"/>
+        </w:rPr>
+        <w:t>Hier</w:t>
+      </w:r>
+      <w:proofErr w:type="spellEnd"/>
+      <w:r>
+        <w:rPr>
+          <w:sz w:val="20"/>
+          <w:szCs w:val="20"/>
+        </w:rPr>
+        <w:t xml:space="preserve"> </w:t>
+      </w:r>
+      <w:proofErr w:type="spellStart"/>
+      <w:r>
+        <w:rPr>
+          <w:sz w:val="20"/>
+          <w:szCs w:val="20"/>
+        </w:rPr>
+        <w:t>komt</w:t>
+      </w:r>
+      <w:proofErr w:type="spellEnd"/>
+      <w:r>
+        <w:rPr>
+          <w:sz w:val="20"/>
+          <w:szCs w:val="20"/>
+        </w:rPr>
+        <w:t xml:space="preserve"> </w:t>
+      </w:r>
+      <w:proofErr w:type="spellStart"/>
+      <w:proofErr w:type="gramStart"/>
+      <w:r>
+        <w:rPr>
+          <w:sz w:val="20"/>
+          <w:szCs w:val="20"/>
+        </w:rPr>
+        <w:t>meer</w:t>
+      </w:r>
+      <w:proofErr w:type="spellEnd"/>
+      <w:proofErr w:type="gramEnd"/>
+      <w:r>
+        <w:rPr>
+          <w:sz w:val="20"/>
+          <w:szCs w:val="20"/>
+        </w:rPr>
+        <w:t xml:space="preserve"> </w:t>
+      </w:r>
+      <w:proofErr w:type="spellStart"/>
+      <w:r>
+        <w:rPr>
+          <w:sz w:val="20"/>
+          <w:szCs w:val="20"/>
+        </w:rPr>
+        <w:t>bij</w:t>
+      </w:r>
+      <w:proofErr w:type="spellEnd"/>
+      <w:r>
+        <w:rPr>
+          <w:sz w:val="20"/>
+          <w:szCs w:val="20"/>
+        </w:rPr>
+        <w:t xml:space="preserve"> </w:t>
+      </w:r>
+      <w:proofErr w:type="spellStart"/>
+      <w:r>
+        <w:rPr>
+          <w:sz w:val="20"/>
+          <w:szCs w:val="20"/>
+        </w:rPr>
+        <w:t>kijken</w:t>
+      </w:r>
+      <w:proofErr w:type="spellEnd"/>
+      <w:r>
+        <w:rPr>
+          <w:sz w:val="20"/>
+          <w:szCs w:val="20"/>
+        </w:rPr>
+        <w:t xml:space="preserve"> </w:t>
+      </w:r>
+      <w:proofErr w:type="spellStart"/>
+      <w:r>
+        <w:rPr>
+          <w:sz w:val="20"/>
+          <w:szCs w:val="20"/>
+        </w:rPr>
+        <w:t>dan</w:t>
+      </w:r>
+      <w:proofErr w:type="spellEnd"/>
+      <w:r>
+        <w:rPr>
+          <w:sz w:val="20"/>
+          <w:szCs w:val="20"/>
+        </w:rPr>
+        <w:t xml:space="preserve"> </w:t>
+      </w:r>
+      <w:proofErr w:type="spellStart"/>
+      <w:r>
+        <w:rPr>
+          <w:sz w:val="20"/>
+          <w:szCs w:val="20"/>
+        </w:rPr>
+        <w:t>ik</w:t>
+      </w:r>
+      <w:proofErr w:type="spellEnd"/>
+      <w:r>
+        <w:rPr>
+          <w:sz w:val="20"/>
+          <w:szCs w:val="20"/>
+        </w:rPr>
+        <w:t xml:space="preserve"> </w:t>
+      </w:r>
+      <w:proofErr w:type="spellStart"/>
+      <w:r>
+        <w:rPr>
+          <w:sz w:val="20"/>
+          <w:szCs w:val="20"/>
+        </w:rPr>
+        <w:t>dacht</w:t>
+      </w:r>
+      <w:proofErr w:type="spellEnd"/>
+      <w:r>
+        <w:rPr>
+          <w:sz w:val="20"/>
+          <w:szCs w:val="20"/>
+        </w:rPr>
+        <w:t xml:space="preserve">. </w:t>
+      </w:r>
+      <w:proofErr w:type="spellStart"/>
+      <w:r>
+        <w:rPr>
+          <w:sz w:val="20"/>
+          <w:szCs w:val="20"/>
+        </w:rPr>
+        <w:t>Dit</w:t>
+      </w:r>
+      <w:proofErr w:type="spellEnd"/>
+      <w:r>
+        <w:rPr>
+          <w:sz w:val="20"/>
+          <w:szCs w:val="20"/>
+        </w:rPr>
+        <w:t xml:space="preserve"> is lasting </w:t>
+      </w:r>
+      <w:proofErr w:type="spellStart"/>
+      <w:r>
+        <w:rPr>
+          <w:sz w:val="20"/>
+          <w:szCs w:val="20"/>
+        </w:rPr>
+        <w:t>voor</w:t>
+      </w:r>
+      <w:proofErr w:type="spellEnd"/>
+      <w:r>
+        <w:rPr>
+          <w:sz w:val="20"/>
+          <w:szCs w:val="20"/>
+        </w:rPr>
+        <w:t xml:space="preserve"> </w:t>
+      </w:r>
+      <w:proofErr w:type="spellStart"/>
+      <w:r>
+        <w:rPr>
+          <w:sz w:val="20"/>
+          <w:szCs w:val="20"/>
+        </w:rPr>
+        <w:t>mij</w:t>
+      </w:r>
+      <w:proofErr w:type="spellEnd"/>
+      <w:r>
+        <w:rPr>
+          <w:sz w:val="20"/>
+          <w:szCs w:val="20"/>
+        </w:rPr>
+        <w:t xml:space="preserve"> en </w:t>
+      </w:r>
+      <w:proofErr w:type="spellStart"/>
+      <w:r>
+        <w:rPr>
+          <w:sz w:val="20"/>
+          <w:szCs w:val="20"/>
+        </w:rPr>
+        <w:t>een</w:t>
+      </w:r>
+      <w:proofErr w:type="spellEnd"/>
+      <w:r>
+        <w:rPr>
+          <w:sz w:val="20"/>
+          <w:szCs w:val="20"/>
+        </w:rPr>
+        <w:t xml:space="preserve"> </w:t>
+      </w:r>
+      <w:proofErr w:type="spellStart"/>
+      <w:r>
+        <w:rPr>
+          <w:sz w:val="20"/>
+          <w:szCs w:val="20"/>
+        </w:rPr>
+        <w:t>uitdaging</w:t>
+      </w:r>
+      <w:proofErr w:type="spellEnd"/>
+      <w:r>
+        <w:rPr>
+          <w:sz w:val="20"/>
+          <w:szCs w:val="20"/>
+        </w:rPr>
+        <w:t xml:space="preserve">. </w:t>
+      </w:r>
+      <w:proofErr w:type="spellStart"/>
+      <w:r>
+        <w:rPr>
+          <w:sz w:val="20"/>
+          <w:szCs w:val="20"/>
+        </w:rPr>
+        <w:t>Het</w:t>
+      </w:r>
+      <w:proofErr w:type="spellEnd"/>
+      <w:r>
+        <w:rPr>
+          <w:sz w:val="20"/>
+          <w:szCs w:val="20"/>
+        </w:rPr>
+        <w:t xml:space="preserve"> is </w:t>
+      </w:r>
+      <w:proofErr w:type="spellStart"/>
+      <w:r>
+        <w:rPr>
+          <w:sz w:val="20"/>
+          <w:szCs w:val="20"/>
+        </w:rPr>
+        <w:t>wel</w:t>
+      </w:r>
+      <w:proofErr w:type="spellEnd"/>
+      <w:r>
+        <w:rPr>
+          <w:sz w:val="20"/>
+          <w:szCs w:val="20"/>
+        </w:rPr>
+        <w:t xml:space="preserve"> </w:t>
+      </w:r>
+      <w:proofErr w:type="spellStart"/>
+      <w:r>
+        <w:rPr>
+          <w:sz w:val="20"/>
+          <w:szCs w:val="20"/>
+        </w:rPr>
+        <w:t>gelukt</w:t>
+      </w:r>
+      <w:proofErr w:type="spellEnd"/>
+      <w:r>
+        <w:rPr>
+          <w:sz w:val="20"/>
+          <w:szCs w:val="20"/>
+        </w:rPr>
+        <w:t xml:space="preserve"> </w:t>
+      </w:r>
+      <w:proofErr w:type="spellStart"/>
+      <w:proofErr w:type="gramStart"/>
+      <w:r>
+        <w:rPr>
+          <w:sz w:val="20"/>
+          <w:szCs w:val="20"/>
+        </w:rPr>
+        <w:t>om</w:t>
+      </w:r>
+      <w:proofErr w:type="spellEnd"/>
+      <w:proofErr w:type="gramEnd"/>
+      <w:r>
+        <w:rPr>
+          <w:sz w:val="20"/>
+          <w:szCs w:val="20"/>
+        </w:rPr>
+        <w:t xml:space="preserve"> de </w:t>
+      </w:r>
+      <w:proofErr w:type="spellStart"/>
+      <w:r>
+        <w:rPr>
+          <w:sz w:val="20"/>
+          <w:szCs w:val="20"/>
+        </w:rPr>
+        <w:t>afbeeldingen</w:t>
+      </w:r>
+      <w:proofErr w:type="spellEnd"/>
+      <w:r>
+        <w:rPr>
+          <w:sz w:val="20"/>
+          <w:szCs w:val="20"/>
+        </w:rPr>
+        <w:t xml:space="preserve"> </w:t>
+      </w:r>
+      <w:proofErr w:type="spellStart"/>
+      <w:r>
+        <w:rPr>
+          <w:sz w:val="20"/>
+          <w:szCs w:val="20"/>
+        </w:rPr>
+        <w:t>zelf</w:t>
+      </w:r>
+      <w:proofErr w:type="spellEnd"/>
+      <w:r>
+        <w:rPr>
+          <w:sz w:val="20"/>
+          <w:szCs w:val="20"/>
+        </w:rPr>
+        <w:t xml:space="preserve"> in </w:t>
+      </w:r>
+      <w:proofErr w:type="spellStart"/>
+      <w:r>
+        <w:rPr>
+          <w:sz w:val="20"/>
+          <w:szCs w:val="20"/>
+        </w:rPr>
+        <w:t>beeld</w:t>
+      </w:r>
+      <w:proofErr w:type="spellEnd"/>
+      <w:r>
+        <w:rPr>
+          <w:sz w:val="20"/>
+          <w:szCs w:val="20"/>
+        </w:rPr>
+        <w:t xml:space="preserve"> </w:t>
+      </w:r>
+      <w:proofErr w:type="spellStart"/>
+      <w:r>
+        <w:rPr>
+          <w:sz w:val="20"/>
+          <w:szCs w:val="20"/>
+        </w:rPr>
+        <w:t>te</w:t>
+      </w:r>
+      <w:proofErr w:type="spellEnd"/>
+      <w:r>
+        <w:rPr>
+          <w:sz w:val="20"/>
+          <w:szCs w:val="20"/>
+        </w:rPr>
+        <w:t xml:space="preserve"> </w:t>
+      </w:r>
+      <w:proofErr w:type="spellStart"/>
+      <w:r>
+        <w:rPr>
+          <w:sz w:val="20"/>
+          <w:szCs w:val="20"/>
+        </w:rPr>
+        <w:t>krijgen</w:t>
+      </w:r>
+      <w:proofErr w:type="spellEnd"/>
+      <w:r>
+        <w:rPr>
+          <w:sz w:val="20"/>
+          <w:szCs w:val="20"/>
+        </w:rPr>
+        <w:t xml:space="preserve"> </w:t>
+      </w:r>
+      <w:proofErr w:type="spellStart"/>
+      <w:r>
+        <w:rPr>
+          <w:sz w:val="20"/>
+          <w:szCs w:val="20"/>
+        </w:rPr>
+        <w:t>maar</w:t>
+      </w:r>
+      <w:proofErr w:type="spellEnd"/>
+      <w:r>
+        <w:rPr>
+          <w:sz w:val="20"/>
+          <w:szCs w:val="20"/>
+        </w:rPr>
+        <w:t xml:space="preserve"> het </w:t>
+      </w:r>
+      <w:proofErr w:type="spellStart"/>
+      <w:r>
+        <w:rPr>
+          <w:sz w:val="20"/>
+          <w:szCs w:val="20"/>
+        </w:rPr>
+        <w:t>uploaden</w:t>
+      </w:r>
+      <w:proofErr w:type="spellEnd"/>
+      <w:r>
+        <w:rPr>
+          <w:sz w:val="20"/>
+          <w:szCs w:val="20"/>
+        </w:rPr>
+        <w:t xml:space="preserve"> </w:t>
+      </w:r>
+      <w:proofErr w:type="spellStart"/>
+      <w:r>
+        <w:rPr>
+          <w:sz w:val="20"/>
+          <w:szCs w:val="20"/>
+        </w:rPr>
+        <w:t>zelf</w:t>
+      </w:r>
+      <w:proofErr w:type="spellEnd"/>
+      <w:r>
+        <w:rPr>
+          <w:sz w:val="20"/>
+          <w:szCs w:val="20"/>
+        </w:rPr>
+        <w:t xml:space="preserve"> </w:t>
+      </w:r>
+      <w:proofErr w:type="spellStart"/>
+      <w:r>
+        <w:rPr>
+          <w:sz w:val="20"/>
+          <w:szCs w:val="20"/>
+        </w:rPr>
+        <w:t>niet</w:t>
+      </w:r>
+      <w:proofErr w:type="spellEnd"/>
+      <w:r>
+        <w:rPr>
+          <w:sz w:val="20"/>
+          <w:szCs w:val="20"/>
+        </w:rPr>
+        <w:t xml:space="preserve">. </w:t>
+      </w:r>
+      <w:proofErr w:type="spellStart"/>
+      <w:r>
+        <w:rPr>
+          <w:sz w:val="20"/>
+          <w:szCs w:val="20"/>
+        </w:rPr>
+        <w:t>Morgen</w:t>
+      </w:r>
+      <w:proofErr w:type="spellEnd"/>
+      <w:r>
+        <w:rPr>
+          <w:sz w:val="20"/>
+          <w:szCs w:val="20"/>
+        </w:rPr>
+        <w:t xml:space="preserve"> </w:t>
+      </w:r>
+      <w:proofErr w:type="spellStart"/>
+      <w:r>
+        <w:rPr>
+          <w:sz w:val="20"/>
+          <w:szCs w:val="20"/>
+        </w:rPr>
+        <w:t>lukt</w:t>
+      </w:r>
+      <w:proofErr w:type="spellEnd"/>
+      <w:r>
+        <w:rPr>
+          <w:sz w:val="20"/>
+          <w:szCs w:val="20"/>
+        </w:rPr>
+        <w:t xml:space="preserve"> het me hopelijk.</w:t>
+      </w:r>
+    </w:p>
+    <w:p>
+      <w:pPr>
+        <w:rPr>
+          <w:b/>
+          <w:sz w:val="32"/>
+          <w:szCs w:val="32"/>
         </w:rPr>
       </w:pPr>
     </w:p>

</xml_diff>

<commit_message>
[W2-008] Keeping track of my activities
</commit_message>
<xml_diff>
--- a/Documentation/Logboek Project TheNewLink.docx
+++ b/Documentation/Logboek Project TheNewLink.docx
@@ -5045,6 +5045,7 @@
         <w:t xml:space="preserve">. </w:t>
       </w:r>
       <w:proofErr w:type="spellStart"/>
+      <w:proofErr w:type="gramStart"/>
       <w:r>
         <w:rPr>
           <w:sz w:val="20"/>
@@ -5074,8 +5075,2067 @@
           <w:sz w:val="20"/>
           <w:szCs w:val="20"/>
         </w:rPr>
-        <w:t xml:space="preserve"> het me hopelijk.</w:t>
-      </w:r>
+        <w:t xml:space="preserve"> het me </w:t>
+      </w:r>
+      <w:proofErr w:type="spellStart"/>
+      <w:r>
+        <w:rPr>
+          <w:sz w:val="20"/>
+          <w:szCs w:val="20"/>
+        </w:rPr>
+        <w:t>hopelijk</w:t>
+      </w:r>
+      <w:proofErr w:type="spellEnd"/>
+      <w:r>
+        <w:rPr>
+          <w:sz w:val="20"/>
+          <w:szCs w:val="20"/>
+        </w:rPr>
+        <w:t>.</w:t>
+      </w:r>
+      <w:proofErr w:type="gramEnd"/>
+    </w:p>
+    <w:p>
+      <w:pPr>
+        <w:rPr>
+          <w:sz w:val="20"/>
+          <w:szCs w:val="20"/>
+        </w:rPr>
+      </w:pPr>
+      <w:r>
+        <w:rPr>
+          <w:sz w:val="20"/>
+          <w:szCs w:val="20"/>
+        </w:rPr>
+        <w:t>_____________________________________________________________________________________________</w:t>
+      </w:r>
+    </w:p>
+    <w:p>
+      <w:pPr>
+        <w:rPr>
+          <w:b/>
+          <w:sz w:val="20"/>
+          <w:szCs w:val="20"/>
+        </w:rPr>
+      </w:pPr>
+      <w:r>
+        <w:rPr>
+          <w:b/>
+          <w:sz w:val="20"/>
+          <w:szCs w:val="20"/>
+        </w:rPr>
+        <w:t>Datum:</w:t>
+      </w:r>
+      <w:r>
+        <w:rPr>
+          <w:b/>
+          <w:sz w:val="20"/>
+          <w:szCs w:val="20"/>
+        </w:rPr>
+        <w:tab/>
+      </w:r>
+      <w:r>
+        <w:rPr>
+          <w:sz w:val="20"/>
+          <w:szCs w:val="20"/>
+        </w:rPr>
+        <w:t>24</w:t>
+      </w:r>
+      <w:r>
+        <w:rPr>
+          <w:sz w:val="20"/>
+          <w:szCs w:val="20"/>
+        </w:rPr>
+        <w:t>-04-18</w:t>
+      </w:r>
+      <w:r>
+        <w:rPr>
+          <w:sz w:val="20"/>
+          <w:szCs w:val="20"/>
+        </w:rPr>
+        <w:br/>
+      </w:r>
+      <w:proofErr w:type="spellStart"/>
+      <w:r>
+        <w:rPr>
+          <w:b/>
+          <w:sz w:val="20"/>
+          <w:szCs w:val="20"/>
+        </w:rPr>
+        <w:t>Activiteiten</w:t>
+      </w:r>
+      <w:proofErr w:type="spellEnd"/>
+      <w:r>
+        <w:rPr>
+          <w:b/>
+          <w:sz w:val="20"/>
+          <w:szCs w:val="20"/>
+        </w:rPr>
+        <w:t>:</w:t>
+      </w:r>
+    </w:p>
+    <w:p>
+      <w:pPr>
+        <w:pStyle w:val="ListParagraph"/>
+        <w:numPr>
+          <w:ilvl w:val="0"/>
+          <w:numId w:val="1"/>
+        </w:numPr>
+        <w:rPr>
+          <w:sz w:val="20"/>
+          <w:szCs w:val="20"/>
+        </w:rPr>
+      </w:pPr>
+      <w:proofErr w:type="spellStart"/>
+      <w:r>
+        <w:rPr>
+          <w:sz w:val="20"/>
+          <w:szCs w:val="20"/>
+        </w:rPr>
+        <w:t>Gelukt</w:t>
+      </w:r>
+      <w:proofErr w:type="spellEnd"/>
+      <w:r>
+        <w:rPr>
+          <w:sz w:val="20"/>
+          <w:szCs w:val="20"/>
+        </w:rPr>
+        <w:t xml:space="preserve"> </w:t>
+      </w:r>
+      <w:proofErr w:type="spellStart"/>
+      <w:proofErr w:type="gramStart"/>
+      <w:r>
+        <w:rPr>
+          <w:sz w:val="20"/>
+          <w:szCs w:val="20"/>
+        </w:rPr>
+        <w:t>om</w:t>
+      </w:r>
+      <w:proofErr w:type="spellEnd"/>
+      <w:proofErr w:type="gramEnd"/>
+      <w:r>
+        <w:rPr>
+          <w:sz w:val="20"/>
+          <w:szCs w:val="20"/>
+        </w:rPr>
+        <w:t xml:space="preserve"> </w:t>
+      </w:r>
+      <w:proofErr w:type="spellStart"/>
+      <w:r>
+        <w:rPr>
+          <w:sz w:val="20"/>
+          <w:szCs w:val="20"/>
+        </w:rPr>
+        <w:t>plaatjes</w:t>
+      </w:r>
+      <w:proofErr w:type="spellEnd"/>
+      <w:r>
+        <w:rPr>
+          <w:sz w:val="20"/>
+          <w:szCs w:val="20"/>
+        </w:rPr>
+        <w:t xml:space="preserve"> </w:t>
+      </w:r>
+      <w:proofErr w:type="spellStart"/>
+      <w:r>
+        <w:rPr>
+          <w:sz w:val="20"/>
+          <w:szCs w:val="20"/>
+        </w:rPr>
+        <w:t>te</w:t>
+      </w:r>
+      <w:proofErr w:type="spellEnd"/>
+      <w:r>
+        <w:rPr>
+          <w:sz w:val="20"/>
+          <w:szCs w:val="20"/>
+        </w:rPr>
+        <w:t xml:space="preserve"> </w:t>
+      </w:r>
+      <w:proofErr w:type="spellStart"/>
+      <w:r>
+        <w:rPr>
+          <w:sz w:val="20"/>
+          <w:szCs w:val="20"/>
+        </w:rPr>
+        <w:t>uploaden</w:t>
+      </w:r>
+      <w:proofErr w:type="spellEnd"/>
+      <w:r>
+        <w:rPr>
+          <w:sz w:val="20"/>
+          <w:szCs w:val="20"/>
+        </w:rPr>
+        <w:t xml:space="preserve"> in </w:t>
+      </w:r>
+      <w:proofErr w:type="spellStart"/>
+      <w:r>
+        <w:rPr>
+          <w:sz w:val="20"/>
+          <w:szCs w:val="20"/>
+        </w:rPr>
+        <w:t>Laravel</w:t>
+      </w:r>
+      <w:proofErr w:type="spellEnd"/>
+      <w:r>
+        <w:rPr>
+          <w:sz w:val="20"/>
+          <w:szCs w:val="20"/>
+        </w:rPr>
+        <w:t>.</w:t>
+      </w:r>
+    </w:p>
+    <w:p>
+      <w:pPr>
+        <w:pStyle w:val="ListParagraph"/>
+        <w:numPr>
+          <w:ilvl w:val="0"/>
+          <w:numId w:val="1"/>
+        </w:numPr>
+        <w:rPr>
+          <w:sz w:val="20"/>
+          <w:szCs w:val="20"/>
+        </w:rPr>
+      </w:pPr>
+      <w:proofErr w:type="spellStart"/>
+      <w:r>
+        <w:rPr>
+          <w:sz w:val="20"/>
+          <w:szCs w:val="20"/>
+        </w:rPr>
+        <w:t>Youtube</w:t>
+      </w:r>
+      <w:proofErr w:type="spellEnd"/>
+      <w:r>
+        <w:rPr>
+          <w:sz w:val="20"/>
+          <w:szCs w:val="20"/>
+        </w:rPr>
+        <w:t xml:space="preserve"> </w:t>
+      </w:r>
+      <w:proofErr w:type="spellStart"/>
+      <w:r>
+        <w:rPr>
+          <w:sz w:val="20"/>
+          <w:szCs w:val="20"/>
+        </w:rPr>
+        <w:t>filmpjes</w:t>
+      </w:r>
+      <w:proofErr w:type="spellEnd"/>
+      <w:r>
+        <w:rPr>
+          <w:sz w:val="20"/>
+          <w:szCs w:val="20"/>
+        </w:rPr>
+        <w:t xml:space="preserve"> </w:t>
+      </w:r>
+      <w:proofErr w:type="spellStart"/>
+      <w:r>
+        <w:rPr>
+          <w:sz w:val="20"/>
+          <w:szCs w:val="20"/>
+        </w:rPr>
+        <w:t>gekeken</w:t>
+      </w:r>
+      <w:proofErr w:type="spellEnd"/>
+      <w:r>
+        <w:rPr>
+          <w:sz w:val="20"/>
+          <w:szCs w:val="20"/>
+        </w:rPr>
+        <w:t xml:space="preserve"> over </w:t>
+      </w:r>
+      <w:proofErr w:type="spellStart"/>
+      <w:r>
+        <w:rPr>
+          <w:sz w:val="20"/>
+          <w:szCs w:val="20"/>
+        </w:rPr>
+        <w:t>Laravel</w:t>
+      </w:r>
+      <w:proofErr w:type="spellEnd"/>
+      <w:r>
+        <w:rPr>
+          <w:sz w:val="20"/>
+          <w:szCs w:val="20"/>
+        </w:rPr>
+        <w:t>.</w:t>
+      </w:r>
+    </w:p>
+    <w:p>
+      <w:pPr>
+        <w:pStyle w:val="ListParagraph"/>
+        <w:numPr>
+          <w:ilvl w:val="0"/>
+          <w:numId w:val="1"/>
+        </w:numPr>
+        <w:rPr>
+          <w:sz w:val="20"/>
+          <w:szCs w:val="20"/>
+        </w:rPr>
+      </w:pPr>
+      <w:proofErr w:type="spellStart"/>
+      <w:r>
+        <w:rPr>
+          <w:sz w:val="20"/>
+          <w:szCs w:val="20"/>
+        </w:rPr>
+        <w:t>Stackoverflow</w:t>
+      </w:r>
+      <w:proofErr w:type="spellEnd"/>
+      <w:r>
+        <w:rPr>
+          <w:sz w:val="20"/>
+          <w:szCs w:val="20"/>
+        </w:rPr>
+        <w:t xml:space="preserve"> </w:t>
+      </w:r>
+      <w:proofErr w:type="spellStart"/>
+      <w:r>
+        <w:rPr>
+          <w:sz w:val="20"/>
+          <w:szCs w:val="20"/>
+        </w:rPr>
+        <w:t>goed</w:t>
+      </w:r>
+      <w:proofErr w:type="spellEnd"/>
+      <w:r>
+        <w:rPr>
+          <w:sz w:val="20"/>
+          <w:szCs w:val="20"/>
+        </w:rPr>
+        <w:t xml:space="preserve"> </w:t>
+      </w:r>
+      <w:proofErr w:type="spellStart"/>
+      <w:r>
+        <w:rPr>
+          <w:sz w:val="20"/>
+          <w:szCs w:val="20"/>
+        </w:rPr>
+        <w:t>bekeken</w:t>
+      </w:r>
+      <w:proofErr w:type="spellEnd"/>
+      <w:r>
+        <w:rPr>
+          <w:sz w:val="20"/>
+          <w:szCs w:val="20"/>
+        </w:rPr>
+        <w:t xml:space="preserve"> </w:t>
+      </w:r>
+      <w:proofErr w:type="spellStart"/>
+      <w:r>
+        <w:rPr>
+          <w:sz w:val="20"/>
+          <w:szCs w:val="20"/>
+        </w:rPr>
+        <w:t>voor</w:t>
+      </w:r>
+      <w:proofErr w:type="spellEnd"/>
+      <w:r>
+        <w:rPr>
+          <w:sz w:val="20"/>
+          <w:szCs w:val="20"/>
+        </w:rPr>
+        <w:t xml:space="preserve"> </w:t>
+      </w:r>
+      <w:proofErr w:type="spellStart"/>
+      <w:r>
+        <w:rPr>
+          <w:sz w:val="20"/>
+          <w:szCs w:val="20"/>
+        </w:rPr>
+        <w:t>antwoorden</w:t>
+      </w:r>
+      <w:proofErr w:type="spellEnd"/>
+      <w:r>
+        <w:rPr>
+          <w:sz w:val="20"/>
+          <w:szCs w:val="20"/>
+        </w:rPr>
+        <w:t xml:space="preserve"> en tips.</w:t>
+      </w:r>
+    </w:p>
+    <w:p>
+      <w:pPr>
+        <w:rPr>
+          <w:b/>
+          <w:sz w:val="20"/>
+          <w:szCs w:val="20"/>
+        </w:rPr>
+      </w:pPr>
+      <w:proofErr w:type="spellStart"/>
+      <w:r>
+        <w:rPr>
+          <w:b/>
+          <w:sz w:val="20"/>
+          <w:szCs w:val="20"/>
+        </w:rPr>
+        <w:t>Opmerkingen</w:t>
+      </w:r>
+      <w:proofErr w:type="spellEnd"/>
+      <w:r>
+        <w:rPr>
+          <w:b/>
+          <w:sz w:val="20"/>
+          <w:szCs w:val="20"/>
+        </w:rPr>
+        <w:t>:</w:t>
+      </w:r>
+    </w:p>
+    <w:p>
+      <w:pPr>
+        <w:rPr>
+          <w:sz w:val="20"/>
+          <w:szCs w:val="20"/>
+        </w:rPr>
+      </w:pPr>
+      <w:proofErr w:type="spellStart"/>
+      <w:r>
+        <w:rPr>
+          <w:sz w:val="20"/>
+          <w:szCs w:val="20"/>
+        </w:rPr>
+        <w:t>Vandaag</w:t>
+      </w:r>
+      <w:proofErr w:type="spellEnd"/>
+      <w:r>
+        <w:rPr>
+          <w:sz w:val="20"/>
+          <w:szCs w:val="20"/>
+        </w:rPr>
+        <w:t xml:space="preserve"> is het </w:t>
+      </w:r>
+      <w:proofErr w:type="spellStart"/>
+      <w:r>
+        <w:rPr>
+          <w:sz w:val="20"/>
+          <w:szCs w:val="20"/>
+        </w:rPr>
+        <w:t>eindelijk</w:t>
+      </w:r>
+      <w:proofErr w:type="spellEnd"/>
+      <w:r>
+        <w:rPr>
+          <w:sz w:val="20"/>
+          <w:szCs w:val="20"/>
+        </w:rPr>
+        <w:t xml:space="preserve"> </w:t>
+      </w:r>
+      <w:proofErr w:type="spellStart"/>
+      <w:r>
+        <w:rPr>
+          <w:sz w:val="20"/>
+          <w:szCs w:val="20"/>
+        </w:rPr>
+        <w:t>gelukt</w:t>
+      </w:r>
+      <w:proofErr w:type="spellEnd"/>
+      <w:r>
+        <w:rPr>
+          <w:sz w:val="20"/>
+          <w:szCs w:val="20"/>
+        </w:rPr>
+        <w:t xml:space="preserve"> </w:t>
+      </w:r>
+      <w:proofErr w:type="spellStart"/>
+      <w:proofErr w:type="gramStart"/>
+      <w:r>
+        <w:rPr>
+          <w:sz w:val="20"/>
+          <w:szCs w:val="20"/>
+        </w:rPr>
+        <w:t>om</w:t>
+      </w:r>
+      <w:proofErr w:type="spellEnd"/>
+      <w:proofErr w:type="gramEnd"/>
+      <w:r>
+        <w:rPr>
+          <w:sz w:val="20"/>
+          <w:szCs w:val="20"/>
+        </w:rPr>
+        <w:t xml:space="preserve"> </w:t>
+      </w:r>
+      <w:proofErr w:type="spellStart"/>
+      <w:r>
+        <w:rPr>
+          <w:sz w:val="20"/>
+          <w:szCs w:val="20"/>
+        </w:rPr>
+        <w:t>plaatjes</w:t>
+      </w:r>
+      <w:proofErr w:type="spellEnd"/>
+      <w:r>
+        <w:rPr>
+          <w:sz w:val="20"/>
+          <w:szCs w:val="20"/>
+        </w:rPr>
+        <w:t xml:space="preserve"> </w:t>
+      </w:r>
+      <w:proofErr w:type="spellStart"/>
+      <w:r>
+        <w:rPr>
+          <w:sz w:val="20"/>
+          <w:szCs w:val="20"/>
+        </w:rPr>
+        <w:t>te</w:t>
+      </w:r>
+      <w:proofErr w:type="spellEnd"/>
+      <w:r>
+        <w:rPr>
+          <w:sz w:val="20"/>
+          <w:szCs w:val="20"/>
+        </w:rPr>
+        <w:t xml:space="preserve"> </w:t>
+      </w:r>
+      <w:proofErr w:type="spellStart"/>
+      <w:r>
+        <w:rPr>
+          <w:sz w:val="20"/>
+          <w:szCs w:val="20"/>
+        </w:rPr>
+        <w:t>uploaden</w:t>
+      </w:r>
+      <w:proofErr w:type="spellEnd"/>
+      <w:r>
+        <w:rPr>
+          <w:sz w:val="20"/>
+          <w:szCs w:val="20"/>
+        </w:rPr>
+        <w:t xml:space="preserve"> via </w:t>
+      </w:r>
+      <w:proofErr w:type="spellStart"/>
+      <w:r>
+        <w:rPr>
+          <w:sz w:val="20"/>
+          <w:szCs w:val="20"/>
+        </w:rPr>
+        <w:t>Laravel</w:t>
+      </w:r>
+      <w:proofErr w:type="spellEnd"/>
+      <w:r>
+        <w:rPr>
+          <w:sz w:val="20"/>
+          <w:szCs w:val="20"/>
+        </w:rPr>
+        <w:t xml:space="preserve">. </w:t>
+      </w:r>
+      <w:proofErr w:type="spellStart"/>
+      <w:r>
+        <w:rPr>
+          <w:sz w:val="20"/>
+          <w:szCs w:val="20"/>
+        </w:rPr>
+        <w:t>Hierdoor</w:t>
+      </w:r>
+      <w:proofErr w:type="spellEnd"/>
+      <w:r>
+        <w:rPr>
+          <w:sz w:val="20"/>
+          <w:szCs w:val="20"/>
+        </w:rPr>
+        <w:t xml:space="preserve"> </w:t>
+      </w:r>
+      <w:proofErr w:type="spellStart"/>
+      <w:r>
+        <w:rPr>
+          <w:sz w:val="20"/>
+          <w:szCs w:val="20"/>
+        </w:rPr>
+        <w:t>weer</w:t>
+      </w:r>
+      <w:proofErr w:type="spellEnd"/>
+      <w:r>
+        <w:rPr>
+          <w:sz w:val="20"/>
+          <w:szCs w:val="20"/>
+        </w:rPr>
+        <w:t xml:space="preserve"> </w:t>
+      </w:r>
+      <w:proofErr w:type="spellStart"/>
+      <w:r>
+        <w:rPr>
+          <w:sz w:val="20"/>
+          <w:szCs w:val="20"/>
+        </w:rPr>
+        <w:t>een</w:t>
+      </w:r>
+      <w:proofErr w:type="spellEnd"/>
+      <w:r>
+        <w:rPr>
+          <w:sz w:val="20"/>
+          <w:szCs w:val="20"/>
+        </w:rPr>
+        <w:t xml:space="preserve"> </w:t>
+      </w:r>
+      <w:proofErr w:type="spellStart"/>
+      <w:r>
+        <w:rPr>
+          <w:sz w:val="20"/>
+          <w:szCs w:val="20"/>
+        </w:rPr>
+        <w:t>stukje</w:t>
+      </w:r>
+      <w:proofErr w:type="spellEnd"/>
+      <w:r>
+        <w:rPr>
+          <w:sz w:val="20"/>
+          <w:szCs w:val="20"/>
+        </w:rPr>
+        <w:t xml:space="preserve"> </w:t>
+      </w:r>
+      <w:proofErr w:type="spellStart"/>
+      <w:r>
+        <w:rPr>
+          <w:sz w:val="20"/>
+          <w:szCs w:val="20"/>
+        </w:rPr>
+        <w:t>geleerd</w:t>
+      </w:r>
+      <w:proofErr w:type="spellEnd"/>
+      <w:proofErr w:type="gramStart"/>
+      <w:r>
+        <w:rPr>
+          <w:sz w:val="20"/>
+          <w:szCs w:val="20"/>
+        </w:rPr>
+        <w:t>!.</w:t>
+      </w:r>
+      <w:proofErr w:type="gramEnd"/>
+      <w:r>
+        <w:rPr>
+          <w:sz w:val="20"/>
+          <w:szCs w:val="20"/>
+        </w:rPr>
+        <w:t xml:space="preserve"> </w:t>
+      </w:r>
+      <w:proofErr w:type="spellStart"/>
+      <w:r>
+        <w:rPr>
+          <w:sz w:val="20"/>
+          <w:szCs w:val="20"/>
+        </w:rPr>
+        <w:t>Helaas</w:t>
+      </w:r>
+      <w:proofErr w:type="spellEnd"/>
+      <w:r>
+        <w:rPr>
+          <w:sz w:val="20"/>
+          <w:szCs w:val="20"/>
+        </w:rPr>
+        <w:t xml:space="preserve"> is het </w:t>
+      </w:r>
+      <w:proofErr w:type="spellStart"/>
+      <w:r>
+        <w:rPr>
+          <w:sz w:val="20"/>
+          <w:szCs w:val="20"/>
+        </w:rPr>
+        <w:t>nog</w:t>
+      </w:r>
+      <w:proofErr w:type="spellEnd"/>
+      <w:r>
+        <w:rPr>
+          <w:sz w:val="20"/>
+          <w:szCs w:val="20"/>
+        </w:rPr>
+        <w:t xml:space="preserve"> </w:t>
+      </w:r>
+      <w:proofErr w:type="spellStart"/>
+      <w:r>
+        <w:rPr>
+          <w:sz w:val="20"/>
+          <w:szCs w:val="20"/>
+        </w:rPr>
+        <w:t>niet</w:t>
+      </w:r>
+      <w:proofErr w:type="spellEnd"/>
+      <w:r>
+        <w:rPr>
+          <w:sz w:val="20"/>
+          <w:szCs w:val="20"/>
+        </w:rPr>
+        <w:t xml:space="preserve"> </w:t>
+      </w:r>
+      <w:proofErr w:type="spellStart"/>
+      <w:r>
+        <w:rPr>
+          <w:sz w:val="20"/>
+          <w:szCs w:val="20"/>
+        </w:rPr>
+        <w:t>gelukt</w:t>
+      </w:r>
+      <w:proofErr w:type="spellEnd"/>
+      <w:r>
+        <w:rPr>
+          <w:sz w:val="20"/>
+          <w:szCs w:val="20"/>
+        </w:rPr>
+        <w:t xml:space="preserve"> </w:t>
+      </w:r>
+      <w:proofErr w:type="spellStart"/>
+      <w:proofErr w:type="gramStart"/>
+      <w:r>
+        <w:rPr>
+          <w:sz w:val="20"/>
+          <w:szCs w:val="20"/>
+        </w:rPr>
+        <w:t>om</w:t>
+      </w:r>
+      <w:proofErr w:type="spellEnd"/>
+      <w:proofErr w:type="gramEnd"/>
+      <w:r>
+        <w:rPr>
+          <w:sz w:val="20"/>
+          <w:szCs w:val="20"/>
+        </w:rPr>
+        <w:t xml:space="preserve"> het </w:t>
+      </w:r>
+      <w:proofErr w:type="spellStart"/>
+      <w:r>
+        <w:rPr>
+          <w:sz w:val="20"/>
+          <w:szCs w:val="20"/>
+        </w:rPr>
+        <w:t>te</w:t>
+      </w:r>
+      <w:proofErr w:type="spellEnd"/>
+      <w:r>
+        <w:rPr>
+          <w:sz w:val="20"/>
+          <w:szCs w:val="20"/>
+        </w:rPr>
+        <w:t xml:space="preserve"> </w:t>
+      </w:r>
+      <w:proofErr w:type="spellStart"/>
+      <w:r>
+        <w:rPr>
+          <w:sz w:val="20"/>
+          <w:szCs w:val="20"/>
+        </w:rPr>
+        <w:t>implementeren</w:t>
+      </w:r>
+      <w:proofErr w:type="spellEnd"/>
+      <w:r>
+        <w:rPr>
+          <w:sz w:val="20"/>
+          <w:szCs w:val="20"/>
+        </w:rPr>
+        <w:t xml:space="preserve"> in </w:t>
+      </w:r>
+      <w:proofErr w:type="spellStart"/>
+      <w:r>
+        <w:rPr>
+          <w:sz w:val="20"/>
+          <w:szCs w:val="20"/>
+        </w:rPr>
+        <w:t>mijn</w:t>
+      </w:r>
+      <w:proofErr w:type="spellEnd"/>
+      <w:r>
+        <w:rPr>
+          <w:sz w:val="20"/>
+          <w:szCs w:val="20"/>
+        </w:rPr>
+        <w:t xml:space="preserve"> </w:t>
+      </w:r>
+      <w:proofErr w:type="spellStart"/>
+      <w:r>
+        <w:rPr>
+          <w:sz w:val="20"/>
+          <w:szCs w:val="20"/>
+        </w:rPr>
+        <w:t>registratie</w:t>
+      </w:r>
+      <w:proofErr w:type="spellEnd"/>
+      <w:r>
+        <w:rPr>
+          <w:sz w:val="20"/>
+          <w:szCs w:val="20"/>
+        </w:rPr>
+        <w:t xml:space="preserve"> </w:t>
+      </w:r>
+      <w:proofErr w:type="spellStart"/>
+      <w:r>
+        <w:rPr>
+          <w:sz w:val="20"/>
+          <w:szCs w:val="20"/>
+        </w:rPr>
+        <w:t>formulier</w:t>
+      </w:r>
+      <w:proofErr w:type="spellEnd"/>
+      <w:r>
+        <w:rPr>
+          <w:sz w:val="20"/>
+          <w:szCs w:val="20"/>
+        </w:rPr>
+        <w:t xml:space="preserve">. </w:t>
+      </w:r>
+      <w:proofErr w:type="spellStart"/>
+      <w:r>
+        <w:rPr>
+          <w:sz w:val="20"/>
+          <w:szCs w:val="20"/>
+        </w:rPr>
+        <w:t>Dit</w:t>
+      </w:r>
+      <w:proofErr w:type="spellEnd"/>
+      <w:r>
+        <w:rPr>
+          <w:sz w:val="20"/>
+          <w:szCs w:val="20"/>
+        </w:rPr>
+        <w:t xml:space="preserve"> </w:t>
+      </w:r>
+      <w:proofErr w:type="spellStart"/>
+      <w:r>
+        <w:rPr>
+          <w:sz w:val="20"/>
+          <w:szCs w:val="20"/>
+        </w:rPr>
+        <w:t>omdat</w:t>
+      </w:r>
+      <w:proofErr w:type="spellEnd"/>
+      <w:r>
+        <w:rPr>
+          <w:sz w:val="20"/>
+          <w:szCs w:val="20"/>
+        </w:rPr>
+        <w:t xml:space="preserve"> je het </w:t>
+      </w:r>
+      <w:proofErr w:type="spellStart"/>
+      <w:r>
+        <w:rPr>
+          <w:sz w:val="20"/>
+          <w:szCs w:val="20"/>
+        </w:rPr>
+        <w:t>dan</w:t>
+      </w:r>
+      <w:proofErr w:type="spellEnd"/>
+      <w:r>
+        <w:rPr>
+          <w:sz w:val="20"/>
+          <w:szCs w:val="20"/>
+        </w:rPr>
+        <w:t xml:space="preserve"> </w:t>
+      </w:r>
+      <w:proofErr w:type="spellStart"/>
+      <w:r>
+        <w:rPr>
+          <w:sz w:val="20"/>
+          <w:szCs w:val="20"/>
+        </w:rPr>
+        <w:t>moet</w:t>
+      </w:r>
+      <w:proofErr w:type="spellEnd"/>
+      <w:r>
+        <w:rPr>
+          <w:sz w:val="20"/>
+          <w:szCs w:val="20"/>
+        </w:rPr>
+        <w:t xml:space="preserve"> </w:t>
+      </w:r>
+      <w:proofErr w:type="spellStart"/>
+      <w:r>
+        <w:rPr>
+          <w:sz w:val="20"/>
+          <w:szCs w:val="20"/>
+        </w:rPr>
+        <w:t>combineren</w:t>
+      </w:r>
+      <w:proofErr w:type="spellEnd"/>
+      <w:r>
+        <w:rPr>
+          <w:sz w:val="20"/>
+          <w:szCs w:val="20"/>
+        </w:rPr>
+        <w:t xml:space="preserve"> met database </w:t>
+      </w:r>
+      <w:proofErr w:type="spellStart"/>
+      <w:r>
+        <w:rPr>
+          <w:sz w:val="20"/>
+          <w:szCs w:val="20"/>
+        </w:rPr>
+        <w:t>gegevens</w:t>
+      </w:r>
+      <w:proofErr w:type="spellEnd"/>
+      <w:r>
+        <w:rPr>
+          <w:sz w:val="20"/>
+          <w:szCs w:val="20"/>
+        </w:rPr>
+        <w:t xml:space="preserve">. </w:t>
+      </w:r>
+      <w:proofErr w:type="spellStart"/>
+      <w:proofErr w:type="gramStart"/>
+      <w:r>
+        <w:rPr>
+          <w:sz w:val="20"/>
+          <w:szCs w:val="20"/>
+        </w:rPr>
+        <w:t>Hopelijk</w:t>
+      </w:r>
+      <w:proofErr w:type="spellEnd"/>
+      <w:r>
+        <w:rPr>
+          <w:sz w:val="20"/>
+          <w:szCs w:val="20"/>
+        </w:rPr>
+        <w:t xml:space="preserve"> </w:t>
+      </w:r>
+      <w:proofErr w:type="spellStart"/>
+      <w:r>
+        <w:rPr>
+          <w:sz w:val="20"/>
+          <w:szCs w:val="20"/>
+        </w:rPr>
+        <w:t>aan</w:t>
+      </w:r>
+      <w:proofErr w:type="spellEnd"/>
+      <w:r>
+        <w:rPr>
+          <w:sz w:val="20"/>
+          <w:szCs w:val="20"/>
+        </w:rPr>
+        <w:t xml:space="preserve"> het </w:t>
+      </w:r>
+      <w:proofErr w:type="spellStart"/>
+      <w:r>
+        <w:rPr>
+          <w:sz w:val="20"/>
+          <w:szCs w:val="20"/>
+        </w:rPr>
+        <w:t>eind</w:t>
+      </w:r>
+      <w:proofErr w:type="spellEnd"/>
+      <w:r>
+        <w:rPr>
+          <w:sz w:val="20"/>
+          <w:szCs w:val="20"/>
+        </w:rPr>
+        <w:t xml:space="preserve"> van het project </w:t>
+      </w:r>
+      <w:proofErr w:type="spellStart"/>
+      <w:r>
+        <w:rPr>
+          <w:sz w:val="20"/>
+          <w:szCs w:val="20"/>
+        </w:rPr>
+        <w:t>dat</w:t>
+      </w:r>
+      <w:proofErr w:type="spellEnd"/>
+      <w:r>
+        <w:rPr>
+          <w:sz w:val="20"/>
+          <w:szCs w:val="20"/>
+        </w:rPr>
+        <w:t xml:space="preserve"> </w:t>
+      </w:r>
+      <w:proofErr w:type="spellStart"/>
+      <w:r>
+        <w:rPr>
+          <w:sz w:val="20"/>
+          <w:szCs w:val="20"/>
+        </w:rPr>
+        <w:t>mij</w:t>
+      </w:r>
+      <w:proofErr w:type="spellEnd"/>
+      <w:r>
+        <w:rPr>
+          <w:sz w:val="20"/>
+          <w:szCs w:val="20"/>
+        </w:rPr>
+        <w:t xml:space="preserve"> </w:t>
+      </w:r>
+      <w:proofErr w:type="spellStart"/>
+      <w:r>
+        <w:rPr>
+          <w:sz w:val="20"/>
+          <w:szCs w:val="20"/>
+        </w:rPr>
+        <w:t>dit</w:t>
+      </w:r>
+      <w:proofErr w:type="spellEnd"/>
+      <w:r>
+        <w:rPr>
+          <w:sz w:val="20"/>
+          <w:szCs w:val="20"/>
+        </w:rPr>
+        <w:t xml:space="preserve"> </w:t>
+      </w:r>
+      <w:proofErr w:type="spellStart"/>
+      <w:r>
+        <w:rPr>
+          <w:sz w:val="20"/>
+          <w:szCs w:val="20"/>
+        </w:rPr>
+        <w:t>nog</w:t>
+      </w:r>
+      <w:proofErr w:type="spellEnd"/>
+      <w:r>
+        <w:rPr>
+          <w:sz w:val="20"/>
+          <w:szCs w:val="20"/>
+        </w:rPr>
+        <w:t xml:space="preserve"> </w:t>
+      </w:r>
+      <w:proofErr w:type="spellStart"/>
+      <w:r>
+        <w:rPr>
+          <w:sz w:val="20"/>
+          <w:szCs w:val="20"/>
+        </w:rPr>
+        <w:t>lukt</w:t>
+      </w:r>
+      <w:proofErr w:type="spellEnd"/>
+      <w:r>
+        <w:rPr>
+          <w:sz w:val="20"/>
+          <w:szCs w:val="20"/>
+        </w:rPr>
+        <w:t>.</w:t>
+      </w:r>
+      <w:proofErr w:type="gramEnd"/>
+      <w:r>
+        <w:rPr>
+          <w:sz w:val="20"/>
+          <w:szCs w:val="20"/>
+        </w:rPr>
+        <w:t xml:space="preserve"> </w:t>
+      </w:r>
+      <w:proofErr w:type="spellStart"/>
+      <w:r>
+        <w:rPr>
+          <w:sz w:val="20"/>
+          <w:szCs w:val="20"/>
+        </w:rPr>
+        <w:t>Zo</w:t>
+      </w:r>
+      <w:proofErr w:type="spellEnd"/>
+      <w:r>
+        <w:rPr>
+          <w:sz w:val="20"/>
+          <w:szCs w:val="20"/>
+        </w:rPr>
+        <w:t xml:space="preserve"> </w:t>
+      </w:r>
+      <w:proofErr w:type="spellStart"/>
+      <w:r>
+        <w:rPr>
+          <w:sz w:val="20"/>
+          <w:szCs w:val="20"/>
+        </w:rPr>
+        <w:t>niet</w:t>
+      </w:r>
+      <w:proofErr w:type="spellEnd"/>
+      <w:r>
+        <w:rPr>
+          <w:sz w:val="20"/>
+          <w:szCs w:val="20"/>
+        </w:rPr>
+        <w:t xml:space="preserve"> </w:t>
+      </w:r>
+      <w:proofErr w:type="spellStart"/>
+      <w:r>
+        <w:rPr>
+          <w:sz w:val="20"/>
+          <w:szCs w:val="20"/>
+        </w:rPr>
+        <w:t>laat</w:t>
+      </w:r>
+      <w:proofErr w:type="spellEnd"/>
+      <w:r>
+        <w:rPr>
+          <w:sz w:val="20"/>
+          <w:szCs w:val="20"/>
+        </w:rPr>
+        <w:t xml:space="preserve"> </w:t>
+      </w:r>
+      <w:proofErr w:type="spellStart"/>
+      <w:r>
+        <w:rPr>
+          <w:sz w:val="20"/>
+          <w:szCs w:val="20"/>
+        </w:rPr>
+        <w:t>ik</w:t>
+      </w:r>
+      <w:proofErr w:type="spellEnd"/>
+      <w:r>
+        <w:rPr>
+          <w:sz w:val="20"/>
+          <w:szCs w:val="20"/>
+        </w:rPr>
+        <w:t xml:space="preserve"> </w:t>
+      </w:r>
+      <w:proofErr w:type="spellStart"/>
+      <w:r>
+        <w:rPr>
+          <w:sz w:val="20"/>
+          <w:szCs w:val="20"/>
+        </w:rPr>
+        <w:t>dit</w:t>
+      </w:r>
+      <w:proofErr w:type="spellEnd"/>
+      <w:r>
+        <w:rPr>
+          <w:sz w:val="20"/>
+          <w:szCs w:val="20"/>
+        </w:rPr>
+        <w:t xml:space="preserve"> </w:t>
+      </w:r>
+      <w:proofErr w:type="spellStart"/>
+      <w:proofErr w:type="gramStart"/>
+      <w:r>
+        <w:rPr>
+          <w:sz w:val="20"/>
+          <w:szCs w:val="20"/>
+        </w:rPr>
+        <w:t>als</w:t>
+      </w:r>
+      <w:proofErr w:type="spellEnd"/>
+      <w:proofErr w:type="gramEnd"/>
+      <w:r>
+        <w:rPr>
+          <w:sz w:val="20"/>
+          <w:szCs w:val="20"/>
+        </w:rPr>
+        <w:t xml:space="preserve"> apart </w:t>
+      </w:r>
+      <w:proofErr w:type="spellStart"/>
+      <w:r>
+        <w:rPr>
+          <w:sz w:val="20"/>
+          <w:szCs w:val="20"/>
+        </w:rPr>
+        <w:t>onderdeel</w:t>
+      </w:r>
+      <w:proofErr w:type="spellEnd"/>
+      <w:r>
+        <w:rPr>
+          <w:sz w:val="20"/>
+          <w:szCs w:val="20"/>
+        </w:rPr>
+        <w:t xml:space="preserve"> </w:t>
+      </w:r>
+      <w:proofErr w:type="spellStart"/>
+      <w:r>
+        <w:rPr>
+          <w:sz w:val="20"/>
+          <w:szCs w:val="20"/>
+        </w:rPr>
+        <w:t>zien</w:t>
+      </w:r>
+      <w:proofErr w:type="spellEnd"/>
+      <w:r>
+        <w:rPr>
+          <w:sz w:val="20"/>
+          <w:szCs w:val="20"/>
+        </w:rPr>
+        <w:t xml:space="preserve"> van het project.</w:t>
+      </w:r>
+    </w:p>
+    <w:p>
+      <w:pPr>
+        <w:rPr>
+          <w:sz w:val="20"/>
+          <w:szCs w:val="20"/>
+        </w:rPr>
+      </w:pPr>
+      <w:r>
+        <w:rPr>
+          <w:sz w:val="20"/>
+          <w:szCs w:val="20"/>
+        </w:rPr>
+        <w:t>_____________________________________________________________________________________________</w:t>
+      </w:r>
+    </w:p>
+    <w:p>
+      <w:pPr>
+        <w:rPr>
+          <w:b/>
+          <w:sz w:val="20"/>
+          <w:szCs w:val="20"/>
+        </w:rPr>
+      </w:pPr>
+      <w:r>
+        <w:rPr>
+          <w:b/>
+          <w:sz w:val="20"/>
+          <w:szCs w:val="20"/>
+        </w:rPr>
+        <w:t>Datum:</w:t>
+      </w:r>
+      <w:r>
+        <w:rPr>
+          <w:b/>
+          <w:sz w:val="20"/>
+          <w:szCs w:val="20"/>
+        </w:rPr>
+        <w:tab/>
+      </w:r>
+      <w:r>
+        <w:rPr>
+          <w:sz w:val="20"/>
+          <w:szCs w:val="20"/>
+        </w:rPr>
+        <w:t>25</w:t>
+      </w:r>
+      <w:r>
+        <w:rPr>
+          <w:sz w:val="20"/>
+          <w:szCs w:val="20"/>
+        </w:rPr>
+        <w:t>-04-18</w:t>
+      </w:r>
+      <w:r>
+        <w:rPr>
+          <w:sz w:val="20"/>
+          <w:szCs w:val="20"/>
+        </w:rPr>
+        <w:br/>
+      </w:r>
+      <w:proofErr w:type="spellStart"/>
+      <w:r>
+        <w:rPr>
+          <w:b/>
+          <w:sz w:val="20"/>
+          <w:szCs w:val="20"/>
+        </w:rPr>
+        <w:t>Activiteiten</w:t>
+      </w:r>
+      <w:proofErr w:type="spellEnd"/>
+      <w:r>
+        <w:rPr>
+          <w:b/>
+          <w:sz w:val="20"/>
+          <w:szCs w:val="20"/>
+        </w:rPr>
+        <w:t>:</w:t>
+      </w:r>
+    </w:p>
+    <w:p>
+      <w:pPr>
+        <w:pStyle w:val="ListParagraph"/>
+        <w:numPr>
+          <w:ilvl w:val="0"/>
+          <w:numId w:val="1"/>
+        </w:numPr>
+        <w:rPr>
+          <w:sz w:val="20"/>
+          <w:szCs w:val="20"/>
+        </w:rPr>
+      </w:pPr>
+      <w:proofErr w:type="spellStart"/>
+      <w:r>
+        <w:rPr>
+          <w:sz w:val="20"/>
+          <w:szCs w:val="20"/>
+        </w:rPr>
+        <w:t>Een</w:t>
+      </w:r>
+      <w:proofErr w:type="spellEnd"/>
+      <w:r>
+        <w:rPr>
+          <w:sz w:val="20"/>
+          <w:szCs w:val="20"/>
+        </w:rPr>
+        <w:t xml:space="preserve"> redirect </w:t>
+      </w:r>
+      <w:proofErr w:type="spellStart"/>
+      <w:r>
+        <w:rPr>
+          <w:sz w:val="20"/>
+          <w:szCs w:val="20"/>
+        </w:rPr>
+        <w:t>gemaakt</w:t>
+      </w:r>
+      <w:proofErr w:type="spellEnd"/>
+      <w:r>
+        <w:rPr>
+          <w:sz w:val="20"/>
+          <w:szCs w:val="20"/>
+        </w:rPr>
+        <w:t xml:space="preserve"> </w:t>
+      </w:r>
+      <w:proofErr w:type="spellStart"/>
+      <w:r>
+        <w:rPr>
+          <w:sz w:val="20"/>
+          <w:szCs w:val="20"/>
+        </w:rPr>
+        <w:t>voor</w:t>
+      </w:r>
+      <w:proofErr w:type="spellEnd"/>
+      <w:r>
+        <w:rPr>
+          <w:sz w:val="20"/>
+          <w:szCs w:val="20"/>
+        </w:rPr>
+        <w:t xml:space="preserve"> de elderly platform.</w:t>
+      </w:r>
+    </w:p>
+    <w:p>
+      <w:pPr>
+        <w:pStyle w:val="ListParagraph"/>
+        <w:numPr>
+          <w:ilvl w:val="0"/>
+          <w:numId w:val="1"/>
+        </w:numPr>
+        <w:rPr>
+          <w:sz w:val="20"/>
+          <w:szCs w:val="20"/>
+        </w:rPr>
+      </w:pPr>
+      <w:proofErr w:type="spellStart"/>
+      <w:r>
+        <w:rPr>
+          <w:sz w:val="20"/>
+          <w:szCs w:val="20"/>
+        </w:rPr>
+        <w:t>Gelukt</w:t>
+      </w:r>
+      <w:proofErr w:type="spellEnd"/>
+      <w:r>
+        <w:rPr>
+          <w:sz w:val="20"/>
+          <w:szCs w:val="20"/>
+        </w:rPr>
+        <w:t xml:space="preserve"> </w:t>
+      </w:r>
+      <w:proofErr w:type="spellStart"/>
+      <w:proofErr w:type="gramStart"/>
+      <w:r>
+        <w:rPr>
+          <w:sz w:val="20"/>
+          <w:szCs w:val="20"/>
+        </w:rPr>
+        <w:t>om</w:t>
+      </w:r>
+      <w:proofErr w:type="spellEnd"/>
+      <w:proofErr w:type="gramEnd"/>
+      <w:r>
+        <w:rPr>
+          <w:sz w:val="20"/>
+          <w:szCs w:val="20"/>
+        </w:rPr>
+        <w:t xml:space="preserve"> </w:t>
+      </w:r>
+      <w:proofErr w:type="spellStart"/>
+      <w:r>
+        <w:rPr>
+          <w:sz w:val="20"/>
+          <w:szCs w:val="20"/>
+        </w:rPr>
+        <w:t>een</w:t>
+      </w:r>
+      <w:proofErr w:type="spellEnd"/>
+      <w:r>
+        <w:rPr>
+          <w:sz w:val="20"/>
+          <w:szCs w:val="20"/>
+        </w:rPr>
+        <w:t xml:space="preserve"> </w:t>
+      </w:r>
+      <w:proofErr w:type="spellStart"/>
+      <w:r>
+        <w:rPr>
+          <w:sz w:val="20"/>
+          <w:szCs w:val="20"/>
+        </w:rPr>
+        <w:t>plaatje</w:t>
+      </w:r>
+      <w:proofErr w:type="spellEnd"/>
+      <w:r>
+        <w:rPr>
+          <w:sz w:val="20"/>
+          <w:szCs w:val="20"/>
+        </w:rPr>
+        <w:t xml:space="preserve"> </w:t>
+      </w:r>
+      <w:proofErr w:type="spellStart"/>
+      <w:r>
+        <w:rPr>
+          <w:sz w:val="20"/>
+          <w:szCs w:val="20"/>
+        </w:rPr>
+        <w:t>te</w:t>
+      </w:r>
+      <w:proofErr w:type="spellEnd"/>
+      <w:r>
+        <w:rPr>
+          <w:sz w:val="20"/>
+          <w:szCs w:val="20"/>
+        </w:rPr>
+        <w:t xml:space="preserve"> </w:t>
+      </w:r>
+      <w:proofErr w:type="spellStart"/>
+      <w:r>
+        <w:rPr>
+          <w:sz w:val="20"/>
+          <w:szCs w:val="20"/>
+        </w:rPr>
+        <w:t>laten</w:t>
+      </w:r>
+      <w:proofErr w:type="spellEnd"/>
+      <w:r>
+        <w:rPr>
+          <w:sz w:val="20"/>
+          <w:szCs w:val="20"/>
+        </w:rPr>
+        <w:t xml:space="preserve"> </w:t>
+      </w:r>
+      <w:proofErr w:type="spellStart"/>
+      <w:r>
+        <w:rPr>
+          <w:sz w:val="20"/>
+          <w:szCs w:val="20"/>
+        </w:rPr>
+        <w:t>zien</w:t>
+      </w:r>
+      <w:proofErr w:type="spellEnd"/>
+      <w:r>
+        <w:rPr>
+          <w:sz w:val="20"/>
+          <w:szCs w:val="20"/>
+        </w:rPr>
+        <w:t xml:space="preserve"> </w:t>
+      </w:r>
+      <w:proofErr w:type="spellStart"/>
+      <w:r>
+        <w:rPr>
+          <w:sz w:val="20"/>
+          <w:szCs w:val="20"/>
+        </w:rPr>
+        <w:t>vanaf</w:t>
+      </w:r>
+      <w:proofErr w:type="spellEnd"/>
+      <w:r>
+        <w:rPr>
+          <w:sz w:val="20"/>
+          <w:szCs w:val="20"/>
+        </w:rPr>
+        <w:t xml:space="preserve"> de database in de elderly platform.</w:t>
+      </w:r>
+    </w:p>
+    <w:p>
+      <w:pPr>
+        <w:pStyle w:val="ListParagraph"/>
+        <w:numPr>
+          <w:ilvl w:val="0"/>
+          <w:numId w:val="1"/>
+        </w:numPr>
+        <w:rPr>
+          <w:sz w:val="20"/>
+          <w:szCs w:val="20"/>
+        </w:rPr>
+      </w:pPr>
+      <w:r>
+        <w:rPr>
+          <w:sz w:val="20"/>
+          <w:szCs w:val="20"/>
+        </w:rPr>
+        <w:t xml:space="preserve">Meer </w:t>
+      </w:r>
+      <w:proofErr w:type="spellStart"/>
+      <w:r>
+        <w:rPr>
+          <w:sz w:val="20"/>
+          <w:szCs w:val="20"/>
+        </w:rPr>
+        <w:t>gepruts</w:t>
+      </w:r>
+      <w:proofErr w:type="spellEnd"/>
+      <w:r>
+        <w:rPr>
+          <w:sz w:val="20"/>
+          <w:szCs w:val="20"/>
+        </w:rPr>
+        <w:t xml:space="preserve"> met </w:t>
+      </w:r>
+      <w:proofErr w:type="spellStart"/>
+      <w:r>
+        <w:rPr>
+          <w:sz w:val="20"/>
+          <w:szCs w:val="20"/>
+        </w:rPr>
+        <w:t>registratie</w:t>
+      </w:r>
+      <w:proofErr w:type="spellEnd"/>
+      <w:r>
+        <w:rPr>
+          <w:sz w:val="20"/>
+          <w:szCs w:val="20"/>
+        </w:rPr>
+        <w:t xml:space="preserve"> form en redirecten.</w:t>
+      </w:r>
+    </w:p>
+    <w:p>
+      <w:pPr>
+        <w:rPr>
+          <w:b/>
+          <w:sz w:val="20"/>
+          <w:szCs w:val="20"/>
+        </w:rPr>
+      </w:pPr>
+      <w:proofErr w:type="spellStart"/>
+      <w:r>
+        <w:rPr>
+          <w:b/>
+          <w:sz w:val="20"/>
+          <w:szCs w:val="20"/>
+        </w:rPr>
+        <w:t>Opmerkingen</w:t>
+      </w:r>
+      <w:proofErr w:type="spellEnd"/>
+      <w:r>
+        <w:rPr>
+          <w:b/>
+          <w:sz w:val="20"/>
+          <w:szCs w:val="20"/>
+        </w:rPr>
+        <w:t>:</w:t>
+      </w:r>
+    </w:p>
+    <w:p>
+      <w:pPr>
+        <w:rPr>
+          <w:sz w:val="20"/>
+          <w:szCs w:val="20"/>
+        </w:rPr>
+      </w:pPr>
+      <w:r>
+        <w:rPr>
+          <w:sz w:val="20"/>
+          <w:szCs w:val="20"/>
+        </w:rPr>
+        <w:t xml:space="preserve">Was </w:t>
+      </w:r>
+      <w:proofErr w:type="spellStart"/>
+      <w:r>
+        <w:rPr>
+          <w:sz w:val="20"/>
+          <w:szCs w:val="20"/>
+        </w:rPr>
+        <w:t>ook</w:t>
+      </w:r>
+      <w:proofErr w:type="spellEnd"/>
+      <w:r>
+        <w:rPr>
+          <w:sz w:val="20"/>
+          <w:szCs w:val="20"/>
+        </w:rPr>
+        <w:t xml:space="preserve"> </w:t>
+      </w:r>
+      <w:proofErr w:type="spellStart"/>
+      <w:r>
+        <w:rPr>
+          <w:sz w:val="20"/>
+          <w:szCs w:val="20"/>
+        </w:rPr>
+        <w:t>weer</w:t>
+      </w:r>
+      <w:proofErr w:type="spellEnd"/>
+      <w:r>
+        <w:rPr>
+          <w:sz w:val="20"/>
+          <w:szCs w:val="20"/>
+        </w:rPr>
+        <w:t xml:space="preserve"> </w:t>
+      </w:r>
+      <w:proofErr w:type="spellStart"/>
+      <w:r>
+        <w:rPr>
+          <w:sz w:val="20"/>
+          <w:szCs w:val="20"/>
+        </w:rPr>
+        <w:t>wat</w:t>
+      </w:r>
+      <w:proofErr w:type="spellEnd"/>
+      <w:r>
+        <w:rPr>
+          <w:sz w:val="20"/>
+          <w:szCs w:val="20"/>
+        </w:rPr>
+        <w:t xml:space="preserve"> </w:t>
+      </w:r>
+      <w:proofErr w:type="spellStart"/>
+      <w:r>
+        <w:rPr>
+          <w:sz w:val="20"/>
+          <w:szCs w:val="20"/>
+        </w:rPr>
+        <w:t>opzoek</w:t>
+      </w:r>
+      <w:proofErr w:type="spellEnd"/>
+      <w:r>
+        <w:rPr>
+          <w:sz w:val="20"/>
+          <w:szCs w:val="20"/>
+        </w:rPr>
+        <w:t xml:space="preserve"> </w:t>
+      </w:r>
+      <w:proofErr w:type="spellStart"/>
+      <w:r>
+        <w:rPr>
+          <w:sz w:val="20"/>
+          <w:szCs w:val="20"/>
+        </w:rPr>
+        <w:t>werk</w:t>
+      </w:r>
+      <w:proofErr w:type="spellEnd"/>
+      <w:r>
+        <w:rPr>
+          <w:sz w:val="20"/>
+          <w:szCs w:val="20"/>
+        </w:rPr>
+        <w:t xml:space="preserve"> hoe </w:t>
+      </w:r>
+      <w:proofErr w:type="spellStart"/>
+      <w:r>
+        <w:rPr>
+          <w:sz w:val="20"/>
+          <w:szCs w:val="20"/>
+        </w:rPr>
+        <w:t>ik</w:t>
+      </w:r>
+      <w:proofErr w:type="spellEnd"/>
+      <w:r>
+        <w:rPr>
+          <w:sz w:val="20"/>
+          <w:szCs w:val="20"/>
+        </w:rPr>
+        <w:t xml:space="preserve"> </w:t>
+      </w:r>
+      <w:proofErr w:type="spellStart"/>
+      <w:r>
+        <w:rPr>
+          <w:sz w:val="20"/>
+          <w:szCs w:val="20"/>
+        </w:rPr>
+        <w:t>een</w:t>
+      </w:r>
+      <w:proofErr w:type="spellEnd"/>
+      <w:r>
+        <w:rPr>
+          <w:sz w:val="20"/>
+          <w:szCs w:val="20"/>
+        </w:rPr>
+        <w:t xml:space="preserve"> </w:t>
+      </w:r>
+      <w:proofErr w:type="spellStart"/>
+      <w:r>
+        <w:rPr>
+          <w:sz w:val="20"/>
+          <w:szCs w:val="20"/>
+        </w:rPr>
+        <w:t>plaatje</w:t>
+      </w:r>
+      <w:proofErr w:type="spellEnd"/>
+      <w:r>
+        <w:rPr>
+          <w:sz w:val="20"/>
+          <w:szCs w:val="20"/>
+        </w:rPr>
+        <w:t xml:space="preserve"> </w:t>
+      </w:r>
+      <w:proofErr w:type="spellStart"/>
+      <w:proofErr w:type="gramStart"/>
+      <w:r>
+        <w:rPr>
+          <w:sz w:val="20"/>
+          <w:szCs w:val="20"/>
+        </w:rPr>
+        <w:t>kan</w:t>
+      </w:r>
+      <w:proofErr w:type="spellEnd"/>
+      <w:proofErr w:type="gramEnd"/>
+      <w:r>
+        <w:rPr>
+          <w:sz w:val="20"/>
+          <w:szCs w:val="20"/>
+        </w:rPr>
+        <w:t xml:space="preserve"> </w:t>
+      </w:r>
+      <w:proofErr w:type="spellStart"/>
+      <w:r>
+        <w:rPr>
+          <w:sz w:val="20"/>
+          <w:szCs w:val="20"/>
+        </w:rPr>
+        <w:t>laten</w:t>
+      </w:r>
+      <w:proofErr w:type="spellEnd"/>
+      <w:r>
+        <w:rPr>
+          <w:sz w:val="20"/>
+          <w:szCs w:val="20"/>
+        </w:rPr>
+        <w:t xml:space="preserve"> </w:t>
+      </w:r>
+      <w:proofErr w:type="spellStart"/>
+      <w:r>
+        <w:rPr>
+          <w:sz w:val="20"/>
+          <w:szCs w:val="20"/>
+        </w:rPr>
+        <w:t>zien</w:t>
+      </w:r>
+      <w:proofErr w:type="spellEnd"/>
+      <w:r>
+        <w:rPr>
+          <w:sz w:val="20"/>
+          <w:szCs w:val="20"/>
+        </w:rPr>
+        <w:t xml:space="preserve"> via </w:t>
+      </w:r>
+      <w:proofErr w:type="spellStart"/>
+      <w:r>
+        <w:rPr>
+          <w:sz w:val="20"/>
+          <w:szCs w:val="20"/>
+        </w:rPr>
+        <w:t>Laravel</w:t>
+      </w:r>
+      <w:proofErr w:type="spellEnd"/>
+      <w:r>
+        <w:rPr>
+          <w:sz w:val="20"/>
+          <w:szCs w:val="20"/>
+        </w:rPr>
+        <w:t xml:space="preserve"> op het </w:t>
+      </w:r>
+      <w:proofErr w:type="spellStart"/>
+      <w:r>
+        <w:rPr>
+          <w:sz w:val="20"/>
+          <w:szCs w:val="20"/>
+        </w:rPr>
+        <w:t>scherm</w:t>
+      </w:r>
+      <w:proofErr w:type="spellEnd"/>
+      <w:r>
+        <w:rPr>
+          <w:sz w:val="20"/>
+          <w:szCs w:val="20"/>
+        </w:rPr>
+        <w:t xml:space="preserve">. </w:t>
+      </w:r>
+      <w:proofErr w:type="spellStart"/>
+      <w:proofErr w:type="gramStart"/>
+      <w:r>
+        <w:rPr>
+          <w:sz w:val="20"/>
+          <w:szCs w:val="20"/>
+        </w:rPr>
+        <w:t>Dit</w:t>
+      </w:r>
+      <w:proofErr w:type="spellEnd"/>
+      <w:r>
+        <w:rPr>
+          <w:sz w:val="20"/>
+          <w:szCs w:val="20"/>
+        </w:rPr>
+        <w:t xml:space="preserve"> </w:t>
+      </w:r>
+      <w:proofErr w:type="spellStart"/>
+      <w:r>
+        <w:rPr>
+          <w:sz w:val="20"/>
+          <w:szCs w:val="20"/>
+        </w:rPr>
+        <w:t>heb</w:t>
+      </w:r>
+      <w:proofErr w:type="spellEnd"/>
+      <w:r>
+        <w:rPr>
+          <w:sz w:val="20"/>
+          <w:szCs w:val="20"/>
+        </w:rPr>
+        <w:t xml:space="preserve"> </w:t>
+      </w:r>
+      <w:proofErr w:type="spellStart"/>
+      <w:r>
+        <w:rPr>
+          <w:sz w:val="20"/>
+          <w:szCs w:val="20"/>
+        </w:rPr>
+        <w:t>ik</w:t>
+      </w:r>
+      <w:proofErr w:type="spellEnd"/>
+      <w:r>
+        <w:rPr>
+          <w:sz w:val="20"/>
+          <w:szCs w:val="20"/>
+        </w:rPr>
+        <w:t xml:space="preserve"> </w:t>
+      </w:r>
+      <w:proofErr w:type="spellStart"/>
+      <w:r>
+        <w:rPr>
+          <w:sz w:val="20"/>
+          <w:szCs w:val="20"/>
+        </w:rPr>
+        <w:t>geupload</w:t>
+      </w:r>
+      <w:proofErr w:type="spellEnd"/>
+      <w:r>
+        <w:rPr>
+          <w:sz w:val="20"/>
+          <w:szCs w:val="20"/>
+        </w:rPr>
+        <w:t xml:space="preserve"> via Voyager.</w:t>
+      </w:r>
+      <w:proofErr w:type="gramEnd"/>
+      <w:r>
+        <w:rPr>
+          <w:sz w:val="20"/>
+          <w:szCs w:val="20"/>
+        </w:rPr>
+        <w:t xml:space="preserve"> </w:t>
+      </w:r>
+      <w:proofErr w:type="spellStart"/>
+      <w:proofErr w:type="gramStart"/>
+      <w:r>
+        <w:rPr>
+          <w:sz w:val="20"/>
+          <w:szCs w:val="20"/>
+        </w:rPr>
+        <w:t>Alles</w:t>
+      </w:r>
+      <w:proofErr w:type="spellEnd"/>
+      <w:r>
+        <w:rPr>
+          <w:sz w:val="20"/>
+          <w:szCs w:val="20"/>
+        </w:rPr>
+        <w:t xml:space="preserve"> </w:t>
+      </w:r>
+      <w:proofErr w:type="spellStart"/>
+      <w:r>
+        <w:rPr>
+          <w:sz w:val="20"/>
+          <w:szCs w:val="20"/>
+        </w:rPr>
+        <w:t>moet</w:t>
+      </w:r>
+      <w:proofErr w:type="spellEnd"/>
+      <w:r>
+        <w:rPr>
+          <w:sz w:val="20"/>
+          <w:szCs w:val="20"/>
+        </w:rPr>
+        <w:t xml:space="preserve"> in de </w:t>
+      </w:r>
+      <w:proofErr w:type="spellStart"/>
+      <w:r>
+        <w:rPr>
+          <w:sz w:val="20"/>
+          <w:szCs w:val="20"/>
+        </w:rPr>
+        <w:t>goeie</w:t>
+      </w:r>
+      <w:proofErr w:type="spellEnd"/>
+      <w:r>
+        <w:rPr>
+          <w:sz w:val="20"/>
+          <w:szCs w:val="20"/>
+        </w:rPr>
+        <w:t xml:space="preserve"> directory </w:t>
+      </w:r>
+      <w:proofErr w:type="spellStart"/>
+      <w:r>
+        <w:rPr>
+          <w:sz w:val="20"/>
+          <w:szCs w:val="20"/>
+        </w:rPr>
+        <w:t>staan</w:t>
+      </w:r>
+      <w:proofErr w:type="spellEnd"/>
+      <w:r>
+        <w:rPr>
+          <w:sz w:val="20"/>
+          <w:szCs w:val="20"/>
+        </w:rPr>
+        <w:t>.</w:t>
+      </w:r>
+      <w:proofErr w:type="gramEnd"/>
+      <w:r>
+        <w:rPr>
+          <w:sz w:val="20"/>
+          <w:szCs w:val="20"/>
+        </w:rPr>
+        <w:t xml:space="preserve"> </w:t>
+      </w:r>
+      <w:proofErr w:type="spellStart"/>
+      <w:r>
+        <w:rPr>
+          <w:sz w:val="20"/>
+          <w:szCs w:val="20"/>
+        </w:rPr>
+        <w:t>Daarna</w:t>
+      </w:r>
+      <w:proofErr w:type="spellEnd"/>
+      <w:r>
+        <w:rPr>
+          <w:sz w:val="20"/>
+          <w:szCs w:val="20"/>
+        </w:rPr>
+        <w:t xml:space="preserve"> </w:t>
+      </w:r>
+      <w:proofErr w:type="spellStart"/>
+      <w:r>
+        <w:rPr>
+          <w:sz w:val="20"/>
+          <w:szCs w:val="20"/>
+        </w:rPr>
+        <w:t>nog</w:t>
+      </w:r>
+      <w:proofErr w:type="spellEnd"/>
+      <w:r>
+        <w:rPr>
+          <w:sz w:val="20"/>
+          <w:szCs w:val="20"/>
+        </w:rPr>
+        <w:t xml:space="preserve"> de </w:t>
+      </w:r>
+      <w:proofErr w:type="spellStart"/>
+      <w:r>
+        <w:rPr>
+          <w:sz w:val="20"/>
+          <w:szCs w:val="20"/>
+        </w:rPr>
+        <w:t>goede</w:t>
+      </w:r>
+      <w:proofErr w:type="spellEnd"/>
+      <w:r>
+        <w:rPr>
+          <w:sz w:val="20"/>
+          <w:szCs w:val="20"/>
+        </w:rPr>
+        <w:t xml:space="preserve"> code </w:t>
+      </w:r>
+      <w:proofErr w:type="spellStart"/>
+      <w:r>
+        <w:rPr>
+          <w:sz w:val="20"/>
+          <w:szCs w:val="20"/>
+        </w:rPr>
+        <w:t>vinden</w:t>
+      </w:r>
+      <w:proofErr w:type="spellEnd"/>
+      <w:r>
+        <w:rPr>
+          <w:sz w:val="20"/>
+          <w:szCs w:val="20"/>
+        </w:rPr>
+        <w:t xml:space="preserve"> </w:t>
+      </w:r>
+      <w:proofErr w:type="spellStart"/>
+      <w:proofErr w:type="gramStart"/>
+      <w:r>
+        <w:rPr>
+          <w:sz w:val="20"/>
+          <w:szCs w:val="20"/>
+        </w:rPr>
+        <w:t>om</w:t>
+      </w:r>
+      <w:proofErr w:type="spellEnd"/>
+      <w:proofErr w:type="gramEnd"/>
+      <w:r>
+        <w:rPr>
+          <w:sz w:val="20"/>
+          <w:szCs w:val="20"/>
+        </w:rPr>
+        <w:t xml:space="preserve"> de </w:t>
+      </w:r>
+      <w:proofErr w:type="spellStart"/>
+      <w:r>
+        <w:rPr>
+          <w:sz w:val="20"/>
+          <w:szCs w:val="20"/>
+        </w:rPr>
+        <w:t>afbeelding</w:t>
+      </w:r>
+      <w:proofErr w:type="spellEnd"/>
+      <w:r>
+        <w:rPr>
+          <w:sz w:val="20"/>
+          <w:szCs w:val="20"/>
+        </w:rPr>
+        <w:t xml:space="preserve"> </w:t>
+      </w:r>
+      <w:proofErr w:type="spellStart"/>
+      <w:r>
+        <w:rPr>
+          <w:sz w:val="20"/>
+          <w:szCs w:val="20"/>
+        </w:rPr>
+        <w:t>te</w:t>
+      </w:r>
+      <w:proofErr w:type="spellEnd"/>
+      <w:r>
+        <w:rPr>
+          <w:sz w:val="20"/>
+          <w:szCs w:val="20"/>
+        </w:rPr>
+        <w:t xml:space="preserve"> </w:t>
+      </w:r>
+      <w:proofErr w:type="spellStart"/>
+      <w:r>
+        <w:rPr>
+          <w:sz w:val="20"/>
+          <w:szCs w:val="20"/>
+        </w:rPr>
+        <w:t>kunnen</w:t>
+      </w:r>
+      <w:proofErr w:type="spellEnd"/>
+      <w:r>
+        <w:rPr>
+          <w:sz w:val="20"/>
+          <w:szCs w:val="20"/>
+        </w:rPr>
+        <w:t xml:space="preserve"> </w:t>
+      </w:r>
+      <w:proofErr w:type="spellStart"/>
+      <w:r>
+        <w:rPr>
+          <w:sz w:val="20"/>
+          <w:szCs w:val="20"/>
+        </w:rPr>
+        <w:t>afdrukken</w:t>
+      </w:r>
+      <w:proofErr w:type="spellEnd"/>
+      <w:r>
+        <w:rPr>
+          <w:sz w:val="20"/>
+          <w:szCs w:val="20"/>
+        </w:rPr>
+        <w:t xml:space="preserve"> op het </w:t>
+      </w:r>
+      <w:proofErr w:type="spellStart"/>
+      <w:r>
+        <w:rPr>
+          <w:sz w:val="20"/>
+          <w:szCs w:val="20"/>
+        </w:rPr>
+        <w:t>scherm</w:t>
+      </w:r>
+      <w:proofErr w:type="spellEnd"/>
+      <w:r>
+        <w:rPr>
+          <w:sz w:val="20"/>
+          <w:szCs w:val="20"/>
+        </w:rPr>
+        <w:t>.</w:t>
+      </w:r>
+    </w:p>
+    <w:p>
+      <w:pPr>
+        <w:rPr>
+          <w:sz w:val="20"/>
+          <w:szCs w:val="20"/>
+        </w:rPr>
+      </w:pPr>
     </w:p>
     <w:p>
       <w:pPr>

</xml_diff>

<commit_message>
[W3-011] backup made [W3-005] Reroute and added content to pages
</commit_message>
<xml_diff>
--- a/Documentation/Logboek Project TheNewLink.docx
+++ b/Documentation/Logboek Project TheNewLink.docx
@@ -7128,6 +7128,1526 @@
         </w:rPr>
         <w:t>.</w:t>
       </w:r>
+    </w:p>
+    <w:p>
+      <w:pPr>
+        <w:rPr>
+          <w:sz w:val="20"/>
+          <w:szCs w:val="20"/>
+        </w:rPr>
+      </w:pPr>
+      <w:r>
+        <w:rPr>
+          <w:sz w:val="20"/>
+          <w:szCs w:val="20"/>
+        </w:rPr>
+        <w:t>_____________________________________________________________________________________________</w:t>
+      </w:r>
+    </w:p>
+    <w:p>
+      <w:pPr>
+        <w:rPr>
+          <w:sz w:val="20"/>
+          <w:szCs w:val="20"/>
+        </w:rPr>
+      </w:pPr>
+    </w:p>
+    <w:p>
+      <w:pPr>
+        <w:rPr>
+          <w:sz w:val="20"/>
+          <w:szCs w:val="20"/>
+        </w:rPr>
+      </w:pPr>
+    </w:p>
+    <w:p>
+      <w:pPr>
+        <w:rPr>
+          <w:b/>
+          <w:sz w:val="20"/>
+          <w:szCs w:val="20"/>
+        </w:rPr>
+      </w:pPr>
+      <w:r>
+        <w:rPr>
+          <w:b/>
+          <w:sz w:val="20"/>
+          <w:szCs w:val="20"/>
+        </w:rPr>
+        <w:lastRenderedPageBreak/>
+        <w:t>Datum:</w:t>
+      </w:r>
+      <w:r>
+        <w:rPr>
+          <w:b/>
+          <w:sz w:val="20"/>
+          <w:szCs w:val="20"/>
+        </w:rPr>
+        <w:tab/>
+      </w:r>
+      <w:r>
+        <w:rPr>
+          <w:sz w:val="20"/>
+          <w:szCs w:val="20"/>
+        </w:rPr>
+        <w:t>29</w:t>
+      </w:r>
+      <w:r>
+        <w:rPr>
+          <w:sz w:val="20"/>
+          <w:szCs w:val="20"/>
+        </w:rPr>
+        <w:t>-04-18</w:t>
+      </w:r>
+      <w:r>
+        <w:rPr>
+          <w:sz w:val="20"/>
+          <w:szCs w:val="20"/>
+        </w:rPr>
+        <w:br/>
+      </w:r>
+      <w:proofErr w:type="spellStart"/>
+      <w:r>
+        <w:rPr>
+          <w:b/>
+          <w:sz w:val="20"/>
+          <w:szCs w:val="20"/>
+        </w:rPr>
+        <w:t>Activiteiten</w:t>
+      </w:r>
+      <w:proofErr w:type="spellEnd"/>
+      <w:r>
+        <w:rPr>
+          <w:b/>
+          <w:sz w:val="20"/>
+          <w:szCs w:val="20"/>
+        </w:rPr>
+        <w:t>:</w:t>
+      </w:r>
+    </w:p>
+    <w:p>
+      <w:pPr>
+        <w:pStyle w:val="ListParagraph"/>
+        <w:numPr>
+          <w:ilvl w:val="0"/>
+          <w:numId w:val="1"/>
+        </w:numPr>
+        <w:rPr>
+          <w:sz w:val="20"/>
+          <w:szCs w:val="20"/>
+        </w:rPr>
+      </w:pPr>
+      <w:r>
+        <w:rPr>
+          <w:sz w:val="20"/>
+          <w:szCs w:val="20"/>
+        </w:rPr>
+        <w:t xml:space="preserve">De </w:t>
+      </w:r>
+      <w:proofErr w:type="gramStart"/>
+      <w:r>
+        <w:rPr>
+          <w:sz w:val="20"/>
+          <w:szCs w:val="20"/>
+        </w:rPr>
+        <w:t>controllers</w:t>
+      </w:r>
+      <w:proofErr w:type="gramEnd"/>
+      <w:r>
+        <w:rPr>
+          <w:sz w:val="20"/>
+          <w:szCs w:val="20"/>
+        </w:rPr>
+        <w:t xml:space="preserve"> </w:t>
+      </w:r>
+      <w:proofErr w:type="spellStart"/>
+      <w:r>
+        <w:rPr>
+          <w:sz w:val="20"/>
+          <w:szCs w:val="20"/>
+        </w:rPr>
+        <w:t>een</w:t>
+      </w:r>
+      <w:proofErr w:type="spellEnd"/>
+      <w:r>
+        <w:rPr>
+          <w:sz w:val="20"/>
+          <w:szCs w:val="20"/>
+        </w:rPr>
+        <w:t xml:space="preserve"> </w:t>
+      </w:r>
+      <w:proofErr w:type="spellStart"/>
+      <w:r>
+        <w:rPr>
+          <w:sz w:val="20"/>
+          <w:szCs w:val="20"/>
+        </w:rPr>
+        <w:t>andere</w:t>
+      </w:r>
+      <w:proofErr w:type="spellEnd"/>
+      <w:r>
+        <w:rPr>
+          <w:sz w:val="20"/>
+          <w:szCs w:val="20"/>
+        </w:rPr>
+        <w:t xml:space="preserve"> </w:t>
+      </w:r>
+      <w:proofErr w:type="spellStart"/>
+      <w:r>
+        <w:rPr>
+          <w:sz w:val="20"/>
+          <w:szCs w:val="20"/>
+        </w:rPr>
+        <w:t>naam</w:t>
+      </w:r>
+      <w:proofErr w:type="spellEnd"/>
+      <w:r>
+        <w:rPr>
+          <w:sz w:val="20"/>
+          <w:szCs w:val="20"/>
+        </w:rPr>
+        <w:t xml:space="preserve"> </w:t>
+      </w:r>
+      <w:proofErr w:type="spellStart"/>
+      <w:r>
+        <w:rPr>
+          <w:sz w:val="20"/>
+          <w:szCs w:val="20"/>
+        </w:rPr>
+        <w:t>gegeven</w:t>
+      </w:r>
+      <w:proofErr w:type="spellEnd"/>
+      <w:r>
+        <w:rPr>
+          <w:sz w:val="20"/>
+          <w:szCs w:val="20"/>
+        </w:rPr>
+        <w:t>.</w:t>
+      </w:r>
+    </w:p>
+    <w:p>
+      <w:pPr>
+        <w:pStyle w:val="ListParagraph"/>
+        <w:numPr>
+          <w:ilvl w:val="0"/>
+          <w:numId w:val="1"/>
+        </w:numPr>
+        <w:rPr>
+          <w:sz w:val="20"/>
+          <w:szCs w:val="20"/>
+        </w:rPr>
+      </w:pPr>
+      <w:proofErr w:type="spellStart"/>
+      <w:r>
+        <w:rPr>
+          <w:sz w:val="20"/>
+          <w:szCs w:val="20"/>
+        </w:rPr>
+        <w:t>Tekst</w:t>
+      </w:r>
+      <w:proofErr w:type="spellEnd"/>
+      <w:r>
+        <w:rPr>
+          <w:sz w:val="20"/>
+          <w:szCs w:val="20"/>
+        </w:rPr>
+        <w:t xml:space="preserve"> </w:t>
+      </w:r>
+      <w:proofErr w:type="spellStart"/>
+      <w:r>
+        <w:rPr>
+          <w:sz w:val="20"/>
+          <w:szCs w:val="20"/>
+        </w:rPr>
+        <w:t>verwijdert</w:t>
+      </w:r>
+      <w:proofErr w:type="spellEnd"/>
+      <w:r>
+        <w:rPr>
+          <w:sz w:val="20"/>
+          <w:szCs w:val="20"/>
+        </w:rPr>
+        <w:t xml:space="preserve"> en </w:t>
+      </w:r>
+      <w:proofErr w:type="spellStart"/>
+      <w:r>
+        <w:rPr>
+          <w:sz w:val="20"/>
+          <w:szCs w:val="20"/>
+        </w:rPr>
+        <w:t>nieuwe</w:t>
+      </w:r>
+      <w:proofErr w:type="spellEnd"/>
+      <w:r>
+        <w:rPr>
+          <w:sz w:val="20"/>
+          <w:szCs w:val="20"/>
+        </w:rPr>
+        <w:t xml:space="preserve"> </w:t>
+      </w:r>
+      <w:proofErr w:type="spellStart"/>
+      <w:r>
+        <w:rPr>
+          <w:sz w:val="20"/>
+          <w:szCs w:val="20"/>
+        </w:rPr>
+        <w:t>tekst</w:t>
+      </w:r>
+      <w:proofErr w:type="spellEnd"/>
+      <w:r>
+        <w:rPr>
+          <w:sz w:val="20"/>
+          <w:szCs w:val="20"/>
+        </w:rPr>
+        <w:t xml:space="preserve"> </w:t>
+      </w:r>
+      <w:proofErr w:type="spellStart"/>
+      <w:r>
+        <w:rPr>
+          <w:sz w:val="20"/>
+          <w:szCs w:val="20"/>
+        </w:rPr>
+        <w:t>erin</w:t>
+      </w:r>
+      <w:proofErr w:type="spellEnd"/>
+    </w:p>
+    <w:p>
+      <w:pPr>
+        <w:pStyle w:val="ListParagraph"/>
+        <w:numPr>
+          <w:ilvl w:val="0"/>
+          <w:numId w:val="1"/>
+        </w:numPr>
+        <w:rPr>
+          <w:sz w:val="20"/>
+          <w:szCs w:val="20"/>
+        </w:rPr>
+      </w:pPr>
+      <w:proofErr w:type="spellStart"/>
+      <w:r>
+        <w:rPr>
+          <w:sz w:val="20"/>
+          <w:szCs w:val="20"/>
+        </w:rPr>
+        <w:t>Pagina’s</w:t>
+      </w:r>
+      <w:proofErr w:type="spellEnd"/>
+      <w:r>
+        <w:rPr>
+          <w:sz w:val="20"/>
+          <w:szCs w:val="20"/>
+        </w:rPr>
+        <w:t xml:space="preserve"> </w:t>
+      </w:r>
+      <w:proofErr w:type="spellStart"/>
+      <w:r>
+        <w:rPr>
+          <w:sz w:val="20"/>
+          <w:szCs w:val="20"/>
+        </w:rPr>
+        <w:t>goed</w:t>
+      </w:r>
+      <w:proofErr w:type="spellEnd"/>
+      <w:r>
+        <w:rPr>
+          <w:sz w:val="20"/>
+          <w:szCs w:val="20"/>
+        </w:rPr>
+        <w:t xml:space="preserve"> </w:t>
+      </w:r>
+      <w:proofErr w:type="spellStart"/>
+      <w:r>
+        <w:rPr>
+          <w:sz w:val="20"/>
+          <w:szCs w:val="20"/>
+        </w:rPr>
+        <w:t>naar</w:t>
+      </w:r>
+      <w:proofErr w:type="spellEnd"/>
+      <w:r>
+        <w:rPr>
+          <w:sz w:val="20"/>
+          <w:szCs w:val="20"/>
+        </w:rPr>
+        <w:t xml:space="preserve"> </w:t>
+      </w:r>
+      <w:proofErr w:type="spellStart"/>
+      <w:r>
+        <w:rPr>
+          <w:sz w:val="20"/>
+          <w:szCs w:val="20"/>
+        </w:rPr>
+        <w:t>elkaar</w:t>
+      </w:r>
+      <w:proofErr w:type="spellEnd"/>
+      <w:r>
+        <w:rPr>
+          <w:sz w:val="20"/>
+          <w:szCs w:val="20"/>
+        </w:rPr>
+        <w:t xml:space="preserve"> door </w:t>
+      </w:r>
+      <w:proofErr w:type="spellStart"/>
+      <w:r>
+        <w:rPr>
+          <w:sz w:val="20"/>
+          <w:szCs w:val="20"/>
+        </w:rPr>
+        <w:t>linken</w:t>
+      </w:r>
+      <w:proofErr w:type="spellEnd"/>
+      <w:r>
+        <w:rPr>
+          <w:sz w:val="20"/>
+          <w:szCs w:val="20"/>
+        </w:rPr>
+        <w:t>.</w:t>
+      </w:r>
+    </w:p>
+    <w:p>
+      <w:pPr>
+        <w:pStyle w:val="ListParagraph"/>
+        <w:numPr>
+          <w:ilvl w:val="0"/>
+          <w:numId w:val="1"/>
+        </w:numPr>
+        <w:rPr>
+          <w:sz w:val="20"/>
+          <w:szCs w:val="20"/>
+        </w:rPr>
+      </w:pPr>
+      <w:proofErr w:type="spellStart"/>
+      <w:r>
+        <w:rPr>
+          <w:sz w:val="20"/>
+          <w:szCs w:val="20"/>
+        </w:rPr>
+        <w:t>Alles</w:t>
+      </w:r>
+      <w:proofErr w:type="spellEnd"/>
+      <w:r>
+        <w:rPr>
+          <w:sz w:val="20"/>
+          <w:szCs w:val="20"/>
+        </w:rPr>
+        <w:t xml:space="preserve"> </w:t>
+      </w:r>
+      <w:proofErr w:type="spellStart"/>
+      <w:r>
+        <w:rPr>
+          <w:sz w:val="20"/>
+          <w:szCs w:val="20"/>
+        </w:rPr>
+        <w:t>klaar</w:t>
+      </w:r>
+      <w:proofErr w:type="spellEnd"/>
+      <w:r>
+        <w:rPr>
+          <w:sz w:val="20"/>
+          <w:szCs w:val="20"/>
+        </w:rPr>
+        <w:t xml:space="preserve"> </w:t>
+      </w:r>
+      <w:proofErr w:type="spellStart"/>
+      <w:r>
+        <w:rPr>
+          <w:sz w:val="20"/>
+          <w:szCs w:val="20"/>
+        </w:rPr>
+        <w:t>gezet</w:t>
+      </w:r>
+      <w:proofErr w:type="spellEnd"/>
+      <w:r>
+        <w:rPr>
+          <w:sz w:val="20"/>
+          <w:szCs w:val="20"/>
+        </w:rPr>
+        <w:t xml:space="preserve"> </w:t>
+      </w:r>
+      <w:proofErr w:type="spellStart"/>
+      <w:proofErr w:type="gramStart"/>
+      <w:r>
+        <w:rPr>
+          <w:sz w:val="20"/>
+          <w:szCs w:val="20"/>
+        </w:rPr>
+        <w:t>om</w:t>
+      </w:r>
+      <w:proofErr w:type="spellEnd"/>
+      <w:proofErr w:type="gramEnd"/>
+      <w:r>
+        <w:rPr>
+          <w:sz w:val="20"/>
+          <w:szCs w:val="20"/>
+        </w:rPr>
+        <w:t xml:space="preserve"> </w:t>
+      </w:r>
+      <w:proofErr w:type="spellStart"/>
+      <w:r>
+        <w:rPr>
+          <w:sz w:val="20"/>
+          <w:szCs w:val="20"/>
+        </w:rPr>
+        <w:t>maandag</w:t>
+      </w:r>
+      <w:proofErr w:type="spellEnd"/>
+      <w:r>
+        <w:rPr>
+          <w:sz w:val="20"/>
+          <w:szCs w:val="20"/>
+        </w:rPr>
+        <w:t xml:space="preserve"> </w:t>
+      </w:r>
+      <w:proofErr w:type="spellStart"/>
+      <w:r>
+        <w:rPr>
+          <w:sz w:val="20"/>
+          <w:szCs w:val="20"/>
+        </w:rPr>
+        <w:t>een</w:t>
+      </w:r>
+      <w:proofErr w:type="spellEnd"/>
+      <w:r>
+        <w:rPr>
+          <w:sz w:val="20"/>
+          <w:szCs w:val="20"/>
+        </w:rPr>
+        <w:t xml:space="preserve"> </w:t>
+      </w:r>
+      <w:proofErr w:type="spellStart"/>
+      <w:r>
+        <w:rPr>
+          <w:sz w:val="20"/>
+          <w:szCs w:val="20"/>
+        </w:rPr>
+        <w:t>goede</w:t>
+      </w:r>
+      <w:proofErr w:type="spellEnd"/>
+      <w:r>
+        <w:rPr>
+          <w:sz w:val="20"/>
+          <w:szCs w:val="20"/>
+        </w:rPr>
+        <w:t xml:space="preserve"> start </w:t>
+      </w:r>
+      <w:proofErr w:type="spellStart"/>
+      <w:r>
+        <w:rPr>
+          <w:sz w:val="20"/>
+          <w:szCs w:val="20"/>
+        </w:rPr>
+        <w:t>te</w:t>
+      </w:r>
+      <w:proofErr w:type="spellEnd"/>
+      <w:r>
+        <w:rPr>
+          <w:sz w:val="20"/>
+          <w:szCs w:val="20"/>
+        </w:rPr>
+        <w:t xml:space="preserve"> </w:t>
+      </w:r>
+      <w:proofErr w:type="spellStart"/>
+      <w:r>
+        <w:rPr>
+          <w:sz w:val="20"/>
+          <w:szCs w:val="20"/>
+        </w:rPr>
+        <w:t>maken</w:t>
+      </w:r>
+      <w:proofErr w:type="spellEnd"/>
+      <w:r>
+        <w:rPr>
+          <w:sz w:val="20"/>
+          <w:szCs w:val="20"/>
+        </w:rPr>
+        <w:t xml:space="preserve"> van de week.</w:t>
+      </w:r>
+    </w:p>
+    <w:p>
+      <w:pPr>
+        <w:rPr>
+          <w:b/>
+          <w:sz w:val="20"/>
+          <w:szCs w:val="20"/>
+        </w:rPr>
+      </w:pPr>
+      <w:proofErr w:type="spellStart"/>
+      <w:r>
+        <w:rPr>
+          <w:b/>
+          <w:sz w:val="20"/>
+          <w:szCs w:val="20"/>
+        </w:rPr>
+        <w:t>Opmerkingen</w:t>
+      </w:r>
+      <w:proofErr w:type="spellEnd"/>
+      <w:r>
+        <w:rPr>
+          <w:b/>
+          <w:sz w:val="20"/>
+          <w:szCs w:val="20"/>
+        </w:rPr>
+        <w:t>:</w:t>
+      </w:r>
+    </w:p>
+    <w:p>
+      <w:pPr>
+        <w:rPr>
+          <w:sz w:val="20"/>
+          <w:szCs w:val="20"/>
+        </w:rPr>
+      </w:pPr>
+      <w:proofErr w:type="spellStart"/>
+      <w:proofErr w:type="gramStart"/>
+      <w:r>
+        <w:rPr>
+          <w:sz w:val="20"/>
+          <w:szCs w:val="20"/>
+        </w:rPr>
+        <w:t>Ik</w:t>
+      </w:r>
+      <w:proofErr w:type="spellEnd"/>
+      <w:r>
+        <w:rPr>
+          <w:sz w:val="20"/>
+          <w:szCs w:val="20"/>
+        </w:rPr>
+        <w:t xml:space="preserve"> </w:t>
+      </w:r>
+      <w:proofErr w:type="spellStart"/>
+      <w:r>
+        <w:rPr>
+          <w:sz w:val="20"/>
+          <w:szCs w:val="20"/>
+        </w:rPr>
+        <w:t>heb</w:t>
+      </w:r>
+      <w:proofErr w:type="spellEnd"/>
+      <w:r>
+        <w:rPr>
+          <w:sz w:val="20"/>
+          <w:szCs w:val="20"/>
+        </w:rPr>
+        <w:t xml:space="preserve"> </w:t>
+      </w:r>
+      <w:proofErr w:type="spellStart"/>
+      <w:r>
+        <w:rPr>
+          <w:sz w:val="20"/>
+          <w:szCs w:val="20"/>
+        </w:rPr>
+        <w:t>alles</w:t>
+      </w:r>
+      <w:proofErr w:type="spellEnd"/>
+      <w:r>
+        <w:rPr>
+          <w:sz w:val="20"/>
+          <w:szCs w:val="20"/>
+        </w:rPr>
+        <w:t xml:space="preserve"> </w:t>
+      </w:r>
+      <w:proofErr w:type="spellStart"/>
+      <w:r>
+        <w:rPr>
+          <w:sz w:val="20"/>
+          <w:szCs w:val="20"/>
+        </w:rPr>
+        <w:t>een</w:t>
+      </w:r>
+      <w:proofErr w:type="spellEnd"/>
+      <w:r>
+        <w:rPr>
+          <w:sz w:val="20"/>
+          <w:szCs w:val="20"/>
+        </w:rPr>
+        <w:t xml:space="preserve"> </w:t>
+      </w:r>
+      <w:proofErr w:type="spellStart"/>
+      <w:r>
+        <w:rPr>
+          <w:sz w:val="20"/>
+          <w:szCs w:val="20"/>
+        </w:rPr>
+        <w:t>naam</w:t>
+      </w:r>
+      <w:proofErr w:type="spellEnd"/>
+      <w:r>
+        <w:rPr>
+          <w:sz w:val="20"/>
+          <w:szCs w:val="20"/>
+        </w:rPr>
+        <w:t xml:space="preserve"> </w:t>
+      </w:r>
+      <w:proofErr w:type="spellStart"/>
+      <w:r>
+        <w:rPr>
+          <w:sz w:val="20"/>
+          <w:szCs w:val="20"/>
+        </w:rPr>
+        <w:t>gegeven</w:t>
+      </w:r>
+      <w:proofErr w:type="spellEnd"/>
+      <w:r>
+        <w:rPr>
+          <w:sz w:val="20"/>
+          <w:szCs w:val="20"/>
+        </w:rPr>
+        <w:t xml:space="preserve"> </w:t>
+      </w:r>
+      <w:proofErr w:type="spellStart"/>
+      <w:r>
+        <w:rPr>
+          <w:sz w:val="20"/>
+          <w:szCs w:val="20"/>
+        </w:rPr>
+        <w:t>wat</w:t>
+      </w:r>
+      <w:proofErr w:type="spellEnd"/>
+      <w:r>
+        <w:rPr>
+          <w:sz w:val="20"/>
+          <w:szCs w:val="20"/>
+        </w:rPr>
+        <w:t xml:space="preserve"> </w:t>
+      </w:r>
+      <w:proofErr w:type="spellStart"/>
+      <w:r>
+        <w:rPr>
+          <w:sz w:val="20"/>
+          <w:szCs w:val="20"/>
+        </w:rPr>
+        <w:t>bij</w:t>
+      </w:r>
+      <w:proofErr w:type="spellEnd"/>
+      <w:r>
+        <w:rPr>
+          <w:sz w:val="20"/>
+          <w:szCs w:val="20"/>
+        </w:rPr>
+        <w:t xml:space="preserve"> </w:t>
+      </w:r>
+      <w:proofErr w:type="spellStart"/>
+      <w:r>
+        <w:rPr>
+          <w:sz w:val="20"/>
+          <w:szCs w:val="20"/>
+        </w:rPr>
+        <w:t>elkaar</w:t>
+      </w:r>
+      <w:proofErr w:type="spellEnd"/>
+      <w:r>
+        <w:rPr>
+          <w:sz w:val="20"/>
+          <w:szCs w:val="20"/>
+        </w:rPr>
+        <w:t xml:space="preserve"> </w:t>
+      </w:r>
+      <w:proofErr w:type="spellStart"/>
+      <w:r>
+        <w:rPr>
+          <w:sz w:val="20"/>
+          <w:szCs w:val="20"/>
+        </w:rPr>
+        <w:t>hoort</w:t>
+      </w:r>
+      <w:proofErr w:type="spellEnd"/>
+      <w:r>
+        <w:rPr>
+          <w:sz w:val="20"/>
+          <w:szCs w:val="20"/>
+        </w:rPr>
+        <w:t>.</w:t>
+      </w:r>
+      <w:proofErr w:type="gramEnd"/>
+      <w:r>
+        <w:rPr>
+          <w:sz w:val="20"/>
+          <w:szCs w:val="20"/>
+        </w:rPr>
+        <w:t xml:space="preserve"> </w:t>
+      </w:r>
+      <w:proofErr w:type="spellStart"/>
+      <w:r>
+        <w:rPr>
+          <w:sz w:val="20"/>
+          <w:szCs w:val="20"/>
+        </w:rPr>
+        <w:t>Wat</w:t>
+      </w:r>
+      <w:proofErr w:type="spellEnd"/>
+      <w:r>
+        <w:rPr>
+          <w:sz w:val="20"/>
+          <w:szCs w:val="20"/>
+        </w:rPr>
+        <w:t xml:space="preserve"> </w:t>
+      </w:r>
+      <w:proofErr w:type="spellStart"/>
+      <w:r>
+        <w:rPr>
+          <w:sz w:val="20"/>
+          <w:szCs w:val="20"/>
+        </w:rPr>
+        <w:t>dingen</w:t>
+      </w:r>
+      <w:proofErr w:type="spellEnd"/>
+      <w:r>
+        <w:rPr>
+          <w:sz w:val="20"/>
+          <w:szCs w:val="20"/>
+        </w:rPr>
+        <w:t xml:space="preserve"> </w:t>
+      </w:r>
+      <w:proofErr w:type="spellStart"/>
+      <w:r>
+        <w:rPr>
+          <w:sz w:val="20"/>
+          <w:szCs w:val="20"/>
+        </w:rPr>
+        <w:t>verwijdert</w:t>
+      </w:r>
+      <w:proofErr w:type="spellEnd"/>
+      <w:r>
+        <w:rPr>
+          <w:sz w:val="20"/>
+          <w:szCs w:val="20"/>
+        </w:rPr>
+        <w:t xml:space="preserve"> en </w:t>
+      </w:r>
+      <w:proofErr w:type="spellStart"/>
+      <w:r>
+        <w:rPr>
+          <w:sz w:val="20"/>
+          <w:szCs w:val="20"/>
+        </w:rPr>
+        <w:t>toevoegd</w:t>
+      </w:r>
+      <w:proofErr w:type="spellEnd"/>
+      <w:r>
+        <w:rPr>
+          <w:sz w:val="20"/>
+          <w:szCs w:val="20"/>
+        </w:rPr>
+        <w:t xml:space="preserve"> </w:t>
+      </w:r>
+      <w:proofErr w:type="spellStart"/>
+      <w:proofErr w:type="gramStart"/>
+      <w:r>
+        <w:rPr>
+          <w:sz w:val="20"/>
+          <w:szCs w:val="20"/>
+        </w:rPr>
+        <w:t>om</w:t>
+      </w:r>
+      <w:proofErr w:type="spellEnd"/>
+      <w:proofErr w:type="gramEnd"/>
+      <w:r>
+        <w:rPr>
+          <w:sz w:val="20"/>
+          <w:szCs w:val="20"/>
+        </w:rPr>
+        <w:t xml:space="preserve"> </w:t>
+      </w:r>
+      <w:proofErr w:type="spellStart"/>
+      <w:r>
+        <w:rPr>
+          <w:sz w:val="20"/>
+          <w:szCs w:val="20"/>
+        </w:rPr>
+        <w:t>alles</w:t>
+      </w:r>
+      <w:proofErr w:type="spellEnd"/>
+      <w:r>
+        <w:rPr>
+          <w:sz w:val="20"/>
+          <w:szCs w:val="20"/>
+        </w:rPr>
+        <w:t xml:space="preserve"> </w:t>
+      </w:r>
+      <w:proofErr w:type="spellStart"/>
+      <w:r>
+        <w:rPr>
+          <w:sz w:val="20"/>
+          <w:szCs w:val="20"/>
+        </w:rPr>
+        <w:t>duidelijker</w:t>
+      </w:r>
+      <w:proofErr w:type="spellEnd"/>
+      <w:r>
+        <w:rPr>
+          <w:sz w:val="20"/>
+          <w:szCs w:val="20"/>
+        </w:rPr>
+        <w:t xml:space="preserve"> </w:t>
+      </w:r>
+      <w:proofErr w:type="spellStart"/>
+      <w:r>
+        <w:rPr>
+          <w:sz w:val="20"/>
+          <w:szCs w:val="20"/>
+        </w:rPr>
+        <w:t>te</w:t>
+      </w:r>
+      <w:proofErr w:type="spellEnd"/>
+      <w:r>
+        <w:rPr>
+          <w:sz w:val="20"/>
+          <w:szCs w:val="20"/>
+        </w:rPr>
+        <w:t xml:space="preserve"> </w:t>
+      </w:r>
+      <w:proofErr w:type="spellStart"/>
+      <w:r>
+        <w:rPr>
+          <w:sz w:val="20"/>
+          <w:szCs w:val="20"/>
+        </w:rPr>
+        <w:t>maken</w:t>
+      </w:r>
+      <w:proofErr w:type="spellEnd"/>
+      <w:r>
+        <w:rPr>
+          <w:sz w:val="20"/>
+          <w:szCs w:val="20"/>
+        </w:rPr>
+        <w:t xml:space="preserve">. </w:t>
+      </w:r>
+      <w:proofErr w:type="spellStart"/>
+      <w:r>
+        <w:rPr>
+          <w:sz w:val="20"/>
+          <w:szCs w:val="20"/>
+        </w:rPr>
+        <w:t>Ook</w:t>
+      </w:r>
+      <w:proofErr w:type="spellEnd"/>
+      <w:r>
+        <w:rPr>
+          <w:sz w:val="20"/>
+          <w:szCs w:val="20"/>
+        </w:rPr>
+        <w:t xml:space="preserve"> </w:t>
+      </w:r>
+      <w:proofErr w:type="spellStart"/>
+      <w:r>
+        <w:rPr>
+          <w:sz w:val="20"/>
+          <w:szCs w:val="20"/>
+        </w:rPr>
+        <w:t>heb</w:t>
+      </w:r>
+      <w:proofErr w:type="spellEnd"/>
+      <w:r>
+        <w:rPr>
+          <w:sz w:val="20"/>
+          <w:szCs w:val="20"/>
+        </w:rPr>
+        <w:t xml:space="preserve"> </w:t>
+      </w:r>
+      <w:proofErr w:type="spellStart"/>
+      <w:r>
+        <w:rPr>
+          <w:sz w:val="20"/>
+          <w:szCs w:val="20"/>
+        </w:rPr>
+        <w:t>ik</w:t>
+      </w:r>
+      <w:proofErr w:type="spellEnd"/>
+      <w:r>
+        <w:rPr>
+          <w:sz w:val="20"/>
+          <w:szCs w:val="20"/>
+        </w:rPr>
+        <w:t xml:space="preserve"> </w:t>
+      </w:r>
+      <w:proofErr w:type="spellStart"/>
+      <w:r>
+        <w:rPr>
+          <w:sz w:val="20"/>
+          <w:szCs w:val="20"/>
+        </w:rPr>
+        <w:t>alles</w:t>
+      </w:r>
+      <w:proofErr w:type="spellEnd"/>
+      <w:r>
+        <w:rPr>
+          <w:sz w:val="20"/>
+          <w:szCs w:val="20"/>
+        </w:rPr>
+        <w:t xml:space="preserve"> </w:t>
+      </w:r>
+      <w:proofErr w:type="spellStart"/>
+      <w:r>
+        <w:rPr>
+          <w:sz w:val="20"/>
+          <w:szCs w:val="20"/>
+        </w:rPr>
+        <w:t>klaar</w:t>
+      </w:r>
+      <w:proofErr w:type="spellEnd"/>
+      <w:r>
+        <w:rPr>
+          <w:sz w:val="20"/>
+          <w:szCs w:val="20"/>
+        </w:rPr>
+        <w:t xml:space="preserve"> </w:t>
+      </w:r>
+      <w:proofErr w:type="spellStart"/>
+      <w:r>
+        <w:rPr>
+          <w:sz w:val="20"/>
+          <w:szCs w:val="20"/>
+        </w:rPr>
+        <w:t>gezet</w:t>
+      </w:r>
+      <w:proofErr w:type="spellEnd"/>
+      <w:r>
+        <w:rPr>
+          <w:sz w:val="20"/>
+          <w:szCs w:val="20"/>
+        </w:rPr>
+        <w:t xml:space="preserve"> </w:t>
+      </w:r>
+      <w:proofErr w:type="spellStart"/>
+      <w:proofErr w:type="gramStart"/>
+      <w:r>
+        <w:rPr>
+          <w:sz w:val="20"/>
+          <w:szCs w:val="20"/>
+        </w:rPr>
+        <w:t>om</w:t>
+      </w:r>
+      <w:proofErr w:type="spellEnd"/>
+      <w:proofErr w:type="gramEnd"/>
+      <w:r>
+        <w:rPr>
+          <w:sz w:val="20"/>
+          <w:szCs w:val="20"/>
+        </w:rPr>
+        <w:t xml:space="preserve"> </w:t>
+      </w:r>
+      <w:proofErr w:type="spellStart"/>
+      <w:r>
+        <w:rPr>
+          <w:sz w:val="20"/>
+          <w:szCs w:val="20"/>
+        </w:rPr>
+        <w:t>maandag</w:t>
+      </w:r>
+      <w:proofErr w:type="spellEnd"/>
+      <w:r>
+        <w:rPr>
+          <w:sz w:val="20"/>
+          <w:szCs w:val="20"/>
+        </w:rPr>
+        <w:t xml:space="preserve"> </w:t>
+      </w:r>
+      <w:proofErr w:type="spellStart"/>
+      <w:r>
+        <w:rPr>
+          <w:sz w:val="20"/>
+          <w:szCs w:val="20"/>
+        </w:rPr>
+        <w:t>goed</w:t>
+      </w:r>
+      <w:proofErr w:type="spellEnd"/>
+      <w:r>
+        <w:rPr>
+          <w:sz w:val="20"/>
+          <w:szCs w:val="20"/>
+        </w:rPr>
+        <w:t xml:space="preserve"> </w:t>
+      </w:r>
+      <w:proofErr w:type="spellStart"/>
+      <w:r>
+        <w:rPr>
+          <w:sz w:val="20"/>
+          <w:szCs w:val="20"/>
+        </w:rPr>
+        <w:t>aan</w:t>
+      </w:r>
+      <w:proofErr w:type="spellEnd"/>
+      <w:r>
+        <w:rPr>
+          <w:sz w:val="20"/>
+          <w:szCs w:val="20"/>
+        </w:rPr>
+        <w:t xml:space="preserve"> de slag </w:t>
+      </w:r>
+      <w:proofErr w:type="spellStart"/>
+      <w:r>
+        <w:rPr>
+          <w:sz w:val="20"/>
+          <w:szCs w:val="20"/>
+        </w:rPr>
+        <w:t>te</w:t>
+      </w:r>
+      <w:proofErr w:type="spellEnd"/>
+      <w:r>
+        <w:rPr>
+          <w:sz w:val="20"/>
+          <w:szCs w:val="20"/>
+        </w:rPr>
+        <w:t xml:space="preserve"> </w:t>
+      </w:r>
+      <w:proofErr w:type="spellStart"/>
+      <w:r>
+        <w:rPr>
+          <w:sz w:val="20"/>
+          <w:szCs w:val="20"/>
+        </w:rPr>
+        <w:t>kunnen</w:t>
+      </w:r>
+      <w:proofErr w:type="spellEnd"/>
+      <w:r>
+        <w:rPr>
+          <w:sz w:val="20"/>
+          <w:szCs w:val="20"/>
+        </w:rPr>
+        <w:t xml:space="preserve"> </w:t>
+      </w:r>
+      <w:proofErr w:type="spellStart"/>
+      <w:r>
+        <w:rPr>
+          <w:sz w:val="20"/>
+          <w:szCs w:val="20"/>
+        </w:rPr>
+        <w:t>gaan</w:t>
+      </w:r>
+      <w:proofErr w:type="spellEnd"/>
+      <w:r>
+        <w:rPr>
+          <w:sz w:val="20"/>
+          <w:szCs w:val="20"/>
+        </w:rPr>
+        <w:t xml:space="preserve">. </w:t>
+      </w:r>
+      <w:proofErr w:type="spellStart"/>
+      <w:r>
+        <w:rPr>
+          <w:sz w:val="20"/>
+          <w:szCs w:val="20"/>
+        </w:rPr>
+        <w:t>Ik</w:t>
+      </w:r>
+      <w:proofErr w:type="spellEnd"/>
+      <w:r>
+        <w:rPr>
+          <w:sz w:val="20"/>
+          <w:szCs w:val="20"/>
+        </w:rPr>
+        <w:t xml:space="preserve"> loop </w:t>
+      </w:r>
+      <w:proofErr w:type="spellStart"/>
+      <w:r>
+        <w:rPr>
+          <w:sz w:val="20"/>
+          <w:szCs w:val="20"/>
+        </w:rPr>
+        <w:t>zelf</w:t>
+      </w:r>
+      <w:proofErr w:type="spellEnd"/>
+      <w:r>
+        <w:rPr>
+          <w:sz w:val="20"/>
+          <w:szCs w:val="20"/>
+        </w:rPr>
+        <w:t xml:space="preserve"> </w:t>
+      </w:r>
+      <w:proofErr w:type="spellStart"/>
+      <w:r>
+        <w:rPr>
+          <w:sz w:val="20"/>
+          <w:szCs w:val="20"/>
+        </w:rPr>
+        <w:t>wat</w:t>
+      </w:r>
+      <w:proofErr w:type="spellEnd"/>
+      <w:r>
+        <w:rPr>
+          <w:sz w:val="20"/>
+          <w:szCs w:val="20"/>
+        </w:rPr>
+        <w:t xml:space="preserve"> </w:t>
+      </w:r>
+      <w:proofErr w:type="spellStart"/>
+      <w:r>
+        <w:rPr>
+          <w:sz w:val="20"/>
+          <w:szCs w:val="20"/>
+        </w:rPr>
+        <w:t>achter</w:t>
+      </w:r>
+      <w:proofErr w:type="spellEnd"/>
+      <w:r>
+        <w:rPr>
+          <w:sz w:val="20"/>
+          <w:szCs w:val="20"/>
+        </w:rPr>
+        <w:t xml:space="preserve"> in user stories. </w:t>
+      </w:r>
+      <w:proofErr w:type="spellStart"/>
+      <w:r>
+        <w:rPr>
+          <w:sz w:val="20"/>
+          <w:szCs w:val="20"/>
+        </w:rPr>
+        <w:t>Ik</w:t>
+      </w:r>
+      <w:proofErr w:type="spellEnd"/>
+      <w:r>
+        <w:rPr>
+          <w:sz w:val="20"/>
+          <w:szCs w:val="20"/>
+        </w:rPr>
+        <w:t xml:space="preserve"> </w:t>
+      </w:r>
+      <w:proofErr w:type="spellStart"/>
+      <w:r>
+        <w:rPr>
+          <w:sz w:val="20"/>
+          <w:szCs w:val="20"/>
+        </w:rPr>
+        <w:t>denk</w:t>
+      </w:r>
+      <w:proofErr w:type="spellEnd"/>
+      <w:r>
+        <w:rPr>
+          <w:sz w:val="20"/>
+          <w:szCs w:val="20"/>
+        </w:rPr>
+        <w:t xml:space="preserve"> </w:t>
+      </w:r>
+      <w:proofErr w:type="spellStart"/>
+      <w:r>
+        <w:rPr>
+          <w:sz w:val="20"/>
+          <w:szCs w:val="20"/>
+        </w:rPr>
+        <w:t>ook</w:t>
+      </w:r>
+      <w:proofErr w:type="spellEnd"/>
+      <w:r>
+        <w:rPr>
+          <w:sz w:val="20"/>
+          <w:szCs w:val="20"/>
+        </w:rPr>
+        <w:t xml:space="preserve"> </w:t>
+      </w:r>
+      <w:proofErr w:type="spellStart"/>
+      <w:r>
+        <w:rPr>
+          <w:sz w:val="20"/>
+          <w:szCs w:val="20"/>
+        </w:rPr>
+        <w:t>niet</w:t>
+      </w:r>
+      <w:proofErr w:type="spellEnd"/>
+      <w:r>
+        <w:rPr>
+          <w:sz w:val="20"/>
+          <w:szCs w:val="20"/>
+        </w:rPr>
+        <w:t xml:space="preserve"> </w:t>
+      </w:r>
+      <w:proofErr w:type="spellStart"/>
+      <w:r>
+        <w:rPr>
+          <w:sz w:val="20"/>
+          <w:szCs w:val="20"/>
+        </w:rPr>
+        <w:t>dat</w:t>
+      </w:r>
+      <w:proofErr w:type="spellEnd"/>
+      <w:r>
+        <w:rPr>
+          <w:sz w:val="20"/>
+          <w:szCs w:val="20"/>
+        </w:rPr>
+        <w:t xml:space="preserve"> het </w:t>
+      </w:r>
+      <w:proofErr w:type="spellStart"/>
+      <w:r>
+        <w:rPr>
+          <w:sz w:val="20"/>
+          <w:szCs w:val="20"/>
+        </w:rPr>
+        <w:t>mij</w:t>
+      </w:r>
+      <w:proofErr w:type="spellEnd"/>
+      <w:r>
+        <w:rPr>
+          <w:sz w:val="20"/>
+          <w:szCs w:val="20"/>
+        </w:rPr>
+        <w:t xml:space="preserve"> </w:t>
+      </w:r>
+      <w:proofErr w:type="spellStart"/>
+      <w:r>
+        <w:rPr>
+          <w:sz w:val="20"/>
+          <w:szCs w:val="20"/>
+        </w:rPr>
+        <w:t>gaat</w:t>
+      </w:r>
+      <w:proofErr w:type="spellEnd"/>
+      <w:r>
+        <w:rPr>
+          <w:sz w:val="20"/>
+          <w:szCs w:val="20"/>
+        </w:rPr>
+        <w:t xml:space="preserve"> </w:t>
+      </w:r>
+      <w:proofErr w:type="spellStart"/>
+      <w:r>
+        <w:rPr>
+          <w:sz w:val="20"/>
+          <w:szCs w:val="20"/>
+        </w:rPr>
+        <w:t>lukken</w:t>
+      </w:r>
+      <w:proofErr w:type="spellEnd"/>
+      <w:r>
+        <w:rPr>
+          <w:sz w:val="20"/>
+          <w:szCs w:val="20"/>
+        </w:rPr>
+        <w:t xml:space="preserve"> </w:t>
+      </w:r>
+      <w:proofErr w:type="spellStart"/>
+      <w:proofErr w:type="gramStart"/>
+      <w:r>
+        <w:rPr>
+          <w:sz w:val="20"/>
+          <w:szCs w:val="20"/>
+        </w:rPr>
+        <w:t>om</w:t>
+      </w:r>
+      <w:proofErr w:type="spellEnd"/>
+      <w:proofErr w:type="gramEnd"/>
+      <w:r>
+        <w:rPr>
+          <w:sz w:val="20"/>
+          <w:szCs w:val="20"/>
+        </w:rPr>
+        <w:t xml:space="preserve"> </w:t>
+      </w:r>
+      <w:proofErr w:type="spellStart"/>
+      <w:r>
+        <w:rPr>
+          <w:sz w:val="20"/>
+          <w:szCs w:val="20"/>
+        </w:rPr>
+        <w:t>alle</w:t>
+      </w:r>
+      <w:proofErr w:type="spellEnd"/>
+      <w:r>
+        <w:rPr>
+          <w:sz w:val="20"/>
+          <w:szCs w:val="20"/>
+        </w:rPr>
+        <w:t xml:space="preserve"> user stories </w:t>
+      </w:r>
+      <w:proofErr w:type="spellStart"/>
+      <w:r>
+        <w:rPr>
+          <w:sz w:val="20"/>
+          <w:szCs w:val="20"/>
+        </w:rPr>
+        <w:t>af</w:t>
+      </w:r>
+      <w:proofErr w:type="spellEnd"/>
+      <w:r>
+        <w:rPr>
+          <w:sz w:val="20"/>
+          <w:szCs w:val="20"/>
+        </w:rPr>
+        <w:t xml:space="preserve"> </w:t>
+      </w:r>
+      <w:proofErr w:type="spellStart"/>
+      <w:r>
+        <w:rPr>
+          <w:sz w:val="20"/>
+          <w:szCs w:val="20"/>
+        </w:rPr>
+        <w:t>te</w:t>
+      </w:r>
+      <w:proofErr w:type="spellEnd"/>
+      <w:r>
+        <w:rPr>
+          <w:sz w:val="20"/>
+          <w:szCs w:val="20"/>
+        </w:rPr>
+        <w:t xml:space="preserve"> </w:t>
+      </w:r>
+      <w:proofErr w:type="spellStart"/>
+      <w:r>
+        <w:rPr>
+          <w:sz w:val="20"/>
+          <w:szCs w:val="20"/>
+        </w:rPr>
+        <w:t>krijgen</w:t>
+      </w:r>
+      <w:proofErr w:type="spellEnd"/>
+      <w:r>
+        <w:rPr>
+          <w:sz w:val="20"/>
+          <w:szCs w:val="20"/>
+        </w:rPr>
+        <w:t xml:space="preserve">. </w:t>
+      </w:r>
+      <w:proofErr w:type="spellStart"/>
+      <w:r>
+        <w:rPr>
+          <w:sz w:val="20"/>
+          <w:szCs w:val="20"/>
+        </w:rPr>
+        <w:t>Maar</w:t>
+      </w:r>
+      <w:proofErr w:type="spellEnd"/>
+      <w:r>
+        <w:rPr>
+          <w:sz w:val="20"/>
+          <w:szCs w:val="20"/>
+        </w:rPr>
+        <w:t xml:space="preserve"> al die users is </w:t>
+      </w:r>
+      <w:proofErr w:type="spellStart"/>
+      <w:r>
+        <w:rPr>
+          <w:sz w:val="20"/>
+          <w:szCs w:val="20"/>
+        </w:rPr>
+        <w:t>veel</w:t>
+      </w:r>
+      <w:proofErr w:type="spellEnd"/>
+      <w:r>
+        <w:rPr>
+          <w:sz w:val="20"/>
+          <w:szCs w:val="20"/>
+        </w:rPr>
+        <w:t xml:space="preserve"> </w:t>
+      </w:r>
+      <w:proofErr w:type="spellStart"/>
+      <w:r>
+        <w:rPr>
+          <w:sz w:val="20"/>
+          <w:szCs w:val="20"/>
+        </w:rPr>
+        <w:t>werk</w:t>
+      </w:r>
+      <w:proofErr w:type="spellEnd"/>
+      <w:r>
+        <w:rPr>
+          <w:sz w:val="20"/>
+          <w:szCs w:val="20"/>
+        </w:rPr>
+        <w:t xml:space="preserve"> </w:t>
+      </w:r>
+      <w:proofErr w:type="spellStart"/>
+      <w:r>
+        <w:rPr>
+          <w:sz w:val="20"/>
+          <w:szCs w:val="20"/>
+        </w:rPr>
+        <w:t>voor</w:t>
+      </w:r>
+      <w:proofErr w:type="spellEnd"/>
+      <w:r>
+        <w:rPr>
+          <w:sz w:val="20"/>
+          <w:szCs w:val="20"/>
+        </w:rPr>
+        <w:t xml:space="preserve"> 1 </w:t>
+      </w:r>
+      <w:proofErr w:type="spellStart"/>
+      <w:r>
+        <w:rPr>
+          <w:sz w:val="20"/>
+          <w:szCs w:val="20"/>
+        </w:rPr>
+        <w:t>persoon</w:t>
+      </w:r>
+      <w:proofErr w:type="spellEnd"/>
+      <w:r>
+        <w:rPr>
+          <w:sz w:val="20"/>
+          <w:szCs w:val="20"/>
+        </w:rPr>
+        <w:t xml:space="preserve"> met </w:t>
+      </w:r>
+      <w:proofErr w:type="spellStart"/>
+      <w:r>
+        <w:rPr>
+          <w:sz w:val="20"/>
+          <w:szCs w:val="20"/>
+        </w:rPr>
+        <w:t>vrij</w:t>
+      </w:r>
+      <w:proofErr w:type="spellEnd"/>
+      <w:r>
+        <w:rPr>
+          <w:sz w:val="20"/>
+          <w:szCs w:val="20"/>
+        </w:rPr>
+        <w:t xml:space="preserve"> </w:t>
+      </w:r>
+      <w:proofErr w:type="spellStart"/>
+      <w:r>
+        <w:rPr>
+          <w:sz w:val="20"/>
+          <w:szCs w:val="20"/>
+        </w:rPr>
+        <w:t>weinig</w:t>
+      </w:r>
+      <w:proofErr w:type="spellEnd"/>
+      <w:r>
+        <w:rPr>
+          <w:sz w:val="20"/>
+          <w:szCs w:val="20"/>
+        </w:rPr>
+        <w:t xml:space="preserve"> </w:t>
+      </w:r>
+      <w:proofErr w:type="spellStart"/>
+      <w:r>
+        <w:rPr>
+          <w:sz w:val="20"/>
+          <w:szCs w:val="20"/>
+        </w:rPr>
+        <w:t>hulp</w:t>
+      </w:r>
+      <w:proofErr w:type="spellEnd"/>
+      <w:r>
+        <w:rPr>
+          <w:sz w:val="20"/>
+          <w:szCs w:val="20"/>
+        </w:rPr>
+        <w:t xml:space="preserve"> </w:t>
+      </w:r>
+      <w:proofErr w:type="spellStart"/>
+      <w:r>
+        <w:rPr>
+          <w:sz w:val="20"/>
+          <w:szCs w:val="20"/>
+        </w:rPr>
+        <w:t>bij</w:t>
+      </w:r>
+      <w:proofErr w:type="spellEnd"/>
+      <w:r>
+        <w:rPr>
+          <w:sz w:val="20"/>
+          <w:szCs w:val="20"/>
+        </w:rPr>
+        <w:t xml:space="preserve"> het project zelf.</w:t>
+      </w:r>
+    </w:p>
+    <w:p>
+      <w:pPr>
+        <w:rPr>
+          <w:sz w:val="20"/>
+          <w:szCs w:val="20"/>
+        </w:rPr>
+      </w:pPr>
     </w:p>
     <w:p>
       <w:pPr>

</xml_diff>